<commit_message>
KP - BAB IV update penomoran gambar
</commit_message>
<xml_diff>
--- a/KP - BAB IV.docx
+++ b/KP - BAB IV.docx
@@ -3956,6 +3956,7 @@
         <w:spacing w:line="360" w:lineRule="auto"/>
         <w:ind w:left="1418" w:hanging="425"/>
         <w:jc w:val="both"/>
+        <w:outlineLvl w:val="2"/>
         <w:rPr>
           <w:rFonts w:ascii="Times New Roman" w:hAnsi="Times New Roman" w:cs="Times New Roman"/>
           <w:i/>
@@ -14189,6 +14190,7 @@
         <w:spacing w:line="360" w:lineRule="auto"/>
         <w:ind w:left="1418" w:hanging="425"/>
         <w:jc w:val="both"/>
+        <w:outlineLvl w:val="2"/>
         <w:rPr>
           <w:rFonts w:ascii="Times New Roman" w:hAnsi="Times New Roman" w:cs="Times New Roman"/>
           <w:sz w:val="24"/>
@@ -14608,6 +14610,14 @@
           <w:sz w:val="24"/>
           <w:szCs w:val="24"/>
         </w:rPr>
+        <w:t>2</w:t>
+      </w:r>
+      <w:r>
+        <w:rPr>
+          <w:rFonts w:ascii="Times New Roman" w:hAnsi="Times New Roman" w:cs="Times New Roman"/>
+          <w:sz w:val="24"/>
+          <w:szCs w:val="24"/>
+        </w:rPr>
         <w:t xml:space="preserve"> </w:t>
       </w:r>
       <w:r>
@@ -14791,7 +14801,23 @@
           <w:sz w:val="24"/>
           <w:szCs w:val="24"/>
         </w:rPr>
-        <w:t xml:space="preserve"> 4. </w:t>
+        <w:t xml:space="preserve"> 4.</w:t>
+      </w:r>
+      <w:r>
+        <w:rPr>
+          <w:rFonts w:ascii="Times New Roman" w:hAnsi="Times New Roman" w:cs="Times New Roman"/>
+          <w:sz w:val="24"/>
+          <w:szCs w:val="24"/>
+        </w:rPr>
+        <w:t>3</w:t>
+      </w:r>
+      <w:r>
+        <w:rPr>
+          <w:rFonts w:ascii="Times New Roman" w:hAnsi="Times New Roman" w:cs="Times New Roman"/>
+          <w:sz w:val="24"/>
+          <w:szCs w:val="24"/>
+        </w:rPr>
+        <w:t xml:space="preserve"> </w:t>
       </w:r>
       <w:r>
         <w:rPr>
@@ -15044,7 +15070,23 @@
           <w:sz w:val="24"/>
           <w:szCs w:val="24"/>
         </w:rPr>
-        <w:t xml:space="preserve"> 4. </w:t>
+        <w:t xml:space="preserve"> 4.</w:t>
+      </w:r>
+      <w:r>
+        <w:rPr>
+          <w:rFonts w:ascii="Times New Roman" w:hAnsi="Times New Roman" w:cs="Times New Roman"/>
+          <w:sz w:val="24"/>
+          <w:szCs w:val="24"/>
+        </w:rPr>
+        <w:t>4</w:t>
+      </w:r>
+      <w:r>
+        <w:rPr>
+          <w:rFonts w:ascii="Times New Roman" w:hAnsi="Times New Roman" w:cs="Times New Roman"/>
+          <w:sz w:val="24"/>
+          <w:szCs w:val="24"/>
+        </w:rPr>
+        <w:t xml:space="preserve"> </w:t>
       </w:r>
       <w:r>
         <w:rPr>
@@ -15305,7 +15347,23 @@
           <w:sz w:val="24"/>
           <w:szCs w:val="24"/>
         </w:rPr>
-        <w:t xml:space="preserve"> 4. </w:t>
+        <w:t xml:space="preserve"> 4.</w:t>
+      </w:r>
+      <w:r>
+        <w:rPr>
+          <w:rFonts w:ascii="Times New Roman" w:hAnsi="Times New Roman" w:cs="Times New Roman"/>
+          <w:sz w:val="24"/>
+          <w:szCs w:val="24"/>
+        </w:rPr>
+        <w:t>5</w:t>
+      </w:r>
+      <w:r>
+        <w:rPr>
+          <w:rFonts w:ascii="Times New Roman" w:hAnsi="Times New Roman" w:cs="Times New Roman"/>
+          <w:sz w:val="24"/>
+          <w:szCs w:val="24"/>
+        </w:rPr>
+        <w:t xml:space="preserve"> </w:t>
       </w:r>
       <w:r>
         <w:rPr>
@@ -15558,7 +15616,23 @@
           <w:sz w:val="24"/>
           <w:szCs w:val="24"/>
         </w:rPr>
-        <w:t xml:space="preserve"> 4. </w:t>
+        <w:t xml:space="preserve"> 4.</w:t>
+      </w:r>
+      <w:r>
+        <w:rPr>
+          <w:rFonts w:ascii="Times New Roman" w:hAnsi="Times New Roman" w:cs="Times New Roman"/>
+          <w:sz w:val="24"/>
+          <w:szCs w:val="24"/>
+        </w:rPr>
+        <w:t>6</w:t>
+      </w:r>
+      <w:r>
+        <w:rPr>
+          <w:rFonts w:ascii="Times New Roman" w:hAnsi="Times New Roman" w:cs="Times New Roman"/>
+          <w:sz w:val="24"/>
+          <w:szCs w:val="24"/>
+        </w:rPr>
+        <w:t xml:space="preserve"> </w:t>
       </w:r>
       <w:r>
         <w:rPr>
@@ -15766,7 +15840,23 @@
           <w:sz w:val="24"/>
           <w:szCs w:val="24"/>
         </w:rPr>
-        <w:t xml:space="preserve"> 4. </w:t>
+        <w:t xml:space="preserve"> 4.</w:t>
+      </w:r>
+      <w:r>
+        <w:rPr>
+          <w:rFonts w:ascii="Times New Roman" w:hAnsi="Times New Roman" w:cs="Times New Roman"/>
+          <w:sz w:val="24"/>
+          <w:szCs w:val="24"/>
+        </w:rPr>
+        <w:t>7</w:t>
+      </w:r>
+      <w:r>
+        <w:rPr>
+          <w:rFonts w:ascii="Times New Roman" w:hAnsi="Times New Roman" w:cs="Times New Roman"/>
+          <w:sz w:val="24"/>
+          <w:szCs w:val="24"/>
+        </w:rPr>
+        <w:t xml:space="preserve"> </w:t>
       </w:r>
       <w:r>
         <w:rPr>
@@ -15986,7 +16076,23 @@
           <w:sz w:val="24"/>
           <w:szCs w:val="24"/>
         </w:rPr>
-        <w:t xml:space="preserve"> 4. </w:t>
+        <w:t xml:space="preserve"> 4.</w:t>
+      </w:r>
+      <w:r>
+        <w:rPr>
+          <w:rFonts w:ascii="Times New Roman" w:hAnsi="Times New Roman" w:cs="Times New Roman"/>
+          <w:sz w:val="24"/>
+          <w:szCs w:val="24"/>
+        </w:rPr>
+        <w:t>8</w:t>
+      </w:r>
+      <w:r>
+        <w:rPr>
+          <w:rFonts w:ascii="Times New Roman" w:hAnsi="Times New Roman" w:cs="Times New Roman"/>
+          <w:sz w:val="24"/>
+          <w:szCs w:val="24"/>
+        </w:rPr>
+        <w:t xml:space="preserve"> </w:t>
       </w:r>
       <w:r>
         <w:rPr>
@@ -16220,7 +16326,23 @@
           <w:sz w:val="24"/>
           <w:szCs w:val="24"/>
         </w:rPr>
-        <w:t xml:space="preserve"> 4. </w:t>
+        <w:t xml:space="preserve"> 4.</w:t>
+      </w:r>
+      <w:r>
+        <w:rPr>
+          <w:rFonts w:ascii="Times New Roman" w:hAnsi="Times New Roman" w:cs="Times New Roman"/>
+          <w:sz w:val="24"/>
+          <w:szCs w:val="24"/>
+        </w:rPr>
+        <w:t>9</w:t>
+      </w:r>
+      <w:r>
+        <w:rPr>
+          <w:rFonts w:ascii="Times New Roman" w:hAnsi="Times New Roman" w:cs="Times New Roman"/>
+          <w:sz w:val="24"/>
+          <w:szCs w:val="24"/>
+        </w:rPr>
+        <w:t xml:space="preserve"> </w:t>
       </w:r>
       <w:r>
         <w:rPr>
@@ -16391,7 +16513,23 @@
           <w:sz w:val="24"/>
           <w:szCs w:val="24"/>
         </w:rPr>
-        <w:t xml:space="preserve"> 4. </w:t>
+        <w:t xml:space="preserve"> 4.</w:t>
+      </w:r>
+      <w:r>
+        <w:rPr>
+          <w:rFonts w:ascii="Times New Roman" w:hAnsi="Times New Roman" w:cs="Times New Roman"/>
+          <w:sz w:val="24"/>
+          <w:szCs w:val="24"/>
+        </w:rPr>
+        <w:t>10</w:t>
+      </w:r>
+      <w:r>
+        <w:rPr>
+          <w:rFonts w:ascii="Times New Roman" w:hAnsi="Times New Roman" w:cs="Times New Roman"/>
+          <w:sz w:val="24"/>
+          <w:szCs w:val="24"/>
+        </w:rPr>
+        <w:t xml:space="preserve"> </w:t>
       </w:r>
       <w:r>
         <w:rPr>
@@ -16431,6 +16569,7 @@
         <w:spacing w:line="360" w:lineRule="auto"/>
         <w:ind w:left="1418" w:hanging="425"/>
         <w:jc w:val="both"/>
+        <w:outlineLvl w:val="2"/>
         <w:rPr>
           <w:rFonts w:ascii="Times New Roman" w:hAnsi="Times New Roman" w:cs="Times New Roman"/>
           <w:i/>
@@ -16991,6 +17130,67 @@
           <w:szCs w:val="24"/>
         </w:rPr>
       </w:pPr>
+      <w:proofErr w:type="spellStart"/>
+      <w:r>
+        <w:rPr>
+          <w:rFonts w:ascii="Times New Roman" w:hAnsi="Times New Roman" w:cs="Times New Roman"/>
+          <w:sz w:val="24"/>
+          <w:szCs w:val="24"/>
+        </w:rPr>
+        <w:t>Gambar</w:t>
+      </w:r>
+      <w:proofErr w:type="spellEnd"/>
+      <w:r>
+        <w:rPr>
+          <w:rFonts w:ascii="Times New Roman" w:hAnsi="Times New Roman" w:cs="Times New Roman"/>
+          <w:sz w:val="24"/>
+          <w:szCs w:val="24"/>
+        </w:rPr>
+        <w:t xml:space="preserve"> 4.</w:t>
+      </w:r>
+      <w:r>
+        <w:rPr>
+          <w:rFonts w:ascii="Times New Roman" w:hAnsi="Times New Roman" w:cs="Times New Roman"/>
+          <w:sz w:val="24"/>
+          <w:szCs w:val="24"/>
+        </w:rPr>
+        <w:t>11</w:t>
+      </w:r>
+      <w:r>
+        <w:rPr>
+          <w:rFonts w:ascii="Times New Roman" w:hAnsi="Times New Roman" w:cs="Times New Roman"/>
+          <w:sz w:val="24"/>
+          <w:szCs w:val="24"/>
+        </w:rPr>
+        <w:t xml:space="preserve"> </w:t>
+      </w:r>
+      <w:r>
+        <w:rPr>
+          <w:rFonts w:ascii="Times New Roman" w:hAnsi="Times New Roman" w:cs="Times New Roman"/>
+          <w:i/>
+          <w:sz w:val="24"/>
+          <w:szCs w:val="24"/>
+        </w:rPr>
+        <w:t>sequence diagram</w:t>
+      </w:r>
+      <w:r>
+        <w:rPr>
+          <w:rFonts w:ascii="Times New Roman" w:hAnsi="Times New Roman" w:cs="Times New Roman"/>
+          <w:sz w:val="24"/>
+          <w:szCs w:val="24"/>
+        </w:rPr>
+        <w:t xml:space="preserve"> </w:t>
+      </w:r>
+      <w:proofErr w:type="spellStart"/>
+      <w:r>
+        <w:rPr>
+          <w:rFonts w:ascii="Times New Roman" w:hAnsi="Times New Roman" w:cs="Times New Roman"/>
+          <w:sz w:val="24"/>
+          <w:szCs w:val="24"/>
+        </w:rPr>
+        <w:t>masuk</w:t>
+      </w:r>
+      <w:proofErr w:type="spellEnd"/>
     </w:p>
     <w:p>
       <w:pPr>
@@ -17109,6 +17309,67 @@
           <w:szCs w:val="24"/>
         </w:rPr>
       </w:pPr>
+      <w:proofErr w:type="spellStart"/>
+      <w:r>
+        <w:rPr>
+          <w:rFonts w:ascii="Times New Roman" w:hAnsi="Times New Roman" w:cs="Times New Roman"/>
+          <w:sz w:val="24"/>
+          <w:szCs w:val="24"/>
+        </w:rPr>
+        <w:t>Gambar</w:t>
+      </w:r>
+      <w:proofErr w:type="spellEnd"/>
+      <w:r>
+        <w:rPr>
+          <w:rFonts w:ascii="Times New Roman" w:hAnsi="Times New Roman" w:cs="Times New Roman"/>
+          <w:sz w:val="24"/>
+          <w:szCs w:val="24"/>
+        </w:rPr>
+        <w:t xml:space="preserve"> 4.</w:t>
+      </w:r>
+      <w:r>
+        <w:rPr>
+          <w:rFonts w:ascii="Times New Roman" w:hAnsi="Times New Roman" w:cs="Times New Roman"/>
+          <w:sz w:val="24"/>
+          <w:szCs w:val="24"/>
+        </w:rPr>
+        <w:t>12</w:t>
+      </w:r>
+      <w:r>
+        <w:rPr>
+          <w:rFonts w:ascii="Times New Roman" w:hAnsi="Times New Roman" w:cs="Times New Roman"/>
+          <w:sz w:val="24"/>
+          <w:szCs w:val="24"/>
+        </w:rPr>
+        <w:t xml:space="preserve"> </w:t>
+      </w:r>
+      <w:r>
+        <w:rPr>
+          <w:rFonts w:ascii="Times New Roman" w:hAnsi="Times New Roman" w:cs="Times New Roman"/>
+          <w:i/>
+          <w:sz w:val="24"/>
+          <w:szCs w:val="24"/>
+        </w:rPr>
+        <w:t>sequence diagram</w:t>
+      </w:r>
+      <w:r>
+        <w:rPr>
+          <w:rFonts w:ascii="Times New Roman" w:hAnsi="Times New Roman" w:cs="Times New Roman"/>
+          <w:sz w:val="24"/>
+          <w:szCs w:val="24"/>
+        </w:rPr>
+        <w:t xml:space="preserve"> </w:t>
+      </w:r>
+      <w:proofErr w:type="spellStart"/>
+      <w:r>
+        <w:rPr>
+          <w:rFonts w:ascii="Times New Roman" w:hAnsi="Times New Roman" w:cs="Times New Roman"/>
+          <w:sz w:val="24"/>
+          <w:szCs w:val="24"/>
+        </w:rPr>
+        <w:t>transaksi</w:t>
+      </w:r>
+      <w:proofErr w:type="spellEnd"/>
     </w:p>
     <w:p>
       <w:pPr>
@@ -17228,6 +17489,67 @@
           <w:szCs w:val="24"/>
         </w:rPr>
       </w:pPr>
+      <w:proofErr w:type="spellStart"/>
+      <w:r>
+        <w:rPr>
+          <w:rFonts w:ascii="Times New Roman" w:hAnsi="Times New Roman" w:cs="Times New Roman"/>
+          <w:sz w:val="24"/>
+          <w:szCs w:val="24"/>
+        </w:rPr>
+        <w:t>Gambar</w:t>
+      </w:r>
+      <w:proofErr w:type="spellEnd"/>
+      <w:r>
+        <w:rPr>
+          <w:rFonts w:ascii="Times New Roman" w:hAnsi="Times New Roman" w:cs="Times New Roman"/>
+          <w:sz w:val="24"/>
+          <w:szCs w:val="24"/>
+        </w:rPr>
+        <w:t xml:space="preserve"> 4.</w:t>
+      </w:r>
+      <w:r>
+        <w:rPr>
+          <w:rFonts w:ascii="Times New Roman" w:hAnsi="Times New Roman" w:cs="Times New Roman"/>
+          <w:sz w:val="24"/>
+          <w:szCs w:val="24"/>
+        </w:rPr>
+        <w:t>13</w:t>
+      </w:r>
+      <w:r>
+        <w:rPr>
+          <w:rFonts w:ascii="Times New Roman" w:hAnsi="Times New Roman" w:cs="Times New Roman"/>
+          <w:sz w:val="24"/>
+          <w:szCs w:val="24"/>
+        </w:rPr>
+        <w:t xml:space="preserve"> </w:t>
+      </w:r>
+      <w:r>
+        <w:rPr>
+          <w:rFonts w:ascii="Times New Roman" w:hAnsi="Times New Roman" w:cs="Times New Roman"/>
+          <w:i/>
+          <w:sz w:val="24"/>
+          <w:szCs w:val="24"/>
+        </w:rPr>
+        <w:t>sequence diagram</w:t>
+      </w:r>
+      <w:r>
+        <w:rPr>
+          <w:rFonts w:ascii="Times New Roman" w:hAnsi="Times New Roman" w:cs="Times New Roman"/>
+          <w:sz w:val="24"/>
+          <w:szCs w:val="24"/>
+        </w:rPr>
+        <w:t xml:space="preserve"> </w:t>
+      </w:r>
+      <w:proofErr w:type="spellStart"/>
+      <w:r>
+        <w:rPr>
+          <w:rFonts w:ascii="Times New Roman" w:hAnsi="Times New Roman" w:cs="Times New Roman"/>
+          <w:sz w:val="24"/>
+          <w:szCs w:val="24"/>
+        </w:rPr>
+        <w:t>produk</w:t>
+      </w:r>
+      <w:proofErr w:type="spellEnd"/>
     </w:p>
     <w:p>
       <w:pPr>
@@ -17349,6 +17671,67 @@
           <w:szCs w:val="24"/>
         </w:rPr>
       </w:pPr>
+      <w:proofErr w:type="spellStart"/>
+      <w:r>
+        <w:rPr>
+          <w:rFonts w:ascii="Times New Roman" w:hAnsi="Times New Roman" w:cs="Times New Roman"/>
+          <w:sz w:val="24"/>
+          <w:szCs w:val="24"/>
+        </w:rPr>
+        <w:t>Gambar</w:t>
+      </w:r>
+      <w:proofErr w:type="spellEnd"/>
+      <w:r>
+        <w:rPr>
+          <w:rFonts w:ascii="Times New Roman" w:hAnsi="Times New Roman" w:cs="Times New Roman"/>
+          <w:sz w:val="24"/>
+          <w:szCs w:val="24"/>
+        </w:rPr>
+        <w:t xml:space="preserve"> 4.</w:t>
+      </w:r>
+      <w:r>
+        <w:rPr>
+          <w:rFonts w:ascii="Times New Roman" w:hAnsi="Times New Roman" w:cs="Times New Roman"/>
+          <w:sz w:val="24"/>
+          <w:szCs w:val="24"/>
+        </w:rPr>
+        <w:t>14</w:t>
+      </w:r>
+      <w:r>
+        <w:rPr>
+          <w:rFonts w:ascii="Times New Roman" w:hAnsi="Times New Roman" w:cs="Times New Roman"/>
+          <w:sz w:val="24"/>
+          <w:szCs w:val="24"/>
+        </w:rPr>
+        <w:t xml:space="preserve"> </w:t>
+      </w:r>
+      <w:r>
+        <w:rPr>
+          <w:rFonts w:ascii="Times New Roman" w:hAnsi="Times New Roman" w:cs="Times New Roman"/>
+          <w:i/>
+          <w:sz w:val="24"/>
+          <w:szCs w:val="24"/>
+        </w:rPr>
+        <w:t>sequence diagram</w:t>
+      </w:r>
+      <w:r>
+        <w:rPr>
+          <w:rFonts w:ascii="Times New Roman" w:hAnsi="Times New Roman" w:cs="Times New Roman"/>
+          <w:sz w:val="24"/>
+          <w:szCs w:val="24"/>
+        </w:rPr>
+        <w:t xml:space="preserve"> </w:t>
+      </w:r>
+      <w:proofErr w:type="spellStart"/>
+      <w:r>
+        <w:rPr>
+          <w:rFonts w:ascii="Times New Roman" w:hAnsi="Times New Roman" w:cs="Times New Roman"/>
+          <w:sz w:val="24"/>
+          <w:szCs w:val="24"/>
+        </w:rPr>
+        <w:t>laporan</w:t>
+      </w:r>
+      <w:proofErr w:type="spellEnd"/>
     </w:p>
     <w:p>
       <w:pPr>
@@ -17468,6 +17851,67 @@
           <w:szCs w:val="24"/>
         </w:rPr>
       </w:pPr>
+      <w:proofErr w:type="spellStart"/>
+      <w:r>
+        <w:rPr>
+          <w:rFonts w:ascii="Times New Roman" w:hAnsi="Times New Roman" w:cs="Times New Roman"/>
+          <w:sz w:val="24"/>
+          <w:szCs w:val="24"/>
+        </w:rPr>
+        <w:t>Gambar</w:t>
+      </w:r>
+      <w:proofErr w:type="spellEnd"/>
+      <w:r>
+        <w:rPr>
+          <w:rFonts w:ascii="Times New Roman" w:hAnsi="Times New Roman" w:cs="Times New Roman"/>
+          <w:sz w:val="24"/>
+          <w:szCs w:val="24"/>
+        </w:rPr>
+        <w:t xml:space="preserve"> 4.</w:t>
+      </w:r>
+      <w:r>
+        <w:rPr>
+          <w:rFonts w:ascii="Times New Roman" w:hAnsi="Times New Roman" w:cs="Times New Roman"/>
+          <w:sz w:val="24"/>
+          <w:szCs w:val="24"/>
+        </w:rPr>
+        <w:t>15</w:t>
+      </w:r>
+      <w:r>
+        <w:rPr>
+          <w:rFonts w:ascii="Times New Roman" w:hAnsi="Times New Roman" w:cs="Times New Roman"/>
+          <w:sz w:val="24"/>
+          <w:szCs w:val="24"/>
+        </w:rPr>
+        <w:t xml:space="preserve"> </w:t>
+      </w:r>
+      <w:r>
+        <w:rPr>
+          <w:rFonts w:ascii="Times New Roman" w:hAnsi="Times New Roman" w:cs="Times New Roman"/>
+          <w:i/>
+          <w:sz w:val="24"/>
+          <w:szCs w:val="24"/>
+        </w:rPr>
+        <w:t>sequence diagram</w:t>
+      </w:r>
+      <w:r>
+        <w:rPr>
+          <w:rFonts w:ascii="Times New Roman" w:hAnsi="Times New Roman" w:cs="Times New Roman"/>
+          <w:sz w:val="24"/>
+          <w:szCs w:val="24"/>
+        </w:rPr>
+        <w:t xml:space="preserve"> </w:t>
+      </w:r>
+      <w:proofErr w:type="spellStart"/>
+      <w:r>
+        <w:rPr>
+          <w:rFonts w:ascii="Times New Roman" w:hAnsi="Times New Roman" w:cs="Times New Roman"/>
+          <w:sz w:val="24"/>
+          <w:szCs w:val="24"/>
+        </w:rPr>
+        <w:t>pengguna</w:t>
+      </w:r>
+      <w:proofErr w:type="spellEnd"/>
     </w:p>
     <w:p>
       <w:pPr>
@@ -17608,6 +18052,85 @@
           <w:szCs w:val="24"/>
         </w:rPr>
       </w:pPr>
+      <w:proofErr w:type="spellStart"/>
+      <w:r>
+        <w:rPr>
+          <w:rFonts w:ascii="Times New Roman" w:hAnsi="Times New Roman" w:cs="Times New Roman"/>
+          <w:sz w:val="24"/>
+          <w:szCs w:val="24"/>
+        </w:rPr>
+        <w:t>Gambar</w:t>
+      </w:r>
+      <w:proofErr w:type="spellEnd"/>
+      <w:r>
+        <w:rPr>
+          <w:rFonts w:ascii="Times New Roman" w:hAnsi="Times New Roman" w:cs="Times New Roman"/>
+          <w:sz w:val="24"/>
+          <w:szCs w:val="24"/>
+        </w:rPr>
+        <w:t xml:space="preserve"> 4.</w:t>
+      </w:r>
+      <w:r>
+        <w:rPr>
+          <w:rFonts w:ascii="Times New Roman" w:hAnsi="Times New Roman" w:cs="Times New Roman"/>
+          <w:sz w:val="24"/>
+          <w:szCs w:val="24"/>
+        </w:rPr>
+        <w:t>16</w:t>
+      </w:r>
+      <w:r>
+        <w:rPr>
+          <w:rFonts w:ascii="Times New Roman" w:hAnsi="Times New Roman" w:cs="Times New Roman"/>
+          <w:sz w:val="24"/>
+          <w:szCs w:val="24"/>
+        </w:rPr>
+        <w:t xml:space="preserve"> </w:t>
+      </w:r>
+      <w:r>
+        <w:rPr>
+          <w:rFonts w:ascii="Times New Roman" w:hAnsi="Times New Roman" w:cs="Times New Roman"/>
+          <w:i/>
+          <w:sz w:val="24"/>
+          <w:szCs w:val="24"/>
+        </w:rPr>
+        <w:t>sequence diagram</w:t>
+      </w:r>
+      <w:r>
+        <w:rPr>
+          <w:rFonts w:ascii="Times New Roman" w:hAnsi="Times New Roman" w:cs="Times New Roman"/>
+          <w:sz w:val="24"/>
+          <w:szCs w:val="24"/>
+        </w:rPr>
+        <w:t xml:space="preserve"> </w:t>
+      </w:r>
+      <w:proofErr w:type="spellStart"/>
+      <w:r>
+        <w:rPr>
+          <w:rFonts w:ascii="Times New Roman" w:hAnsi="Times New Roman" w:cs="Times New Roman"/>
+          <w:sz w:val="24"/>
+          <w:szCs w:val="24"/>
+        </w:rPr>
+        <w:t>analisa</w:t>
+      </w:r>
+      <w:proofErr w:type="spellEnd"/>
+      <w:r>
+        <w:rPr>
+          <w:rFonts w:ascii="Times New Roman" w:hAnsi="Times New Roman" w:cs="Times New Roman"/>
+          <w:sz w:val="24"/>
+          <w:szCs w:val="24"/>
+        </w:rPr>
+        <w:t xml:space="preserve"> </w:t>
+      </w:r>
+      <w:proofErr w:type="spellStart"/>
+      <w:r>
+        <w:rPr>
+          <w:rFonts w:ascii="Times New Roman" w:hAnsi="Times New Roman" w:cs="Times New Roman"/>
+          <w:sz w:val="24"/>
+          <w:szCs w:val="24"/>
+        </w:rPr>
+        <w:t>pendapatan</w:t>
+      </w:r>
+      <w:proofErr w:type="spellEnd"/>
     </w:p>
     <w:p>
       <w:pPr>
@@ -17675,7 +18198,7 @@
     </w:p>
     <w:p>
       <w:pPr>
-        <w:spacing w:line="360" w:lineRule="auto"/>
+        <w:spacing w:after="0" w:line="360" w:lineRule="auto"/>
         <w:jc w:val="center"/>
         <w:rPr>
           <w:rFonts w:ascii="Times New Roman" w:hAnsi="Times New Roman" w:cs="Times New Roman"/>
@@ -17739,21 +18262,143 @@
           </wp:inline>
         </w:drawing>
       </w:r>
+    </w:p>
+    <w:p>
+      <w:pPr>
+        <w:spacing w:line="360" w:lineRule="auto"/>
+        <w:jc w:val="center"/>
+        <w:rPr>
+          <w:rFonts w:ascii="Times New Roman" w:hAnsi="Times New Roman" w:cs="Times New Roman"/>
+          <w:sz w:val="24"/>
+          <w:szCs w:val="24"/>
+        </w:rPr>
+      </w:pPr>
+      <w:proofErr w:type="spellStart"/>
+      <w:r>
+        <w:rPr>
+          <w:rFonts w:ascii="Times New Roman" w:hAnsi="Times New Roman" w:cs="Times New Roman"/>
+          <w:sz w:val="24"/>
+          <w:szCs w:val="24"/>
+        </w:rPr>
+        <w:t>Gambar</w:t>
+      </w:r>
+      <w:proofErr w:type="spellEnd"/>
+      <w:r>
+        <w:rPr>
+          <w:rFonts w:ascii="Times New Roman" w:hAnsi="Times New Roman" w:cs="Times New Roman"/>
+          <w:sz w:val="24"/>
+          <w:szCs w:val="24"/>
+        </w:rPr>
+        <w:t xml:space="preserve"> 4.</w:t>
+      </w:r>
+      <w:r>
+        <w:rPr>
+          <w:rFonts w:ascii="Times New Roman" w:hAnsi="Times New Roman" w:cs="Times New Roman"/>
+          <w:sz w:val="24"/>
+          <w:szCs w:val="24"/>
+        </w:rPr>
+        <w:t>17</w:t>
+      </w:r>
+      <w:r>
+        <w:rPr>
+          <w:rFonts w:ascii="Times New Roman" w:hAnsi="Times New Roman" w:cs="Times New Roman"/>
+          <w:sz w:val="24"/>
+          <w:szCs w:val="24"/>
+        </w:rPr>
+        <w:t xml:space="preserve"> </w:t>
+      </w:r>
+      <w:r>
+        <w:rPr>
+          <w:rFonts w:ascii="Times New Roman" w:hAnsi="Times New Roman" w:cs="Times New Roman"/>
+          <w:i/>
+          <w:sz w:val="24"/>
+          <w:szCs w:val="24"/>
+        </w:rPr>
+        <w:t>sequence diagram</w:t>
+      </w:r>
+      <w:r>
+        <w:rPr>
+          <w:rFonts w:ascii="Times New Roman" w:hAnsi="Times New Roman" w:cs="Times New Roman"/>
+          <w:sz w:val="24"/>
+          <w:szCs w:val="24"/>
+        </w:rPr>
+        <w:t xml:space="preserve"> </w:t>
+      </w:r>
+      <w:proofErr w:type="spellStart"/>
+      <w:r>
+        <w:rPr>
+          <w:rFonts w:ascii="Times New Roman" w:hAnsi="Times New Roman" w:cs="Times New Roman"/>
+          <w:sz w:val="24"/>
+          <w:szCs w:val="24"/>
+        </w:rPr>
+        <w:t>keluar</w:t>
+      </w:r>
+      <w:proofErr w:type="spellEnd"/>
+    </w:p>
+    <w:p>
+      <w:pPr>
+        <w:spacing w:line="360" w:lineRule="auto"/>
+        <w:jc w:val="center"/>
+        <w:rPr>
+          <w:rFonts w:ascii="Times New Roman" w:hAnsi="Times New Roman" w:cs="Times New Roman"/>
+          <w:sz w:val="24"/>
+          <w:szCs w:val="24"/>
+        </w:rPr>
+      </w:pPr>
+    </w:p>
+    <w:p>
+      <w:pPr>
+        <w:pStyle w:val="ListParagraph"/>
+        <w:numPr>
+          <w:ilvl w:val="1"/>
+          <w:numId w:val="4"/>
+        </w:numPr>
+        <w:spacing w:line="360" w:lineRule="auto"/>
+        <w:ind w:left="1418" w:hanging="425"/>
+        <w:jc w:val="both"/>
+        <w:outlineLvl w:val="2"/>
+        <w:rPr>
+          <w:rFonts w:ascii="Times New Roman" w:hAnsi="Times New Roman" w:cs="Times New Roman"/>
+          <w:i/>
+          <w:sz w:val="24"/>
+          <w:szCs w:val="24"/>
+        </w:rPr>
+      </w:pPr>
+      <w:r>
+        <w:rPr>
+          <w:rFonts w:ascii="Times New Roman" w:hAnsi="Times New Roman" w:cs="Times New Roman"/>
+          <w:i/>
+          <w:sz w:val="24"/>
+          <w:szCs w:val="24"/>
+        </w:rPr>
+        <w:t>Class Diagram</w:t>
+      </w:r>
+    </w:p>
+    <w:p>
+      <w:pPr>
+        <w:pStyle w:val="ListParagraph"/>
+        <w:spacing w:line="360" w:lineRule="auto"/>
+        <w:ind w:left="0" w:firstLine="567"/>
+        <w:jc w:val="both"/>
+        <w:rPr>
+          <w:rFonts w:ascii="Times New Roman" w:hAnsi="Times New Roman" w:cs="Times New Roman"/>
+          <w:sz w:val="24"/>
+          <w:szCs w:val="24"/>
+        </w:rPr>
+      </w:pPr>
+    </w:p>
+    <w:p>
+      <w:pPr>
+        <w:spacing w:line="360" w:lineRule="auto"/>
+        <w:jc w:val="both"/>
+        <w:rPr>
+          <w:rFonts w:ascii="Times New Roman" w:hAnsi="Times New Roman" w:cs="Times New Roman"/>
+          <w:sz w:val="24"/>
+          <w:szCs w:val="24"/>
+        </w:rPr>
+      </w:pPr>
       <w:bookmarkStart w:id="3" w:name="_GoBack"/>
       <w:bookmarkEnd w:id="3"/>
-    </w:p>
-    <w:p>
-      <w:pPr>
-        <w:pStyle w:val="ListParagraph"/>
-        <w:spacing w:line="360" w:lineRule="auto"/>
-        <w:ind w:left="1418"/>
-        <w:jc w:val="both"/>
-        <w:rPr>
-          <w:rFonts w:ascii="Times New Roman" w:hAnsi="Times New Roman" w:cs="Times New Roman"/>
-          <w:sz w:val="24"/>
-          <w:szCs w:val="24"/>
-        </w:rPr>
-      </w:pPr>
     </w:p>
     <w:p>
       <w:pPr>
@@ -18811,7 +19456,7 @@
   <w:abstractNum w:abstractNumId="1" w15:restartNumberingAfterBreak="0">
     <w:nsid w:val="0CE739F6"/>
     <w:multiLevelType w:val="hybridMultilevel"/>
-    <w:tmpl w:val="D94E03DC"/>
+    <w:tmpl w:val="F8906BBC"/>
     <w:lvl w:ilvl="0" w:tplc="0409000F">
       <w:start w:val="1"/>
       <w:numFmt w:val="decimal"/>
@@ -18824,7 +19469,7 @@
         <w:rFonts w:hint="default"/>
       </w:rPr>
     </w:lvl>
-    <w:lvl w:ilvl="1" w:tplc="734A3780">
+    <w:lvl w:ilvl="1" w:tplc="851CEABE">
       <w:start w:val="1"/>
       <w:numFmt w:val="lowerLetter"/>
       <w:lvlText w:val="%2."/>
@@ -18834,6 +19479,7 @@
       </w:pPr>
       <w:rPr>
         <w:rFonts w:hint="default"/>
+        <w:i w:val="0"/>
       </w:rPr>
     </w:lvl>
     <w:lvl w:ilvl="2" w:tplc="0409001B">
@@ -21235,7 +21881,7 @@
 </file>
 
 <file path=customXml/itemProps1.xml><?xml version="1.0" encoding="utf-8"?>
-<ds:datastoreItem xmlns:ds="http://schemas.openxmlformats.org/officeDocument/2006/customXml" ds:itemID="{286A75BB-A903-4149-B16D-DEC549166F86}">
+<ds:datastoreItem xmlns:ds="http://schemas.openxmlformats.org/officeDocument/2006/customXml" ds:itemID="{6D83BB8F-A40A-4443-B492-E5346DCDE8E6}">
   <ds:schemaRefs>
     <ds:schemaRef ds:uri="http://schemas.openxmlformats.org/officeDocument/2006/bibliography"/>
   </ds:schemaRefs>

</xml_diff>

<commit_message>
KP - BAB IV.docx update perancangan permukaan
</commit_message>
<xml_diff>
--- a/KP - BAB IV.docx
+++ b/KP - BAB IV.docx
@@ -1991,6 +1991,43 @@
         </w:rPr>
         <w:t>inventory</w:t>
       </w:r>
+      <w:r>
+        <w:rPr>
+          <w:rFonts w:ascii="Times New Roman" w:hAnsi="Times New Roman" w:cs="Times New Roman"/>
+          <w:i/>
+          <w:sz w:val="24"/>
+          <w:szCs w:val="24"/>
+        </w:rPr>
+        <w:t xml:space="preserve"> </w:t>
+      </w:r>
+      <w:proofErr w:type="spellStart"/>
+      <w:r>
+        <w:rPr>
+          <w:rFonts w:ascii="Times New Roman" w:hAnsi="Times New Roman" w:cs="Times New Roman"/>
+          <w:sz w:val="24"/>
+          <w:szCs w:val="24"/>
+        </w:rPr>
+        <w:t>dan</w:t>
+      </w:r>
+      <w:proofErr w:type="spellEnd"/>
+      <w:r>
+        <w:rPr>
+          <w:rFonts w:ascii="Times New Roman" w:hAnsi="Times New Roman" w:cs="Times New Roman"/>
+          <w:sz w:val="24"/>
+          <w:szCs w:val="24"/>
+        </w:rPr>
+        <w:t xml:space="preserve"> </w:t>
+      </w:r>
+      <w:proofErr w:type="spellStart"/>
+      <w:r>
+        <w:rPr>
+          <w:rFonts w:ascii="Times New Roman" w:hAnsi="Times New Roman" w:cs="Times New Roman"/>
+          <w:sz w:val="24"/>
+          <w:szCs w:val="24"/>
+        </w:rPr>
+        <w:t>penjualan</w:t>
+      </w:r>
+      <w:proofErr w:type="spellEnd"/>
       <w:r>
         <w:rPr>
           <w:rFonts w:ascii="Times New Roman" w:hAnsi="Times New Roman" w:cs="Times New Roman"/>
@@ -20515,23 +20552,7 @@
           <w:sz w:val="24"/>
           <w:szCs w:val="24"/>
         </w:rPr>
-        <w:t xml:space="preserve"> 4.</w:t>
-      </w:r>
-      <w:r>
-        <w:rPr>
-          <w:rFonts w:ascii="Times New Roman" w:hAnsi="Times New Roman" w:cs="Times New Roman"/>
-          <w:sz w:val="24"/>
-          <w:szCs w:val="24"/>
-        </w:rPr>
-        <w:t>10</w:t>
-      </w:r>
-      <w:r>
-        <w:rPr>
-          <w:rFonts w:ascii="Times New Roman" w:hAnsi="Times New Roman" w:cs="Times New Roman"/>
-          <w:sz w:val="24"/>
-          <w:szCs w:val="24"/>
-        </w:rPr>
-        <w:t xml:space="preserve"> </w:t>
+        <w:t xml:space="preserve"> 4.10 </w:t>
       </w:r>
       <w:proofErr w:type="spellStart"/>
       <w:r>
@@ -21591,23 +21612,7 @@
           <w:sz w:val="24"/>
           <w:szCs w:val="24"/>
         </w:rPr>
-        <w:t xml:space="preserve"> </w:t>
-      </w:r>
-      <w:r>
-        <w:rPr>
-          <w:rFonts w:ascii="Times New Roman" w:hAnsi="Times New Roman" w:cs="Times New Roman"/>
-          <w:sz w:val="24"/>
-          <w:szCs w:val="24"/>
-        </w:rPr>
-        <w:t>4.11</w:t>
-      </w:r>
-      <w:r>
-        <w:rPr>
-          <w:rFonts w:ascii="Times New Roman" w:hAnsi="Times New Roman" w:cs="Times New Roman"/>
-          <w:sz w:val="24"/>
-          <w:szCs w:val="24"/>
-        </w:rPr>
-        <w:t xml:space="preserve"> </w:t>
+        <w:t xml:space="preserve"> 4.11 </w:t>
       </w:r>
       <w:proofErr w:type="spellStart"/>
       <w:r>
@@ -22379,23 +22384,7 @@
           <w:sz w:val="24"/>
           <w:szCs w:val="24"/>
         </w:rPr>
-        <w:t xml:space="preserve"> </w:t>
-      </w:r>
-      <w:r>
-        <w:rPr>
-          <w:rFonts w:ascii="Times New Roman" w:hAnsi="Times New Roman" w:cs="Times New Roman"/>
-          <w:sz w:val="24"/>
-          <w:szCs w:val="24"/>
-        </w:rPr>
-        <w:t>4.12</w:t>
-      </w:r>
-      <w:r>
-        <w:rPr>
-          <w:rFonts w:ascii="Times New Roman" w:hAnsi="Times New Roman" w:cs="Times New Roman"/>
-          <w:sz w:val="24"/>
-          <w:szCs w:val="24"/>
-        </w:rPr>
-        <w:t xml:space="preserve"> </w:t>
+        <w:t xml:space="preserve"> 4.12 </w:t>
       </w:r>
       <w:proofErr w:type="spellStart"/>
       <w:r>
@@ -23187,23 +23176,7 @@
           <w:sz w:val="24"/>
           <w:szCs w:val="24"/>
         </w:rPr>
-        <w:t xml:space="preserve"> </w:t>
-      </w:r>
-      <w:r>
-        <w:rPr>
-          <w:rFonts w:ascii="Times New Roman" w:hAnsi="Times New Roman" w:cs="Times New Roman"/>
-          <w:sz w:val="24"/>
-          <w:szCs w:val="24"/>
-        </w:rPr>
-        <w:t>4.13</w:t>
-      </w:r>
-      <w:r>
-        <w:rPr>
-          <w:rFonts w:ascii="Times New Roman" w:hAnsi="Times New Roman" w:cs="Times New Roman"/>
-          <w:sz w:val="24"/>
-          <w:szCs w:val="24"/>
-        </w:rPr>
-        <w:t xml:space="preserve"> </w:t>
+        <w:t xml:space="preserve"> 4.13 </w:t>
       </w:r>
       <w:proofErr w:type="spellStart"/>
       <w:r>
@@ -24023,23 +23996,7 @@
           <w:sz w:val="24"/>
           <w:szCs w:val="24"/>
         </w:rPr>
-        <w:t xml:space="preserve"> 4.</w:t>
-      </w:r>
-      <w:r>
-        <w:rPr>
-          <w:rFonts w:ascii="Times New Roman" w:hAnsi="Times New Roman" w:cs="Times New Roman"/>
-          <w:sz w:val="24"/>
-          <w:szCs w:val="24"/>
-        </w:rPr>
-        <w:t>14</w:t>
-      </w:r>
-      <w:r>
-        <w:rPr>
-          <w:rFonts w:ascii="Times New Roman" w:hAnsi="Times New Roman" w:cs="Times New Roman"/>
-          <w:sz w:val="24"/>
-          <w:szCs w:val="24"/>
-        </w:rPr>
-        <w:t xml:space="preserve"> </w:t>
+        <w:t xml:space="preserve"> 4.14 </w:t>
       </w:r>
       <w:proofErr w:type="spellStart"/>
       <w:r>
@@ -24983,23 +24940,7 @@
           <w:sz w:val="24"/>
           <w:szCs w:val="24"/>
         </w:rPr>
-        <w:t xml:space="preserve"> </w:t>
-      </w:r>
-      <w:r>
-        <w:rPr>
-          <w:rFonts w:ascii="Times New Roman" w:hAnsi="Times New Roman" w:cs="Times New Roman"/>
-          <w:sz w:val="24"/>
-          <w:szCs w:val="24"/>
-        </w:rPr>
-        <w:t>4.15</w:t>
-      </w:r>
-      <w:r>
-        <w:rPr>
-          <w:rFonts w:ascii="Times New Roman" w:hAnsi="Times New Roman" w:cs="Times New Roman"/>
-          <w:sz w:val="24"/>
-          <w:szCs w:val="24"/>
-        </w:rPr>
-        <w:t xml:space="preserve"> </w:t>
+        <w:t xml:space="preserve"> 4.15 </w:t>
       </w:r>
       <w:proofErr w:type="spellStart"/>
       <w:r>
@@ -26012,23 +25953,7 @@
           <w:sz w:val="24"/>
           <w:szCs w:val="24"/>
         </w:rPr>
-        <w:t xml:space="preserve"> </w:t>
-      </w:r>
-      <w:r>
-        <w:rPr>
-          <w:rFonts w:ascii="Times New Roman" w:hAnsi="Times New Roman" w:cs="Times New Roman"/>
-          <w:sz w:val="24"/>
-          <w:szCs w:val="24"/>
-        </w:rPr>
-        <w:t>4.16</w:t>
-      </w:r>
-      <w:r>
-        <w:rPr>
-          <w:rFonts w:ascii="Times New Roman" w:hAnsi="Times New Roman" w:cs="Times New Roman"/>
-          <w:sz w:val="24"/>
-          <w:szCs w:val="24"/>
-        </w:rPr>
-        <w:t xml:space="preserve"> </w:t>
+        <w:t xml:space="preserve"> 4.16 </w:t>
       </w:r>
       <w:proofErr w:type="spellStart"/>
       <w:r>
@@ -26630,8 +26555,6 @@
           <w:szCs w:val="24"/>
         </w:rPr>
       </w:pPr>
-      <w:bookmarkStart w:id="3" w:name="_GoBack"/>
-      <w:bookmarkEnd w:id="3"/>
       <w:proofErr w:type="spellStart"/>
       <w:r>
         <w:rPr>
@@ -27056,6 +26979,720 @@
           <w:szCs w:val="24"/>
         </w:rPr>
         <w:t>.</w:t>
+      </w:r>
+    </w:p>
+    <w:p>
+      <w:pPr>
+        <w:spacing w:line="360" w:lineRule="auto"/>
+        <w:jc w:val="both"/>
+        <w:rPr>
+          <w:rFonts w:ascii="Times New Roman" w:hAnsi="Times New Roman" w:cs="Times New Roman"/>
+          <w:sz w:val="24"/>
+          <w:szCs w:val="24"/>
+        </w:rPr>
+      </w:pPr>
+    </w:p>
+    <w:p>
+      <w:pPr>
+        <w:pStyle w:val="ListParagraph"/>
+        <w:numPr>
+          <w:ilvl w:val="0"/>
+          <w:numId w:val="21"/>
+        </w:numPr>
+        <w:spacing w:line="360" w:lineRule="auto"/>
+        <w:ind w:left="993"/>
+        <w:jc w:val="both"/>
+        <w:rPr>
+          <w:rFonts w:ascii="Times New Roman" w:hAnsi="Times New Roman" w:cs="Times New Roman"/>
+          <w:sz w:val="24"/>
+          <w:szCs w:val="24"/>
+        </w:rPr>
+      </w:pPr>
+      <w:proofErr w:type="spellStart"/>
+      <w:r>
+        <w:rPr>
+          <w:rFonts w:ascii="Times New Roman" w:hAnsi="Times New Roman" w:cs="Times New Roman"/>
+          <w:sz w:val="24"/>
+          <w:szCs w:val="24"/>
+        </w:rPr>
+        <w:t>Rancangan</w:t>
+      </w:r>
+      <w:proofErr w:type="spellEnd"/>
+      <w:r>
+        <w:rPr>
+          <w:rFonts w:ascii="Times New Roman" w:hAnsi="Times New Roman" w:cs="Times New Roman"/>
+          <w:sz w:val="24"/>
+          <w:szCs w:val="24"/>
+        </w:rPr>
+        <w:t xml:space="preserve"> </w:t>
+      </w:r>
+      <w:proofErr w:type="spellStart"/>
+      <w:r>
+        <w:rPr>
+          <w:rFonts w:ascii="Times New Roman" w:hAnsi="Times New Roman" w:cs="Times New Roman"/>
+          <w:sz w:val="24"/>
+          <w:szCs w:val="24"/>
+        </w:rPr>
+        <w:t>Halaman</w:t>
+      </w:r>
+      <w:proofErr w:type="spellEnd"/>
+      <w:r>
+        <w:rPr>
+          <w:rFonts w:ascii="Times New Roman" w:hAnsi="Times New Roman" w:cs="Times New Roman"/>
+          <w:sz w:val="24"/>
+          <w:szCs w:val="24"/>
+        </w:rPr>
+        <w:t xml:space="preserve"> Login</w:t>
+      </w:r>
+    </w:p>
+    <w:p>
+      <w:pPr>
+        <w:spacing w:line="360" w:lineRule="auto"/>
+        <w:jc w:val="center"/>
+        <w:rPr>
+          <w:rFonts w:ascii="Times New Roman" w:hAnsi="Times New Roman" w:cs="Times New Roman"/>
+          <w:sz w:val="24"/>
+          <w:szCs w:val="24"/>
+        </w:rPr>
+      </w:pPr>
+      <w:r>
+        <w:rPr>
+          <w:noProof/>
+        </w:rPr>
+        <w:drawing>
+          <wp:inline distT="0" distB="0" distL="0" distR="0">
+            <wp:extent cx="4286250" cy="3810000"/>
+            <wp:effectExtent l="0" t="0" r="0" b="0"/>
+            <wp:docPr id="7" name="Picture 7" descr="C:\Users\Nandhief\AppData\Local\Microsoft\Windows\INetCache\Content.Word\login.png"/>
+            <wp:cNvGraphicFramePr>
+              <a:graphicFrameLocks xmlns:a="http://schemas.openxmlformats.org/drawingml/2006/main" noChangeAspect="1"/>
+            </wp:cNvGraphicFramePr>
+            <a:graphic xmlns:a="http://schemas.openxmlformats.org/drawingml/2006/main">
+              <a:graphicData uri="http://schemas.openxmlformats.org/drawingml/2006/picture">
+                <pic:pic xmlns:pic="http://schemas.openxmlformats.org/drawingml/2006/picture">
+                  <pic:nvPicPr>
+                    <pic:cNvPr id="0" name="Picture 1" descr="C:\Users\Nandhief\AppData\Local\Microsoft\Windows\INetCache\Content.Word\login.png"/>
+                    <pic:cNvPicPr>
+                      <a:picLocks noChangeAspect="1" noChangeArrowheads="1"/>
+                    </pic:cNvPicPr>
+                  </pic:nvPicPr>
+                  <pic:blipFill>
+                    <a:blip r:embed="rId24">
+                      <a:extLst>
+                        <a:ext uri="{28A0092B-C50C-407E-A947-70E740481C1C}">
+                          <a14:useLocalDpi xmlns:a14="http://schemas.microsoft.com/office/drawing/2010/main" val="0"/>
+                        </a:ext>
+                      </a:extLst>
+                    </a:blip>
+                    <a:srcRect/>
+                    <a:stretch>
+                      <a:fillRect/>
+                    </a:stretch>
+                  </pic:blipFill>
+                  <pic:spPr bwMode="auto">
+                    <a:xfrm>
+                      <a:off x="0" y="0"/>
+                      <a:ext cx="4286250" cy="3810000"/>
+                    </a:xfrm>
+                    <a:prstGeom prst="rect">
+                      <a:avLst/>
+                    </a:prstGeom>
+                    <a:noFill/>
+                    <a:ln>
+                      <a:noFill/>
+                    </a:ln>
+                  </pic:spPr>
+                </pic:pic>
+              </a:graphicData>
+            </a:graphic>
+          </wp:inline>
+        </w:drawing>
+      </w:r>
+    </w:p>
+    <w:p>
+      <w:pPr>
+        <w:pStyle w:val="ListParagraph"/>
+        <w:numPr>
+          <w:ilvl w:val="0"/>
+          <w:numId w:val="21"/>
+        </w:numPr>
+        <w:spacing w:line="360" w:lineRule="auto"/>
+        <w:ind w:left="993"/>
+        <w:jc w:val="both"/>
+        <w:rPr>
+          <w:rFonts w:ascii="Times New Roman" w:hAnsi="Times New Roman" w:cs="Times New Roman"/>
+          <w:sz w:val="24"/>
+          <w:szCs w:val="24"/>
+        </w:rPr>
+      </w:pPr>
+      <w:proofErr w:type="spellStart"/>
+      <w:r>
+        <w:rPr>
+          <w:rFonts w:ascii="Times New Roman" w:hAnsi="Times New Roman" w:cs="Times New Roman"/>
+          <w:sz w:val="24"/>
+          <w:szCs w:val="24"/>
+        </w:rPr>
+        <w:t>Rancangan</w:t>
+      </w:r>
+      <w:proofErr w:type="spellEnd"/>
+      <w:r>
+        <w:rPr>
+          <w:rFonts w:ascii="Times New Roman" w:hAnsi="Times New Roman" w:cs="Times New Roman"/>
+          <w:sz w:val="24"/>
+          <w:szCs w:val="24"/>
+        </w:rPr>
+        <w:t xml:space="preserve"> </w:t>
+      </w:r>
+      <w:proofErr w:type="spellStart"/>
+      <w:r>
+        <w:rPr>
+          <w:rFonts w:ascii="Times New Roman" w:hAnsi="Times New Roman" w:cs="Times New Roman"/>
+          <w:sz w:val="24"/>
+          <w:szCs w:val="24"/>
+        </w:rPr>
+        <w:t>Halaman</w:t>
+      </w:r>
+      <w:proofErr w:type="spellEnd"/>
+      <w:r>
+        <w:rPr>
+          <w:rFonts w:ascii="Times New Roman" w:hAnsi="Times New Roman" w:cs="Times New Roman"/>
+          <w:sz w:val="24"/>
+          <w:szCs w:val="24"/>
+        </w:rPr>
+        <w:t xml:space="preserve"> </w:t>
+      </w:r>
+      <w:r>
+        <w:rPr>
+          <w:rFonts w:ascii="Times New Roman" w:hAnsi="Times New Roman" w:cs="Times New Roman"/>
+          <w:sz w:val="24"/>
+          <w:szCs w:val="24"/>
+        </w:rPr>
+        <w:t>Dashboard</w:t>
+      </w:r>
+      <w:r>
+        <w:rPr>
+          <w:rFonts w:ascii="Times New Roman" w:hAnsi="Times New Roman" w:cs="Times New Roman"/>
+          <w:sz w:val="24"/>
+          <w:szCs w:val="24"/>
+        </w:rPr>
+        <w:t xml:space="preserve"> </w:t>
+      </w:r>
+      <w:proofErr w:type="spellStart"/>
+      <w:r>
+        <w:rPr>
+          <w:rFonts w:ascii="Times New Roman" w:hAnsi="Times New Roman" w:cs="Times New Roman"/>
+          <w:sz w:val="24"/>
+          <w:szCs w:val="24"/>
+        </w:rPr>
+        <w:t>Kepala</w:t>
+      </w:r>
+      <w:proofErr w:type="spellEnd"/>
+      <w:r>
+        <w:rPr>
+          <w:rFonts w:ascii="Times New Roman" w:hAnsi="Times New Roman" w:cs="Times New Roman"/>
+          <w:sz w:val="24"/>
+          <w:szCs w:val="24"/>
+        </w:rPr>
+        <w:t xml:space="preserve"> Toko</w:t>
+      </w:r>
+      <w:bookmarkStart w:id="3" w:name="_GoBack"/>
+      <w:bookmarkEnd w:id="3"/>
+    </w:p>
+    <w:p>
+      <w:pPr>
+        <w:spacing w:line="360" w:lineRule="auto"/>
+        <w:jc w:val="center"/>
+        <w:rPr>
+          <w:rFonts w:ascii="Times New Roman" w:hAnsi="Times New Roman" w:cs="Times New Roman"/>
+          <w:sz w:val="24"/>
+          <w:szCs w:val="24"/>
+        </w:rPr>
+      </w:pPr>
+      <w:r>
+        <w:rPr>
+          <w:noProof/>
+        </w:rPr>
+        <w:lastRenderedPageBreak/>
+        <w:drawing>
+          <wp:inline distT="0" distB="0" distL="0" distR="0">
+            <wp:extent cx="4286250" cy="3810000"/>
+            <wp:effectExtent l="0" t="0" r="0" b="0"/>
+            <wp:docPr id="17" name="Picture 17" descr="C:\Users\Nandhief\AppData\Local\Microsoft\Windows\INetCache\Content.Word\dashboard.png"/>
+            <wp:cNvGraphicFramePr>
+              <a:graphicFrameLocks xmlns:a="http://schemas.openxmlformats.org/drawingml/2006/main" noChangeAspect="1"/>
+            </wp:cNvGraphicFramePr>
+            <a:graphic xmlns:a="http://schemas.openxmlformats.org/drawingml/2006/main">
+              <a:graphicData uri="http://schemas.openxmlformats.org/drawingml/2006/picture">
+                <pic:pic xmlns:pic="http://schemas.openxmlformats.org/drawingml/2006/picture">
+                  <pic:nvPicPr>
+                    <pic:cNvPr id="0" name="Picture 3" descr="C:\Users\Nandhief\AppData\Local\Microsoft\Windows\INetCache\Content.Word\dashboard.png"/>
+                    <pic:cNvPicPr>
+                      <a:picLocks noChangeAspect="1" noChangeArrowheads="1"/>
+                    </pic:cNvPicPr>
+                  </pic:nvPicPr>
+                  <pic:blipFill>
+                    <a:blip r:embed="rId25">
+                      <a:extLst>
+                        <a:ext uri="{28A0092B-C50C-407E-A947-70E740481C1C}">
+                          <a14:useLocalDpi xmlns:a14="http://schemas.microsoft.com/office/drawing/2010/main" val="0"/>
+                        </a:ext>
+                      </a:extLst>
+                    </a:blip>
+                    <a:srcRect/>
+                    <a:stretch>
+                      <a:fillRect/>
+                    </a:stretch>
+                  </pic:blipFill>
+                  <pic:spPr bwMode="auto">
+                    <a:xfrm>
+                      <a:off x="0" y="0"/>
+                      <a:ext cx="4286250" cy="3810000"/>
+                    </a:xfrm>
+                    <a:prstGeom prst="rect">
+                      <a:avLst/>
+                    </a:prstGeom>
+                    <a:noFill/>
+                    <a:ln>
+                      <a:noFill/>
+                    </a:ln>
+                  </pic:spPr>
+                </pic:pic>
+              </a:graphicData>
+            </a:graphic>
+          </wp:inline>
+        </w:drawing>
+      </w:r>
+    </w:p>
+    <w:p>
+      <w:pPr>
+        <w:pStyle w:val="ListParagraph"/>
+        <w:numPr>
+          <w:ilvl w:val="0"/>
+          <w:numId w:val="21"/>
+        </w:numPr>
+        <w:spacing w:line="360" w:lineRule="auto"/>
+        <w:ind w:left="993"/>
+        <w:jc w:val="both"/>
+        <w:rPr>
+          <w:rFonts w:ascii="Times New Roman" w:hAnsi="Times New Roman" w:cs="Times New Roman"/>
+          <w:sz w:val="24"/>
+          <w:szCs w:val="24"/>
+        </w:rPr>
+      </w:pPr>
+      <w:proofErr w:type="spellStart"/>
+      <w:r>
+        <w:rPr>
+          <w:rFonts w:ascii="Times New Roman" w:hAnsi="Times New Roman" w:cs="Times New Roman"/>
+          <w:sz w:val="24"/>
+          <w:szCs w:val="24"/>
+        </w:rPr>
+        <w:t>Rancangan</w:t>
+      </w:r>
+      <w:proofErr w:type="spellEnd"/>
+      <w:r>
+        <w:rPr>
+          <w:rFonts w:ascii="Times New Roman" w:hAnsi="Times New Roman" w:cs="Times New Roman"/>
+          <w:sz w:val="24"/>
+          <w:szCs w:val="24"/>
+        </w:rPr>
+        <w:t xml:space="preserve"> </w:t>
+      </w:r>
+      <w:proofErr w:type="spellStart"/>
+      <w:r>
+        <w:rPr>
+          <w:rFonts w:ascii="Times New Roman" w:hAnsi="Times New Roman" w:cs="Times New Roman"/>
+          <w:sz w:val="24"/>
+          <w:szCs w:val="24"/>
+        </w:rPr>
+        <w:t>Halaman</w:t>
+      </w:r>
+      <w:proofErr w:type="spellEnd"/>
+      <w:r>
+        <w:rPr>
+          <w:rFonts w:ascii="Times New Roman" w:hAnsi="Times New Roman" w:cs="Times New Roman"/>
+          <w:sz w:val="24"/>
+          <w:szCs w:val="24"/>
+        </w:rPr>
+        <w:t xml:space="preserve"> </w:t>
+      </w:r>
+    </w:p>
+    <w:p>
+      <w:pPr>
+        <w:pStyle w:val="ListParagraph"/>
+        <w:numPr>
+          <w:ilvl w:val="0"/>
+          <w:numId w:val="21"/>
+        </w:numPr>
+        <w:spacing w:line="360" w:lineRule="auto"/>
+        <w:ind w:left="993"/>
+        <w:jc w:val="both"/>
+        <w:rPr>
+          <w:rFonts w:ascii="Times New Roman" w:hAnsi="Times New Roman" w:cs="Times New Roman"/>
+          <w:sz w:val="24"/>
+          <w:szCs w:val="24"/>
+        </w:rPr>
+      </w:pPr>
+      <w:proofErr w:type="spellStart"/>
+      <w:r>
+        <w:rPr>
+          <w:rFonts w:ascii="Times New Roman" w:hAnsi="Times New Roman" w:cs="Times New Roman"/>
+          <w:sz w:val="24"/>
+          <w:szCs w:val="24"/>
+        </w:rPr>
+        <w:t>Rancangan</w:t>
+      </w:r>
+      <w:proofErr w:type="spellEnd"/>
+      <w:r>
+        <w:rPr>
+          <w:rFonts w:ascii="Times New Roman" w:hAnsi="Times New Roman" w:cs="Times New Roman"/>
+          <w:sz w:val="24"/>
+          <w:szCs w:val="24"/>
+        </w:rPr>
+        <w:t xml:space="preserve"> </w:t>
+      </w:r>
+      <w:proofErr w:type="spellStart"/>
+      <w:r>
+        <w:rPr>
+          <w:rFonts w:ascii="Times New Roman" w:hAnsi="Times New Roman" w:cs="Times New Roman"/>
+          <w:sz w:val="24"/>
+          <w:szCs w:val="24"/>
+        </w:rPr>
+        <w:t>Halaman</w:t>
+      </w:r>
+      <w:proofErr w:type="spellEnd"/>
+      <w:r>
+        <w:rPr>
+          <w:rFonts w:ascii="Times New Roman" w:hAnsi="Times New Roman" w:cs="Times New Roman"/>
+          <w:sz w:val="24"/>
+          <w:szCs w:val="24"/>
+        </w:rPr>
+        <w:t xml:space="preserve"> </w:t>
+      </w:r>
+    </w:p>
+    <w:p>
+      <w:pPr>
+        <w:pStyle w:val="ListParagraph"/>
+        <w:numPr>
+          <w:ilvl w:val="0"/>
+          <w:numId w:val="21"/>
+        </w:numPr>
+        <w:spacing w:line="360" w:lineRule="auto"/>
+        <w:ind w:left="993"/>
+        <w:jc w:val="both"/>
+        <w:rPr>
+          <w:rFonts w:ascii="Times New Roman" w:hAnsi="Times New Roman" w:cs="Times New Roman"/>
+          <w:sz w:val="24"/>
+          <w:szCs w:val="24"/>
+        </w:rPr>
+      </w:pPr>
+      <w:proofErr w:type="spellStart"/>
+      <w:r>
+        <w:rPr>
+          <w:rFonts w:ascii="Times New Roman" w:hAnsi="Times New Roman" w:cs="Times New Roman"/>
+          <w:sz w:val="24"/>
+          <w:szCs w:val="24"/>
+        </w:rPr>
+        <w:t>Rancangan</w:t>
+      </w:r>
+      <w:proofErr w:type="spellEnd"/>
+      <w:r>
+        <w:rPr>
+          <w:rFonts w:ascii="Times New Roman" w:hAnsi="Times New Roman" w:cs="Times New Roman"/>
+          <w:sz w:val="24"/>
+          <w:szCs w:val="24"/>
+        </w:rPr>
+        <w:t xml:space="preserve"> </w:t>
+      </w:r>
+      <w:proofErr w:type="spellStart"/>
+      <w:r>
+        <w:rPr>
+          <w:rFonts w:ascii="Times New Roman" w:hAnsi="Times New Roman" w:cs="Times New Roman"/>
+          <w:sz w:val="24"/>
+          <w:szCs w:val="24"/>
+        </w:rPr>
+        <w:t>Halaman</w:t>
+      </w:r>
+      <w:proofErr w:type="spellEnd"/>
+      <w:r>
+        <w:rPr>
+          <w:rFonts w:ascii="Times New Roman" w:hAnsi="Times New Roman" w:cs="Times New Roman"/>
+          <w:sz w:val="24"/>
+          <w:szCs w:val="24"/>
+        </w:rPr>
+        <w:t xml:space="preserve">  </w:t>
+      </w:r>
+    </w:p>
+    <w:p>
+      <w:pPr>
+        <w:pStyle w:val="ListParagraph"/>
+        <w:numPr>
+          <w:ilvl w:val="0"/>
+          <w:numId w:val="21"/>
+        </w:numPr>
+        <w:spacing w:line="360" w:lineRule="auto"/>
+        <w:ind w:left="993"/>
+        <w:jc w:val="both"/>
+        <w:rPr>
+          <w:rFonts w:ascii="Times New Roman" w:hAnsi="Times New Roman" w:cs="Times New Roman"/>
+          <w:sz w:val="24"/>
+          <w:szCs w:val="24"/>
+        </w:rPr>
+      </w:pPr>
+      <w:proofErr w:type="spellStart"/>
+      <w:r>
+        <w:rPr>
+          <w:rFonts w:ascii="Times New Roman" w:hAnsi="Times New Roman" w:cs="Times New Roman"/>
+          <w:sz w:val="24"/>
+          <w:szCs w:val="24"/>
+        </w:rPr>
+        <w:t>Rancangan</w:t>
+      </w:r>
+      <w:proofErr w:type="spellEnd"/>
+      <w:r>
+        <w:rPr>
+          <w:rFonts w:ascii="Times New Roman" w:hAnsi="Times New Roman" w:cs="Times New Roman"/>
+          <w:sz w:val="24"/>
+          <w:szCs w:val="24"/>
+        </w:rPr>
+        <w:t xml:space="preserve"> </w:t>
+      </w:r>
+      <w:proofErr w:type="spellStart"/>
+      <w:r>
+        <w:rPr>
+          <w:rFonts w:ascii="Times New Roman" w:hAnsi="Times New Roman" w:cs="Times New Roman"/>
+          <w:sz w:val="24"/>
+          <w:szCs w:val="24"/>
+        </w:rPr>
+        <w:t>Halaman</w:t>
+      </w:r>
+      <w:proofErr w:type="spellEnd"/>
+      <w:r>
+        <w:rPr>
+          <w:rFonts w:ascii="Times New Roman" w:hAnsi="Times New Roman" w:cs="Times New Roman"/>
+          <w:sz w:val="24"/>
+          <w:szCs w:val="24"/>
+        </w:rPr>
+        <w:t xml:space="preserve"> </w:t>
+      </w:r>
+    </w:p>
+    <w:p>
+      <w:pPr>
+        <w:pStyle w:val="ListParagraph"/>
+        <w:numPr>
+          <w:ilvl w:val="0"/>
+          <w:numId w:val="21"/>
+        </w:numPr>
+        <w:spacing w:line="360" w:lineRule="auto"/>
+        <w:ind w:left="993"/>
+        <w:jc w:val="both"/>
+        <w:rPr>
+          <w:rFonts w:ascii="Times New Roman" w:hAnsi="Times New Roman" w:cs="Times New Roman"/>
+          <w:sz w:val="24"/>
+          <w:szCs w:val="24"/>
+        </w:rPr>
+      </w:pPr>
+      <w:proofErr w:type="spellStart"/>
+      <w:r>
+        <w:rPr>
+          <w:rFonts w:ascii="Times New Roman" w:hAnsi="Times New Roman" w:cs="Times New Roman"/>
+          <w:sz w:val="24"/>
+          <w:szCs w:val="24"/>
+        </w:rPr>
+        <w:t>Rancangan</w:t>
+      </w:r>
+      <w:proofErr w:type="spellEnd"/>
+      <w:r>
+        <w:rPr>
+          <w:rFonts w:ascii="Times New Roman" w:hAnsi="Times New Roman" w:cs="Times New Roman"/>
+          <w:sz w:val="24"/>
+          <w:szCs w:val="24"/>
+        </w:rPr>
+        <w:t xml:space="preserve"> </w:t>
+      </w:r>
+      <w:proofErr w:type="spellStart"/>
+      <w:r>
+        <w:rPr>
+          <w:rFonts w:ascii="Times New Roman" w:hAnsi="Times New Roman" w:cs="Times New Roman"/>
+          <w:sz w:val="24"/>
+          <w:szCs w:val="24"/>
+        </w:rPr>
+        <w:t>Ha</w:t>
+      </w:r>
+      <w:r>
+        <w:rPr>
+          <w:rFonts w:ascii="Times New Roman" w:hAnsi="Times New Roman" w:cs="Times New Roman"/>
+          <w:sz w:val="24"/>
+          <w:szCs w:val="24"/>
+        </w:rPr>
+        <w:t>laman</w:t>
+      </w:r>
+      <w:proofErr w:type="spellEnd"/>
+      <w:r>
+        <w:rPr>
+          <w:rFonts w:ascii="Times New Roman" w:hAnsi="Times New Roman" w:cs="Times New Roman"/>
+          <w:sz w:val="24"/>
+          <w:szCs w:val="24"/>
+        </w:rPr>
+        <w:t xml:space="preserve"> </w:t>
+      </w:r>
+    </w:p>
+    <w:p>
+      <w:pPr>
+        <w:pStyle w:val="ListParagraph"/>
+        <w:numPr>
+          <w:ilvl w:val="0"/>
+          <w:numId w:val="21"/>
+        </w:numPr>
+        <w:spacing w:line="360" w:lineRule="auto"/>
+        <w:ind w:left="993"/>
+        <w:jc w:val="both"/>
+        <w:rPr>
+          <w:rFonts w:ascii="Times New Roman" w:hAnsi="Times New Roman" w:cs="Times New Roman"/>
+          <w:sz w:val="24"/>
+          <w:szCs w:val="24"/>
+        </w:rPr>
+      </w:pPr>
+      <w:proofErr w:type="spellStart"/>
+      <w:r>
+        <w:rPr>
+          <w:rFonts w:ascii="Times New Roman" w:hAnsi="Times New Roman" w:cs="Times New Roman"/>
+          <w:sz w:val="24"/>
+          <w:szCs w:val="24"/>
+        </w:rPr>
+        <w:t>Rancangan</w:t>
+      </w:r>
+      <w:proofErr w:type="spellEnd"/>
+      <w:r>
+        <w:rPr>
+          <w:rFonts w:ascii="Times New Roman" w:hAnsi="Times New Roman" w:cs="Times New Roman"/>
+          <w:sz w:val="24"/>
+          <w:szCs w:val="24"/>
+        </w:rPr>
+        <w:t xml:space="preserve"> </w:t>
+      </w:r>
+      <w:proofErr w:type="spellStart"/>
+      <w:r>
+        <w:rPr>
+          <w:rFonts w:ascii="Times New Roman" w:hAnsi="Times New Roman" w:cs="Times New Roman"/>
+          <w:sz w:val="24"/>
+          <w:szCs w:val="24"/>
+        </w:rPr>
+        <w:t>Halaman</w:t>
+      </w:r>
+      <w:proofErr w:type="spellEnd"/>
+      <w:r>
+        <w:rPr>
+          <w:rFonts w:ascii="Times New Roman" w:hAnsi="Times New Roman" w:cs="Times New Roman"/>
+          <w:sz w:val="24"/>
+          <w:szCs w:val="24"/>
+        </w:rPr>
+        <w:t xml:space="preserve"> </w:t>
+      </w:r>
+    </w:p>
+    <w:p>
+      <w:pPr>
+        <w:pStyle w:val="ListParagraph"/>
+        <w:numPr>
+          <w:ilvl w:val="0"/>
+          <w:numId w:val="21"/>
+        </w:numPr>
+        <w:spacing w:line="360" w:lineRule="auto"/>
+        <w:ind w:left="993"/>
+        <w:jc w:val="both"/>
+        <w:rPr>
+          <w:rFonts w:ascii="Times New Roman" w:hAnsi="Times New Roman" w:cs="Times New Roman"/>
+          <w:sz w:val="24"/>
+          <w:szCs w:val="24"/>
+        </w:rPr>
+      </w:pPr>
+      <w:proofErr w:type="spellStart"/>
+      <w:r>
+        <w:rPr>
+          <w:rFonts w:ascii="Times New Roman" w:hAnsi="Times New Roman" w:cs="Times New Roman"/>
+          <w:sz w:val="24"/>
+          <w:szCs w:val="24"/>
+        </w:rPr>
+        <w:t>Rancangan</w:t>
+      </w:r>
+      <w:proofErr w:type="spellEnd"/>
+      <w:r>
+        <w:rPr>
+          <w:rFonts w:ascii="Times New Roman" w:hAnsi="Times New Roman" w:cs="Times New Roman"/>
+          <w:sz w:val="24"/>
+          <w:szCs w:val="24"/>
+        </w:rPr>
+        <w:t xml:space="preserve"> </w:t>
+      </w:r>
+      <w:proofErr w:type="spellStart"/>
+      <w:r>
+        <w:rPr>
+          <w:rFonts w:ascii="Times New Roman" w:hAnsi="Times New Roman" w:cs="Times New Roman"/>
+          <w:sz w:val="24"/>
+          <w:szCs w:val="24"/>
+        </w:rPr>
+        <w:t>Halaman</w:t>
+      </w:r>
+      <w:proofErr w:type="spellEnd"/>
+      <w:r>
+        <w:rPr>
+          <w:rFonts w:ascii="Times New Roman" w:hAnsi="Times New Roman" w:cs="Times New Roman"/>
+          <w:sz w:val="24"/>
+          <w:szCs w:val="24"/>
+        </w:rPr>
+        <w:t xml:space="preserve"> </w:t>
+      </w:r>
+    </w:p>
+    <w:p>
+      <w:pPr>
+        <w:pStyle w:val="ListParagraph"/>
+        <w:numPr>
+          <w:ilvl w:val="0"/>
+          <w:numId w:val="21"/>
+        </w:numPr>
+        <w:spacing w:line="360" w:lineRule="auto"/>
+        <w:ind w:left="993"/>
+        <w:jc w:val="both"/>
+        <w:rPr>
+          <w:rFonts w:ascii="Times New Roman" w:hAnsi="Times New Roman" w:cs="Times New Roman"/>
+          <w:sz w:val="24"/>
+          <w:szCs w:val="24"/>
+        </w:rPr>
+      </w:pPr>
+      <w:proofErr w:type="spellStart"/>
+      <w:r>
+        <w:rPr>
+          <w:rFonts w:ascii="Times New Roman" w:hAnsi="Times New Roman" w:cs="Times New Roman"/>
+          <w:sz w:val="24"/>
+          <w:szCs w:val="24"/>
+        </w:rPr>
+        <w:t>Rancangan</w:t>
+      </w:r>
+      <w:proofErr w:type="spellEnd"/>
+      <w:r>
+        <w:rPr>
+          <w:rFonts w:ascii="Times New Roman" w:hAnsi="Times New Roman" w:cs="Times New Roman"/>
+          <w:sz w:val="24"/>
+          <w:szCs w:val="24"/>
+        </w:rPr>
+        <w:t xml:space="preserve"> </w:t>
+      </w:r>
+      <w:proofErr w:type="spellStart"/>
+      <w:r>
+        <w:rPr>
+          <w:rFonts w:ascii="Times New Roman" w:hAnsi="Times New Roman" w:cs="Times New Roman"/>
+          <w:sz w:val="24"/>
+          <w:szCs w:val="24"/>
+        </w:rPr>
+        <w:t>Halaman</w:t>
+      </w:r>
+      <w:proofErr w:type="spellEnd"/>
+      <w:r>
+        <w:rPr>
+          <w:rFonts w:ascii="Times New Roman" w:hAnsi="Times New Roman" w:cs="Times New Roman"/>
+          <w:sz w:val="24"/>
+          <w:szCs w:val="24"/>
+        </w:rPr>
+        <w:t xml:space="preserve"> </w:t>
       </w:r>
     </w:p>
     <w:p>
@@ -27992,808 +28629,7 @@
     </w:lvl>
   </w:abstractNum>
   <w:abstractNum w:abstractNumId="10" w15:restartNumberingAfterBreak="0">
-    <w:nsid w:val="551E1691"/>
-    <w:multiLevelType w:val="hybridMultilevel"/>
-    <w:tmpl w:val="FAB4699A"/>
-    <w:lvl w:ilvl="0" w:tplc="0409000F">
-      <w:start w:val="1"/>
-      <w:numFmt w:val="decimal"/>
-      <w:lvlText w:val="%1."/>
-      <w:lvlJc w:val="left"/>
-      <w:pPr>
-        <w:ind w:left="720" w:hanging="360"/>
-      </w:pPr>
-      <w:rPr>
-        <w:rFonts w:hint="default"/>
-      </w:rPr>
-    </w:lvl>
-    <w:lvl w:ilvl="1" w:tplc="04090019" w:tentative="1">
-      <w:start w:val="1"/>
-      <w:numFmt w:val="lowerLetter"/>
-      <w:lvlText w:val="%2."/>
-      <w:lvlJc w:val="left"/>
-      <w:pPr>
-        <w:ind w:left="1440" w:hanging="360"/>
-      </w:pPr>
-    </w:lvl>
-    <w:lvl w:ilvl="2" w:tplc="0409001B" w:tentative="1">
-      <w:start w:val="1"/>
-      <w:numFmt w:val="lowerRoman"/>
-      <w:lvlText w:val="%3."/>
-      <w:lvlJc w:val="right"/>
-      <w:pPr>
-        <w:ind w:left="2160" w:hanging="180"/>
-      </w:pPr>
-    </w:lvl>
-    <w:lvl w:ilvl="3" w:tplc="0409000F" w:tentative="1">
-      <w:start w:val="1"/>
-      <w:numFmt w:val="decimal"/>
-      <w:lvlText w:val="%4."/>
-      <w:lvlJc w:val="left"/>
-      <w:pPr>
-        <w:ind w:left="2880" w:hanging="360"/>
-      </w:pPr>
-    </w:lvl>
-    <w:lvl w:ilvl="4" w:tplc="04090019" w:tentative="1">
-      <w:start w:val="1"/>
-      <w:numFmt w:val="lowerLetter"/>
-      <w:lvlText w:val="%5."/>
-      <w:lvlJc w:val="left"/>
-      <w:pPr>
-        <w:ind w:left="3600" w:hanging="360"/>
-      </w:pPr>
-    </w:lvl>
-    <w:lvl w:ilvl="5" w:tplc="0409001B" w:tentative="1">
-      <w:start w:val="1"/>
-      <w:numFmt w:val="lowerRoman"/>
-      <w:lvlText w:val="%6."/>
-      <w:lvlJc w:val="right"/>
-      <w:pPr>
-        <w:ind w:left="4320" w:hanging="180"/>
-      </w:pPr>
-    </w:lvl>
-    <w:lvl w:ilvl="6" w:tplc="0409000F" w:tentative="1">
-      <w:start w:val="1"/>
-      <w:numFmt w:val="decimal"/>
-      <w:lvlText w:val="%7."/>
-      <w:lvlJc w:val="left"/>
-      <w:pPr>
-        <w:ind w:left="5040" w:hanging="360"/>
-      </w:pPr>
-    </w:lvl>
-    <w:lvl w:ilvl="7" w:tplc="04090019" w:tentative="1">
-      <w:start w:val="1"/>
-      <w:numFmt w:val="lowerLetter"/>
-      <w:lvlText w:val="%8."/>
-      <w:lvlJc w:val="left"/>
-      <w:pPr>
-        <w:ind w:left="5760" w:hanging="360"/>
-      </w:pPr>
-    </w:lvl>
-    <w:lvl w:ilvl="8" w:tplc="0409001B" w:tentative="1">
-      <w:start w:val="1"/>
-      <w:numFmt w:val="lowerRoman"/>
-      <w:lvlText w:val="%9."/>
-      <w:lvlJc w:val="right"/>
-      <w:pPr>
-        <w:ind w:left="6480" w:hanging="180"/>
-      </w:pPr>
-    </w:lvl>
-  </w:abstractNum>
-  <w:abstractNum w:abstractNumId="11" w15:restartNumberingAfterBreak="0">
-    <w:nsid w:val="575E00AB"/>
-    <w:multiLevelType w:val="hybridMultilevel"/>
-    <w:tmpl w:val="FAB4699A"/>
-    <w:lvl w:ilvl="0" w:tplc="0409000F">
-      <w:start w:val="1"/>
-      <w:numFmt w:val="decimal"/>
-      <w:lvlText w:val="%1."/>
-      <w:lvlJc w:val="left"/>
-      <w:pPr>
-        <w:ind w:left="720" w:hanging="360"/>
-      </w:pPr>
-      <w:rPr>
-        <w:rFonts w:hint="default"/>
-      </w:rPr>
-    </w:lvl>
-    <w:lvl w:ilvl="1" w:tplc="04090019" w:tentative="1">
-      <w:start w:val="1"/>
-      <w:numFmt w:val="lowerLetter"/>
-      <w:lvlText w:val="%2."/>
-      <w:lvlJc w:val="left"/>
-      <w:pPr>
-        <w:ind w:left="1440" w:hanging="360"/>
-      </w:pPr>
-    </w:lvl>
-    <w:lvl w:ilvl="2" w:tplc="0409001B" w:tentative="1">
-      <w:start w:val="1"/>
-      <w:numFmt w:val="lowerRoman"/>
-      <w:lvlText w:val="%3."/>
-      <w:lvlJc w:val="right"/>
-      <w:pPr>
-        <w:ind w:left="2160" w:hanging="180"/>
-      </w:pPr>
-    </w:lvl>
-    <w:lvl w:ilvl="3" w:tplc="0409000F" w:tentative="1">
-      <w:start w:val="1"/>
-      <w:numFmt w:val="decimal"/>
-      <w:lvlText w:val="%4."/>
-      <w:lvlJc w:val="left"/>
-      <w:pPr>
-        <w:ind w:left="2880" w:hanging="360"/>
-      </w:pPr>
-    </w:lvl>
-    <w:lvl w:ilvl="4" w:tplc="04090019" w:tentative="1">
-      <w:start w:val="1"/>
-      <w:numFmt w:val="lowerLetter"/>
-      <w:lvlText w:val="%5."/>
-      <w:lvlJc w:val="left"/>
-      <w:pPr>
-        <w:ind w:left="3600" w:hanging="360"/>
-      </w:pPr>
-    </w:lvl>
-    <w:lvl w:ilvl="5" w:tplc="0409001B" w:tentative="1">
-      <w:start w:val="1"/>
-      <w:numFmt w:val="lowerRoman"/>
-      <w:lvlText w:val="%6."/>
-      <w:lvlJc w:val="right"/>
-      <w:pPr>
-        <w:ind w:left="4320" w:hanging="180"/>
-      </w:pPr>
-    </w:lvl>
-    <w:lvl w:ilvl="6" w:tplc="0409000F" w:tentative="1">
-      <w:start w:val="1"/>
-      <w:numFmt w:val="decimal"/>
-      <w:lvlText w:val="%7."/>
-      <w:lvlJc w:val="left"/>
-      <w:pPr>
-        <w:ind w:left="5040" w:hanging="360"/>
-      </w:pPr>
-    </w:lvl>
-    <w:lvl w:ilvl="7" w:tplc="04090019" w:tentative="1">
-      <w:start w:val="1"/>
-      <w:numFmt w:val="lowerLetter"/>
-      <w:lvlText w:val="%8."/>
-      <w:lvlJc w:val="left"/>
-      <w:pPr>
-        <w:ind w:left="5760" w:hanging="360"/>
-      </w:pPr>
-    </w:lvl>
-    <w:lvl w:ilvl="8" w:tplc="0409001B" w:tentative="1">
-      <w:start w:val="1"/>
-      <w:numFmt w:val="lowerRoman"/>
-      <w:lvlText w:val="%9."/>
-      <w:lvlJc w:val="right"/>
-      <w:pPr>
-        <w:ind w:left="6480" w:hanging="180"/>
-      </w:pPr>
-    </w:lvl>
-  </w:abstractNum>
-  <w:abstractNum w:abstractNumId="12" w15:restartNumberingAfterBreak="0">
-    <w:nsid w:val="5A332BFD"/>
-    <w:multiLevelType w:val="hybridMultilevel"/>
-    <w:tmpl w:val="FAB4699A"/>
-    <w:lvl w:ilvl="0" w:tplc="0409000F">
-      <w:start w:val="1"/>
-      <w:numFmt w:val="decimal"/>
-      <w:lvlText w:val="%1."/>
-      <w:lvlJc w:val="left"/>
-      <w:pPr>
-        <w:ind w:left="720" w:hanging="360"/>
-      </w:pPr>
-      <w:rPr>
-        <w:rFonts w:hint="default"/>
-      </w:rPr>
-    </w:lvl>
-    <w:lvl w:ilvl="1" w:tplc="04090019" w:tentative="1">
-      <w:start w:val="1"/>
-      <w:numFmt w:val="lowerLetter"/>
-      <w:lvlText w:val="%2."/>
-      <w:lvlJc w:val="left"/>
-      <w:pPr>
-        <w:ind w:left="1440" w:hanging="360"/>
-      </w:pPr>
-    </w:lvl>
-    <w:lvl w:ilvl="2" w:tplc="0409001B" w:tentative="1">
-      <w:start w:val="1"/>
-      <w:numFmt w:val="lowerRoman"/>
-      <w:lvlText w:val="%3."/>
-      <w:lvlJc w:val="right"/>
-      <w:pPr>
-        <w:ind w:left="2160" w:hanging="180"/>
-      </w:pPr>
-    </w:lvl>
-    <w:lvl w:ilvl="3" w:tplc="0409000F" w:tentative="1">
-      <w:start w:val="1"/>
-      <w:numFmt w:val="decimal"/>
-      <w:lvlText w:val="%4."/>
-      <w:lvlJc w:val="left"/>
-      <w:pPr>
-        <w:ind w:left="2880" w:hanging="360"/>
-      </w:pPr>
-    </w:lvl>
-    <w:lvl w:ilvl="4" w:tplc="04090019" w:tentative="1">
-      <w:start w:val="1"/>
-      <w:numFmt w:val="lowerLetter"/>
-      <w:lvlText w:val="%5."/>
-      <w:lvlJc w:val="left"/>
-      <w:pPr>
-        <w:ind w:left="3600" w:hanging="360"/>
-      </w:pPr>
-    </w:lvl>
-    <w:lvl w:ilvl="5" w:tplc="0409001B" w:tentative="1">
-      <w:start w:val="1"/>
-      <w:numFmt w:val="lowerRoman"/>
-      <w:lvlText w:val="%6."/>
-      <w:lvlJc w:val="right"/>
-      <w:pPr>
-        <w:ind w:left="4320" w:hanging="180"/>
-      </w:pPr>
-    </w:lvl>
-    <w:lvl w:ilvl="6" w:tplc="0409000F" w:tentative="1">
-      <w:start w:val="1"/>
-      <w:numFmt w:val="decimal"/>
-      <w:lvlText w:val="%7."/>
-      <w:lvlJc w:val="left"/>
-      <w:pPr>
-        <w:ind w:left="5040" w:hanging="360"/>
-      </w:pPr>
-    </w:lvl>
-    <w:lvl w:ilvl="7" w:tplc="04090019" w:tentative="1">
-      <w:start w:val="1"/>
-      <w:numFmt w:val="lowerLetter"/>
-      <w:lvlText w:val="%8."/>
-      <w:lvlJc w:val="left"/>
-      <w:pPr>
-        <w:ind w:left="5760" w:hanging="360"/>
-      </w:pPr>
-    </w:lvl>
-    <w:lvl w:ilvl="8" w:tplc="0409001B" w:tentative="1">
-      <w:start w:val="1"/>
-      <w:numFmt w:val="lowerRoman"/>
-      <w:lvlText w:val="%9."/>
-      <w:lvlJc w:val="right"/>
-      <w:pPr>
-        <w:ind w:left="6480" w:hanging="180"/>
-      </w:pPr>
-    </w:lvl>
-  </w:abstractNum>
-  <w:abstractNum w:abstractNumId="13" w15:restartNumberingAfterBreak="0">
-    <w:nsid w:val="5CD52889"/>
-    <w:multiLevelType w:val="hybridMultilevel"/>
-    <w:tmpl w:val="2F68032E"/>
-    <w:lvl w:ilvl="0" w:tplc="04090019">
-      <w:start w:val="1"/>
-      <w:numFmt w:val="lowerLetter"/>
-      <w:lvlText w:val="%1."/>
-      <w:lvlJc w:val="left"/>
-      <w:pPr>
-        <w:ind w:left="720" w:hanging="360"/>
-      </w:pPr>
-      <w:rPr>
-        <w:rFonts w:hint="default"/>
-      </w:rPr>
-    </w:lvl>
-    <w:lvl w:ilvl="1" w:tplc="04090019" w:tentative="1">
-      <w:start w:val="1"/>
-      <w:numFmt w:val="lowerLetter"/>
-      <w:lvlText w:val="%2."/>
-      <w:lvlJc w:val="left"/>
-      <w:pPr>
-        <w:ind w:left="1440" w:hanging="360"/>
-      </w:pPr>
-    </w:lvl>
-    <w:lvl w:ilvl="2" w:tplc="0409001B" w:tentative="1">
-      <w:start w:val="1"/>
-      <w:numFmt w:val="lowerRoman"/>
-      <w:lvlText w:val="%3."/>
-      <w:lvlJc w:val="right"/>
-      <w:pPr>
-        <w:ind w:left="2160" w:hanging="180"/>
-      </w:pPr>
-    </w:lvl>
-    <w:lvl w:ilvl="3" w:tplc="0409000F" w:tentative="1">
-      <w:start w:val="1"/>
-      <w:numFmt w:val="decimal"/>
-      <w:lvlText w:val="%4."/>
-      <w:lvlJc w:val="left"/>
-      <w:pPr>
-        <w:ind w:left="2880" w:hanging="360"/>
-      </w:pPr>
-    </w:lvl>
-    <w:lvl w:ilvl="4" w:tplc="04090019" w:tentative="1">
-      <w:start w:val="1"/>
-      <w:numFmt w:val="lowerLetter"/>
-      <w:lvlText w:val="%5."/>
-      <w:lvlJc w:val="left"/>
-      <w:pPr>
-        <w:ind w:left="3600" w:hanging="360"/>
-      </w:pPr>
-    </w:lvl>
-    <w:lvl w:ilvl="5" w:tplc="0409001B" w:tentative="1">
-      <w:start w:val="1"/>
-      <w:numFmt w:val="lowerRoman"/>
-      <w:lvlText w:val="%6."/>
-      <w:lvlJc w:val="right"/>
-      <w:pPr>
-        <w:ind w:left="4320" w:hanging="180"/>
-      </w:pPr>
-    </w:lvl>
-    <w:lvl w:ilvl="6" w:tplc="0409000F" w:tentative="1">
-      <w:start w:val="1"/>
-      <w:numFmt w:val="decimal"/>
-      <w:lvlText w:val="%7."/>
-      <w:lvlJc w:val="left"/>
-      <w:pPr>
-        <w:ind w:left="5040" w:hanging="360"/>
-      </w:pPr>
-    </w:lvl>
-    <w:lvl w:ilvl="7" w:tplc="04090019" w:tentative="1">
-      <w:start w:val="1"/>
-      <w:numFmt w:val="lowerLetter"/>
-      <w:lvlText w:val="%8."/>
-      <w:lvlJc w:val="left"/>
-      <w:pPr>
-        <w:ind w:left="5760" w:hanging="360"/>
-      </w:pPr>
-    </w:lvl>
-    <w:lvl w:ilvl="8" w:tplc="0409001B" w:tentative="1">
-      <w:start w:val="1"/>
-      <w:numFmt w:val="lowerRoman"/>
-      <w:lvlText w:val="%9."/>
-      <w:lvlJc w:val="right"/>
-      <w:pPr>
-        <w:ind w:left="6480" w:hanging="180"/>
-      </w:pPr>
-    </w:lvl>
-  </w:abstractNum>
-  <w:abstractNum w:abstractNumId="14" w15:restartNumberingAfterBreak="0">
-    <w:nsid w:val="5E6647BE"/>
-    <w:multiLevelType w:val="hybridMultilevel"/>
-    <w:tmpl w:val="FAB4699A"/>
-    <w:lvl w:ilvl="0" w:tplc="0409000F">
-      <w:start w:val="1"/>
-      <w:numFmt w:val="decimal"/>
-      <w:lvlText w:val="%1."/>
-      <w:lvlJc w:val="left"/>
-      <w:pPr>
-        <w:ind w:left="720" w:hanging="360"/>
-      </w:pPr>
-      <w:rPr>
-        <w:rFonts w:hint="default"/>
-      </w:rPr>
-    </w:lvl>
-    <w:lvl w:ilvl="1" w:tplc="04090019" w:tentative="1">
-      <w:start w:val="1"/>
-      <w:numFmt w:val="lowerLetter"/>
-      <w:lvlText w:val="%2."/>
-      <w:lvlJc w:val="left"/>
-      <w:pPr>
-        <w:ind w:left="1440" w:hanging="360"/>
-      </w:pPr>
-    </w:lvl>
-    <w:lvl w:ilvl="2" w:tplc="0409001B" w:tentative="1">
-      <w:start w:val="1"/>
-      <w:numFmt w:val="lowerRoman"/>
-      <w:lvlText w:val="%3."/>
-      <w:lvlJc w:val="right"/>
-      <w:pPr>
-        <w:ind w:left="2160" w:hanging="180"/>
-      </w:pPr>
-    </w:lvl>
-    <w:lvl w:ilvl="3" w:tplc="0409000F" w:tentative="1">
-      <w:start w:val="1"/>
-      <w:numFmt w:val="decimal"/>
-      <w:lvlText w:val="%4."/>
-      <w:lvlJc w:val="left"/>
-      <w:pPr>
-        <w:ind w:left="2880" w:hanging="360"/>
-      </w:pPr>
-    </w:lvl>
-    <w:lvl w:ilvl="4" w:tplc="04090019" w:tentative="1">
-      <w:start w:val="1"/>
-      <w:numFmt w:val="lowerLetter"/>
-      <w:lvlText w:val="%5."/>
-      <w:lvlJc w:val="left"/>
-      <w:pPr>
-        <w:ind w:left="3600" w:hanging="360"/>
-      </w:pPr>
-    </w:lvl>
-    <w:lvl w:ilvl="5" w:tplc="0409001B" w:tentative="1">
-      <w:start w:val="1"/>
-      <w:numFmt w:val="lowerRoman"/>
-      <w:lvlText w:val="%6."/>
-      <w:lvlJc w:val="right"/>
-      <w:pPr>
-        <w:ind w:left="4320" w:hanging="180"/>
-      </w:pPr>
-    </w:lvl>
-    <w:lvl w:ilvl="6" w:tplc="0409000F" w:tentative="1">
-      <w:start w:val="1"/>
-      <w:numFmt w:val="decimal"/>
-      <w:lvlText w:val="%7."/>
-      <w:lvlJc w:val="left"/>
-      <w:pPr>
-        <w:ind w:left="5040" w:hanging="360"/>
-      </w:pPr>
-    </w:lvl>
-    <w:lvl w:ilvl="7" w:tplc="04090019" w:tentative="1">
-      <w:start w:val="1"/>
-      <w:numFmt w:val="lowerLetter"/>
-      <w:lvlText w:val="%8."/>
-      <w:lvlJc w:val="left"/>
-      <w:pPr>
-        <w:ind w:left="5760" w:hanging="360"/>
-      </w:pPr>
-    </w:lvl>
-    <w:lvl w:ilvl="8" w:tplc="0409001B" w:tentative="1">
-      <w:start w:val="1"/>
-      <w:numFmt w:val="lowerRoman"/>
-      <w:lvlText w:val="%9."/>
-      <w:lvlJc w:val="right"/>
-      <w:pPr>
-        <w:ind w:left="6480" w:hanging="180"/>
-      </w:pPr>
-    </w:lvl>
-  </w:abstractNum>
-  <w:abstractNum w:abstractNumId="15" w15:restartNumberingAfterBreak="0">
-    <w:nsid w:val="61927664"/>
-    <w:multiLevelType w:val="hybridMultilevel"/>
-    <w:tmpl w:val="ABD0D5CA"/>
-    <w:lvl w:ilvl="0" w:tplc="B3821136">
-      <w:start w:val="1"/>
-      <w:numFmt w:val="decimal"/>
-      <w:lvlText w:val="4.%1."/>
-      <w:lvlJc w:val="left"/>
-      <w:pPr>
-        <w:ind w:left="720" w:hanging="360"/>
-      </w:pPr>
-      <w:rPr>
-        <w:rFonts w:hint="default"/>
-      </w:rPr>
-    </w:lvl>
-    <w:lvl w:ilvl="1" w:tplc="04090019" w:tentative="1">
-      <w:start w:val="1"/>
-      <w:numFmt w:val="lowerLetter"/>
-      <w:lvlText w:val="%2."/>
-      <w:lvlJc w:val="left"/>
-      <w:pPr>
-        <w:ind w:left="1440" w:hanging="360"/>
-      </w:pPr>
-    </w:lvl>
-    <w:lvl w:ilvl="2" w:tplc="0409001B" w:tentative="1">
-      <w:start w:val="1"/>
-      <w:numFmt w:val="lowerRoman"/>
-      <w:lvlText w:val="%3."/>
-      <w:lvlJc w:val="right"/>
-      <w:pPr>
-        <w:ind w:left="2160" w:hanging="180"/>
-      </w:pPr>
-    </w:lvl>
-    <w:lvl w:ilvl="3" w:tplc="0409000F" w:tentative="1">
-      <w:start w:val="1"/>
-      <w:numFmt w:val="decimal"/>
-      <w:lvlText w:val="%4."/>
-      <w:lvlJc w:val="left"/>
-      <w:pPr>
-        <w:ind w:left="2880" w:hanging="360"/>
-      </w:pPr>
-    </w:lvl>
-    <w:lvl w:ilvl="4" w:tplc="04090019" w:tentative="1">
-      <w:start w:val="1"/>
-      <w:numFmt w:val="lowerLetter"/>
-      <w:lvlText w:val="%5."/>
-      <w:lvlJc w:val="left"/>
-      <w:pPr>
-        <w:ind w:left="3600" w:hanging="360"/>
-      </w:pPr>
-    </w:lvl>
-    <w:lvl w:ilvl="5" w:tplc="0409001B" w:tentative="1">
-      <w:start w:val="1"/>
-      <w:numFmt w:val="lowerRoman"/>
-      <w:lvlText w:val="%6."/>
-      <w:lvlJc w:val="right"/>
-      <w:pPr>
-        <w:ind w:left="4320" w:hanging="180"/>
-      </w:pPr>
-    </w:lvl>
-    <w:lvl w:ilvl="6" w:tplc="0409000F" w:tentative="1">
-      <w:start w:val="1"/>
-      <w:numFmt w:val="decimal"/>
-      <w:lvlText w:val="%7."/>
-      <w:lvlJc w:val="left"/>
-      <w:pPr>
-        <w:ind w:left="5040" w:hanging="360"/>
-      </w:pPr>
-    </w:lvl>
-    <w:lvl w:ilvl="7" w:tplc="04090019" w:tentative="1">
-      <w:start w:val="1"/>
-      <w:numFmt w:val="lowerLetter"/>
-      <w:lvlText w:val="%8."/>
-      <w:lvlJc w:val="left"/>
-      <w:pPr>
-        <w:ind w:left="5760" w:hanging="360"/>
-      </w:pPr>
-    </w:lvl>
-    <w:lvl w:ilvl="8" w:tplc="0409001B" w:tentative="1">
-      <w:start w:val="1"/>
-      <w:numFmt w:val="lowerRoman"/>
-      <w:lvlText w:val="%9."/>
-      <w:lvlJc w:val="right"/>
-      <w:pPr>
-        <w:ind w:left="6480" w:hanging="180"/>
-      </w:pPr>
-    </w:lvl>
-  </w:abstractNum>
-  <w:abstractNum w:abstractNumId="16" w15:restartNumberingAfterBreak="0">
-    <w:nsid w:val="629C4498"/>
-    <w:multiLevelType w:val="hybridMultilevel"/>
-    <w:tmpl w:val="FAB4699A"/>
-    <w:lvl w:ilvl="0" w:tplc="0409000F">
-      <w:start w:val="1"/>
-      <w:numFmt w:val="decimal"/>
-      <w:lvlText w:val="%1."/>
-      <w:lvlJc w:val="left"/>
-      <w:pPr>
-        <w:ind w:left="720" w:hanging="360"/>
-      </w:pPr>
-      <w:rPr>
-        <w:rFonts w:hint="default"/>
-      </w:rPr>
-    </w:lvl>
-    <w:lvl w:ilvl="1" w:tplc="04090019" w:tentative="1">
-      <w:start w:val="1"/>
-      <w:numFmt w:val="lowerLetter"/>
-      <w:lvlText w:val="%2."/>
-      <w:lvlJc w:val="left"/>
-      <w:pPr>
-        <w:ind w:left="1440" w:hanging="360"/>
-      </w:pPr>
-    </w:lvl>
-    <w:lvl w:ilvl="2" w:tplc="0409001B" w:tentative="1">
-      <w:start w:val="1"/>
-      <w:numFmt w:val="lowerRoman"/>
-      <w:lvlText w:val="%3."/>
-      <w:lvlJc w:val="right"/>
-      <w:pPr>
-        <w:ind w:left="2160" w:hanging="180"/>
-      </w:pPr>
-    </w:lvl>
-    <w:lvl w:ilvl="3" w:tplc="0409000F" w:tentative="1">
-      <w:start w:val="1"/>
-      <w:numFmt w:val="decimal"/>
-      <w:lvlText w:val="%4."/>
-      <w:lvlJc w:val="left"/>
-      <w:pPr>
-        <w:ind w:left="2880" w:hanging="360"/>
-      </w:pPr>
-    </w:lvl>
-    <w:lvl w:ilvl="4" w:tplc="04090019" w:tentative="1">
-      <w:start w:val="1"/>
-      <w:numFmt w:val="lowerLetter"/>
-      <w:lvlText w:val="%5."/>
-      <w:lvlJc w:val="left"/>
-      <w:pPr>
-        <w:ind w:left="3600" w:hanging="360"/>
-      </w:pPr>
-    </w:lvl>
-    <w:lvl w:ilvl="5" w:tplc="0409001B" w:tentative="1">
-      <w:start w:val="1"/>
-      <w:numFmt w:val="lowerRoman"/>
-      <w:lvlText w:val="%6."/>
-      <w:lvlJc w:val="right"/>
-      <w:pPr>
-        <w:ind w:left="4320" w:hanging="180"/>
-      </w:pPr>
-    </w:lvl>
-    <w:lvl w:ilvl="6" w:tplc="0409000F" w:tentative="1">
-      <w:start w:val="1"/>
-      <w:numFmt w:val="decimal"/>
-      <w:lvlText w:val="%7."/>
-      <w:lvlJc w:val="left"/>
-      <w:pPr>
-        <w:ind w:left="5040" w:hanging="360"/>
-      </w:pPr>
-    </w:lvl>
-    <w:lvl w:ilvl="7" w:tplc="04090019" w:tentative="1">
-      <w:start w:val="1"/>
-      <w:numFmt w:val="lowerLetter"/>
-      <w:lvlText w:val="%8."/>
-      <w:lvlJc w:val="left"/>
-      <w:pPr>
-        <w:ind w:left="5760" w:hanging="360"/>
-      </w:pPr>
-    </w:lvl>
-    <w:lvl w:ilvl="8" w:tplc="0409001B" w:tentative="1">
-      <w:start w:val="1"/>
-      <w:numFmt w:val="lowerRoman"/>
-      <w:lvlText w:val="%9."/>
-      <w:lvlJc w:val="right"/>
-      <w:pPr>
-        <w:ind w:left="6480" w:hanging="180"/>
-      </w:pPr>
-    </w:lvl>
-  </w:abstractNum>
-  <w:abstractNum w:abstractNumId="17" w15:restartNumberingAfterBreak="0">
-    <w:nsid w:val="766B3CAE"/>
-    <w:multiLevelType w:val="hybridMultilevel"/>
-    <w:tmpl w:val="AD900650"/>
-    <w:lvl w:ilvl="0" w:tplc="04090011">
-      <w:start w:val="1"/>
-      <w:numFmt w:val="decimal"/>
-      <w:lvlText w:val="%1)"/>
-      <w:lvlJc w:val="left"/>
-      <w:pPr>
-        <w:ind w:left="720" w:hanging="360"/>
-      </w:pPr>
-      <w:rPr>
-        <w:rFonts w:hint="default"/>
-      </w:rPr>
-    </w:lvl>
-    <w:lvl w:ilvl="1" w:tplc="04090019" w:tentative="1">
-      <w:start w:val="1"/>
-      <w:numFmt w:val="lowerLetter"/>
-      <w:lvlText w:val="%2."/>
-      <w:lvlJc w:val="left"/>
-      <w:pPr>
-        <w:ind w:left="1440" w:hanging="360"/>
-      </w:pPr>
-    </w:lvl>
-    <w:lvl w:ilvl="2" w:tplc="0409001B" w:tentative="1">
-      <w:start w:val="1"/>
-      <w:numFmt w:val="lowerRoman"/>
-      <w:lvlText w:val="%3."/>
-      <w:lvlJc w:val="right"/>
-      <w:pPr>
-        <w:ind w:left="2160" w:hanging="180"/>
-      </w:pPr>
-    </w:lvl>
-    <w:lvl w:ilvl="3" w:tplc="0409000F" w:tentative="1">
-      <w:start w:val="1"/>
-      <w:numFmt w:val="decimal"/>
-      <w:lvlText w:val="%4."/>
-      <w:lvlJc w:val="left"/>
-      <w:pPr>
-        <w:ind w:left="2880" w:hanging="360"/>
-      </w:pPr>
-    </w:lvl>
-    <w:lvl w:ilvl="4" w:tplc="04090019" w:tentative="1">
-      <w:start w:val="1"/>
-      <w:numFmt w:val="lowerLetter"/>
-      <w:lvlText w:val="%5."/>
-      <w:lvlJc w:val="left"/>
-      <w:pPr>
-        <w:ind w:left="3600" w:hanging="360"/>
-      </w:pPr>
-    </w:lvl>
-    <w:lvl w:ilvl="5" w:tplc="0409001B" w:tentative="1">
-      <w:start w:val="1"/>
-      <w:numFmt w:val="lowerRoman"/>
-      <w:lvlText w:val="%6."/>
-      <w:lvlJc w:val="right"/>
-      <w:pPr>
-        <w:ind w:left="4320" w:hanging="180"/>
-      </w:pPr>
-    </w:lvl>
-    <w:lvl w:ilvl="6" w:tplc="0409000F" w:tentative="1">
-      <w:start w:val="1"/>
-      <w:numFmt w:val="decimal"/>
-      <w:lvlText w:val="%7."/>
-      <w:lvlJc w:val="left"/>
-      <w:pPr>
-        <w:ind w:left="5040" w:hanging="360"/>
-      </w:pPr>
-    </w:lvl>
-    <w:lvl w:ilvl="7" w:tplc="04090019" w:tentative="1">
-      <w:start w:val="1"/>
-      <w:numFmt w:val="lowerLetter"/>
-      <w:lvlText w:val="%8."/>
-      <w:lvlJc w:val="left"/>
-      <w:pPr>
-        <w:ind w:left="5760" w:hanging="360"/>
-      </w:pPr>
-    </w:lvl>
-    <w:lvl w:ilvl="8" w:tplc="0409001B" w:tentative="1">
-      <w:start w:val="1"/>
-      <w:numFmt w:val="lowerRoman"/>
-      <w:lvlText w:val="%9."/>
-      <w:lvlJc w:val="right"/>
-      <w:pPr>
-        <w:ind w:left="6480" w:hanging="180"/>
-      </w:pPr>
-    </w:lvl>
-  </w:abstractNum>
-  <w:abstractNum w:abstractNumId="18" w15:restartNumberingAfterBreak="0">
-    <w:nsid w:val="7A9D3ACF"/>
-    <w:multiLevelType w:val="hybridMultilevel"/>
-    <w:tmpl w:val="FAB4699A"/>
-    <w:lvl w:ilvl="0" w:tplc="0409000F">
-      <w:start w:val="1"/>
-      <w:numFmt w:val="decimal"/>
-      <w:lvlText w:val="%1."/>
-      <w:lvlJc w:val="left"/>
-      <w:pPr>
-        <w:ind w:left="720" w:hanging="360"/>
-      </w:pPr>
-      <w:rPr>
-        <w:rFonts w:hint="default"/>
-      </w:rPr>
-    </w:lvl>
-    <w:lvl w:ilvl="1" w:tplc="04090019" w:tentative="1">
-      <w:start w:val="1"/>
-      <w:numFmt w:val="lowerLetter"/>
-      <w:lvlText w:val="%2."/>
-      <w:lvlJc w:val="left"/>
-      <w:pPr>
-        <w:ind w:left="1440" w:hanging="360"/>
-      </w:pPr>
-    </w:lvl>
-    <w:lvl w:ilvl="2" w:tplc="0409001B" w:tentative="1">
-      <w:start w:val="1"/>
-      <w:numFmt w:val="lowerRoman"/>
-      <w:lvlText w:val="%3."/>
-      <w:lvlJc w:val="right"/>
-      <w:pPr>
-        <w:ind w:left="2160" w:hanging="180"/>
-      </w:pPr>
-    </w:lvl>
-    <w:lvl w:ilvl="3" w:tplc="0409000F" w:tentative="1">
-      <w:start w:val="1"/>
-      <w:numFmt w:val="decimal"/>
-      <w:lvlText w:val="%4."/>
-      <w:lvlJc w:val="left"/>
-      <w:pPr>
-        <w:ind w:left="2880" w:hanging="360"/>
-      </w:pPr>
-    </w:lvl>
-    <w:lvl w:ilvl="4" w:tplc="04090019" w:tentative="1">
-      <w:start w:val="1"/>
-      <w:numFmt w:val="lowerLetter"/>
-      <w:lvlText w:val="%5."/>
-      <w:lvlJc w:val="left"/>
-      <w:pPr>
-        <w:ind w:left="3600" w:hanging="360"/>
-      </w:pPr>
-    </w:lvl>
-    <w:lvl w:ilvl="5" w:tplc="0409001B" w:tentative="1">
-      <w:start w:val="1"/>
-      <w:numFmt w:val="lowerRoman"/>
-      <w:lvlText w:val="%6."/>
-      <w:lvlJc w:val="right"/>
-      <w:pPr>
-        <w:ind w:left="4320" w:hanging="180"/>
-      </w:pPr>
-    </w:lvl>
-    <w:lvl w:ilvl="6" w:tplc="0409000F" w:tentative="1">
-      <w:start w:val="1"/>
-      <w:numFmt w:val="decimal"/>
-      <w:lvlText w:val="%7."/>
-      <w:lvlJc w:val="left"/>
-      <w:pPr>
-        <w:ind w:left="5040" w:hanging="360"/>
-      </w:pPr>
-    </w:lvl>
-    <w:lvl w:ilvl="7" w:tplc="04090019" w:tentative="1">
-      <w:start w:val="1"/>
-      <w:numFmt w:val="lowerLetter"/>
-      <w:lvlText w:val="%8."/>
-      <w:lvlJc w:val="left"/>
-      <w:pPr>
-        <w:ind w:left="5760" w:hanging="360"/>
-      </w:pPr>
-    </w:lvl>
-    <w:lvl w:ilvl="8" w:tplc="0409001B" w:tentative="1">
-      <w:start w:val="1"/>
-      <w:numFmt w:val="lowerRoman"/>
-      <w:lvlText w:val="%9."/>
-      <w:lvlJc w:val="right"/>
-      <w:pPr>
-        <w:ind w:left="6480" w:hanging="180"/>
-      </w:pPr>
-    </w:lvl>
-  </w:abstractNum>
-  <w:abstractNum w:abstractNumId="19" w15:restartNumberingAfterBreak="0">
-    <w:nsid w:val="7AB13C88"/>
+    <w:nsid w:val="36580CD5"/>
     <w:multiLevelType w:val="hybridMultilevel"/>
     <w:tmpl w:val="F8906BBC"/>
     <w:lvl w:ilvl="0" w:tplc="0409000F">
@@ -28885,11 +28721,905 @@
       </w:pPr>
     </w:lvl>
   </w:abstractNum>
+  <w:abstractNum w:abstractNumId="11" w15:restartNumberingAfterBreak="0">
+    <w:nsid w:val="551E1691"/>
+    <w:multiLevelType w:val="hybridMultilevel"/>
+    <w:tmpl w:val="FAB4699A"/>
+    <w:lvl w:ilvl="0" w:tplc="0409000F">
+      <w:start w:val="1"/>
+      <w:numFmt w:val="decimal"/>
+      <w:lvlText w:val="%1."/>
+      <w:lvlJc w:val="left"/>
+      <w:pPr>
+        <w:ind w:left="720" w:hanging="360"/>
+      </w:pPr>
+      <w:rPr>
+        <w:rFonts w:hint="default"/>
+      </w:rPr>
+    </w:lvl>
+    <w:lvl w:ilvl="1" w:tplc="04090019" w:tentative="1">
+      <w:start w:val="1"/>
+      <w:numFmt w:val="lowerLetter"/>
+      <w:lvlText w:val="%2."/>
+      <w:lvlJc w:val="left"/>
+      <w:pPr>
+        <w:ind w:left="1440" w:hanging="360"/>
+      </w:pPr>
+    </w:lvl>
+    <w:lvl w:ilvl="2" w:tplc="0409001B" w:tentative="1">
+      <w:start w:val="1"/>
+      <w:numFmt w:val="lowerRoman"/>
+      <w:lvlText w:val="%3."/>
+      <w:lvlJc w:val="right"/>
+      <w:pPr>
+        <w:ind w:left="2160" w:hanging="180"/>
+      </w:pPr>
+    </w:lvl>
+    <w:lvl w:ilvl="3" w:tplc="0409000F" w:tentative="1">
+      <w:start w:val="1"/>
+      <w:numFmt w:val="decimal"/>
+      <w:lvlText w:val="%4."/>
+      <w:lvlJc w:val="left"/>
+      <w:pPr>
+        <w:ind w:left="2880" w:hanging="360"/>
+      </w:pPr>
+    </w:lvl>
+    <w:lvl w:ilvl="4" w:tplc="04090019" w:tentative="1">
+      <w:start w:val="1"/>
+      <w:numFmt w:val="lowerLetter"/>
+      <w:lvlText w:val="%5."/>
+      <w:lvlJc w:val="left"/>
+      <w:pPr>
+        <w:ind w:left="3600" w:hanging="360"/>
+      </w:pPr>
+    </w:lvl>
+    <w:lvl w:ilvl="5" w:tplc="0409001B" w:tentative="1">
+      <w:start w:val="1"/>
+      <w:numFmt w:val="lowerRoman"/>
+      <w:lvlText w:val="%6."/>
+      <w:lvlJc w:val="right"/>
+      <w:pPr>
+        <w:ind w:left="4320" w:hanging="180"/>
+      </w:pPr>
+    </w:lvl>
+    <w:lvl w:ilvl="6" w:tplc="0409000F" w:tentative="1">
+      <w:start w:val="1"/>
+      <w:numFmt w:val="decimal"/>
+      <w:lvlText w:val="%7."/>
+      <w:lvlJc w:val="left"/>
+      <w:pPr>
+        <w:ind w:left="5040" w:hanging="360"/>
+      </w:pPr>
+    </w:lvl>
+    <w:lvl w:ilvl="7" w:tplc="04090019" w:tentative="1">
+      <w:start w:val="1"/>
+      <w:numFmt w:val="lowerLetter"/>
+      <w:lvlText w:val="%8."/>
+      <w:lvlJc w:val="left"/>
+      <w:pPr>
+        <w:ind w:left="5760" w:hanging="360"/>
+      </w:pPr>
+    </w:lvl>
+    <w:lvl w:ilvl="8" w:tplc="0409001B" w:tentative="1">
+      <w:start w:val="1"/>
+      <w:numFmt w:val="lowerRoman"/>
+      <w:lvlText w:val="%9."/>
+      <w:lvlJc w:val="right"/>
+      <w:pPr>
+        <w:ind w:left="6480" w:hanging="180"/>
+      </w:pPr>
+    </w:lvl>
+  </w:abstractNum>
+  <w:abstractNum w:abstractNumId="12" w15:restartNumberingAfterBreak="0">
+    <w:nsid w:val="575E00AB"/>
+    <w:multiLevelType w:val="hybridMultilevel"/>
+    <w:tmpl w:val="FAB4699A"/>
+    <w:lvl w:ilvl="0" w:tplc="0409000F">
+      <w:start w:val="1"/>
+      <w:numFmt w:val="decimal"/>
+      <w:lvlText w:val="%1."/>
+      <w:lvlJc w:val="left"/>
+      <w:pPr>
+        <w:ind w:left="720" w:hanging="360"/>
+      </w:pPr>
+      <w:rPr>
+        <w:rFonts w:hint="default"/>
+      </w:rPr>
+    </w:lvl>
+    <w:lvl w:ilvl="1" w:tplc="04090019" w:tentative="1">
+      <w:start w:val="1"/>
+      <w:numFmt w:val="lowerLetter"/>
+      <w:lvlText w:val="%2."/>
+      <w:lvlJc w:val="left"/>
+      <w:pPr>
+        <w:ind w:left="1440" w:hanging="360"/>
+      </w:pPr>
+    </w:lvl>
+    <w:lvl w:ilvl="2" w:tplc="0409001B" w:tentative="1">
+      <w:start w:val="1"/>
+      <w:numFmt w:val="lowerRoman"/>
+      <w:lvlText w:val="%3."/>
+      <w:lvlJc w:val="right"/>
+      <w:pPr>
+        <w:ind w:left="2160" w:hanging="180"/>
+      </w:pPr>
+    </w:lvl>
+    <w:lvl w:ilvl="3" w:tplc="0409000F" w:tentative="1">
+      <w:start w:val="1"/>
+      <w:numFmt w:val="decimal"/>
+      <w:lvlText w:val="%4."/>
+      <w:lvlJc w:val="left"/>
+      <w:pPr>
+        <w:ind w:left="2880" w:hanging="360"/>
+      </w:pPr>
+    </w:lvl>
+    <w:lvl w:ilvl="4" w:tplc="04090019" w:tentative="1">
+      <w:start w:val="1"/>
+      <w:numFmt w:val="lowerLetter"/>
+      <w:lvlText w:val="%5."/>
+      <w:lvlJc w:val="left"/>
+      <w:pPr>
+        <w:ind w:left="3600" w:hanging="360"/>
+      </w:pPr>
+    </w:lvl>
+    <w:lvl w:ilvl="5" w:tplc="0409001B" w:tentative="1">
+      <w:start w:val="1"/>
+      <w:numFmt w:val="lowerRoman"/>
+      <w:lvlText w:val="%6."/>
+      <w:lvlJc w:val="right"/>
+      <w:pPr>
+        <w:ind w:left="4320" w:hanging="180"/>
+      </w:pPr>
+    </w:lvl>
+    <w:lvl w:ilvl="6" w:tplc="0409000F" w:tentative="1">
+      <w:start w:val="1"/>
+      <w:numFmt w:val="decimal"/>
+      <w:lvlText w:val="%7."/>
+      <w:lvlJc w:val="left"/>
+      <w:pPr>
+        <w:ind w:left="5040" w:hanging="360"/>
+      </w:pPr>
+    </w:lvl>
+    <w:lvl w:ilvl="7" w:tplc="04090019" w:tentative="1">
+      <w:start w:val="1"/>
+      <w:numFmt w:val="lowerLetter"/>
+      <w:lvlText w:val="%8."/>
+      <w:lvlJc w:val="left"/>
+      <w:pPr>
+        <w:ind w:left="5760" w:hanging="360"/>
+      </w:pPr>
+    </w:lvl>
+    <w:lvl w:ilvl="8" w:tplc="0409001B" w:tentative="1">
+      <w:start w:val="1"/>
+      <w:numFmt w:val="lowerRoman"/>
+      <w:lvlText w:val="%9."/>
+      <w:lvlJc w:val="right"/>
+      <w:pPr>
+        <w:ind w:left="6480" w:hanging="180"/>
+      </w:pPr>
+    </w:lvl>
+  </w:abstractNum>
+  <w:abstractNum w:abstractNumId="13" w15:restartNumberingAfterBreak="0">
+    <w:nsid w:val="5A332BFD"/>
+    <w:multiLevelType w:val="hybridMultilevel"/>
+    <w:tmpl w:val="FAB4699A"/>
+    <w:lvl w:ilvl="0" w:tplc="0409000F">
+      <w:start w:val="1"/>
+      <w:numFmt w:val="decimal"/>
+      <w:lvlText w:val="%1."/>
+      <w:lvlJc w:val="left"/>
+      <w:pPr>
+        <w:ind w:left="720" w:hanging="360"/>
+      </w:pPr>
+      <w:rPr>
+        <w:rFonts w:hint="default"/>
+      </w:rPr>
+    </w:lvl>
+    <w:lvl w:ilvl="1" w:tplc="04090019" w:tentative="1">
+      <w:start w:val="1"/>
+      <w:numFmt w:val="lowerLetter"/>
+      <w:lvlText w:val="%2."/>
+      <w:lvlJc w:val="left"/>
+      <w:pPr>
+        <w:ind w:left="1440" w:hanging="360"/>
+      </w:pPr>
+    </w:lvl>
+    <w:lvl w:ilvl="2" w:tplc="0409001B" w:tentative="1">
+      <w:start w:val="1"/>
+      <w:numFmt w:val="lowerRoman"/>
+      <w:lvlText w:val="%3."/>
+      <w:lvlJc w:val="right"/>
+      <w:pPr>
+        <w:ind w:left="2160" w:hanging="180"/>
+      </w:pPr>
+    </w:lvl>
+    <w:lvl w:ilvl="3" w:tplc="0409000F" w:tentative="1">
+      <w:start w:val="1"/>
+      <w:numFmt w:val="decimal"/>
+      <w:lvlText w:val="%4."/>
+      <w:lvlJc w:val="left"/>
+      <w:pPr>
+        <w:ind w:left="2880" w:hanging="360"/>
+      </w:pPr>
+    </w:lvl>
+    <w:lvl w:ilvl="4" w:tplc="04090019" w:tentative="1">
+      <w:start w:val="1"/>
+      <w:numFmt w:val="lowerLetter"/>
+      <w:lvlText w:val="%5."/>
+      <w:lvlJc w:val="left"/>
+      <w:pPr>
+        <w:ind w:left="3600" w:hanging="360"/>
+      </w:pPr>
+    </w:lvl>
+    <w:lvl w:ilvl="5" w:tplc="0409001B" w:tentative="1">
+      <w:start w:val="1"/>
+      <w:numFmt w:val="lowerRoman"/>
+      <w:lvlText w:val="%6."/>
+      <w:lvlJc w:val="right"/>
+      <w:pPr>
+        <w:ind w:left="4320" w:hanging="180"/>
+      </w:pPr>
+    </w:lvl>
+    <w:lvl w:ilvl="6" w:tplc="0409000F" w:tentative="1">
+      <w:start w:val="1"/>
+      <w:numFmt w:val="decimal"/>
+      <w:lvlText w:val="%7."/>
+      <w:lvlJc w:val="left"/>
+      <w:pPr>
+        <w:ind w:left="5040" w:hanging="360"/>
+      </w:pPr>
+    </w:lvl>
+    <w:lvl w:ilvl="7" w:tplc="04090019" w:tentative="1">
+      <w:start w:val="1"/>
+      <w:numFmt w:val="lowerLetter"/>
+      <w:lvlText w:val="%8."/>
+      <w:lvlJc w:val="left"/>
+      <w:pPr>
+        <w:ind w:left="5760" w:hanging="360"/>
+      </w:pPr>
+    </w:lvl>
+    <w:lvl w:ilvl="8" w:tplc="0409001B" w:tentative="1">
+      <w:start w:val="1"/>
+      <w:numFmt w:val="lowerRoman"/>
+      <w:lvlText w:val="%9."/>
+      <w:lvlJc w:val="right"/>
+      <w:pPr>
+        <w:ind w:left="6480" w:hanging="180"/>
+      </w:pPr>
+    </w:lvl>
+  </w:abstractNum>
+  <w:abstractNum w:abstractNumId="14" w15:restartNumberingAfterBreak="0">
+    <w:nsid w:val="5CD52889"/>
+    <w:multiLevelType w:val="hybridMultilevel"/>
+    <w:tmpl w:val="2F68032E"/>
+    <w:lvl w:ilvl="0" w:tplc="04090019">
+      <w:start w:val="1"/>
+      <w:numFmt w:val="lowerLetter"/>
+      <w:lvlText w:val="%1."/>
+      <w:lvlJc w:val="left"/>
+      <w:pPr>
+        <w:ind w:left="720" w:hanging="360"/>
+      </w:pPr>
+      <w:rPr>
+        <w:rFonts w:hint="default"/>
+      </w:rPr>
+    </w:lvl>
+    <w:lvl w:ilvl="1" w:tplc="04090019" w:tentative="1">
+      <w:start w:val="1"/>
+      <w:numFmt w:val="lowerLetter"/>
+      <w:lvlText w:val="%2."/>
+      <w:lvlJc w:val="left"/>
+      <w:pPr>
+        <w:ind w:left="1440" w:hanging="360"/>
+      </w:pPr>
+    </w:lvl>
+    <w:lvl w:ilvl="2" w:tplc="0409001B" w:tentative="1">
+      <w:start w:val="1"/>
+      <w:numFmt w:val="lowerRoman"/>
+      <w:lvlText w:val="%3."/>
+      <w:lvlJc w:val="right"/>
+      <w:pPr>
+        <w:ind w:left="2160" w:hanging="180"/>
+      </w:pPr>
+    </w:lvl>
+    <w:lvl w:ilvl="3" w:tplc="0409000F" w:tentative="1">
+      <w:start w:val="1"/>
+      <w:numFmt w:val="decimal"/>
+      <w:lvlText w:val="%4."/>
+      <w:lvlJc w:val="left"/>
+      <w:pPr>
+        <w:ind w:left="2880" w:hanging="360"/>
+      </w:pPr>
+    </w:lvl>
+    <w:lvl w:ilvl="4" w:tplc="04090019" w:tentative="1">
+      <w:start w:val="1"/>
+      <w:numFmt w:val="lowerLetter"/>
+      <w:lvlText w:val="%5."/>
+      <w:lvlJc w:val="left"/>
+      <w:pPr>
+        <w:ind w:left="3600" w:hanging="360"/>
+      </w:pPr>
+    </w:lvl>
+    <w:lvl w:ilvl="5" w:tplc="0409001B" w:tentative="1">
+      <w:start w:val="1"/>
+      <w:numFmt w:val="lowerRoman"/>
+      <w:lvlText w:val="%6."/>
+      <w:lvlJc w:val="right"/>
+      <w:pPr>
+        <w:ind w:left="4320" w:hanging="180"/>
+      </w:pPr>
+    </w:lvl>
+    <w:lvl w:ilvl="6" w:tplc="0409000F" w:tentative="1">
+      <w:start w:val="1"/>
+      <w:numFmt w:val="decimal"/>
+      <w:lvlText w:val="%7."/>
+      <w:lvlJc w:val="left"/>
+      <w:pPr>
+        <w:ind w:left="5040" w:hanging="360"/>
+      </w:pPr>
+    </w:lvl>
+    <w:lvl w:ilvl="7" w:tplc="04090019" w:tentative="1">
+      <w:start w:val="1"/>
+      <w:numFmt w:val="lowerLetter"/>
+      <w:lvlText w:val="%8."/>
+      <w:lvlJc w:val="left"/>
+      <w:pPr>
+        <w:ind w:left="5760" w:hanging="360"/>
+      </w:pPr>
+    </w:lvl>
+    <w:lvl w:ilvl="8" w:tplc="0409001B" w:tentative="1">
+      <w:start w:val="1"/>
+      <w:numFmt w:val="lowerRoman"/>
+      <w:lvlText w:val="%9."/>
+      <w:lvlJc w:val="right"/>
+      <w:pPr>
+        <w:ind w:left="6480" w:hanging="180"/>
+      </w:pPr>
+    </w:lvl>
+  </w:abstractNum>
+  <w:abstractNum w:abstractNumId="15" w15:restartNumberingAfterBreak="0">
+    <w:nsid w:val="5E6647BE"/>
+    <w:multiLevelType w:val="hybridMultilevel"/>
+    <w:tmpl w:val="FAB4699A"/>
+    <w:lvl w:ilvl="0" w:tplc="0409000F">
+      <w:start w:val="1"/>
+      <w:numFmt w:val="decimal"/>
+      <w:lvlText w:val="%1."/>
+      <w:lvlJc w:val="left"/>
+      <w:pPr>
+        <w:ind w:left="720" w:hanging="360"/>
+      </w:pPr>
+      <w:rPr>
+        <w:rFonts w:hint="default"/>
+      </w:rPr>
+    </w:lvl>
+    <w:lvl w:ilvl="1" w:tplc="04090019" w:tentative="1">
+      <w:start w:val="1"/>
+      <w:numFmt w:val="lowerLetter"/>
+      <w:lvlText w:val="%2."/>
+      <w:lvlJc w:val="left"/>
+      <w:pPr>
+        <w:ind w:left="1440" w:hanging="360"/>
+      </w:pPr>
+    </w:lvl>
+    <w:lvl w:ilvl="2" w:tplc="0409001B" w:tentative="1">
+      <w:start w:val="1"/>
+      <w:numFmt w:val="lowerRoman"/>
+      <w:lvlText w:val="%3."/>
+      <w:lvlJc w:val="right"/>
+      <w:pPr>
+        <w:ind w:left="2160" w:hanging="180"/>
+      </w:pPr>
+    </w:lvl>
+    <w:lvl w:ilvl="3" w:tplc="0409000F" w:tentative="1">
+      <w:start w:val="1"/>
+      <w:numFmt w:val="decimal"/>
+      <w:lvlText w:val="%4."/>
+      <w:lvlJc w:val="left"/>
+      <w:pPr>
+        <w:ind w:left="2880" w:hanging="360"/>
+      </w:pPr>
+    </w:lvl>
+    <w:lvl w:ilvl="4" w:tplc="04090019" w:tentative="1">
+      <w:start w:val="1"/>
+      <w:numFmt w:val="lowerLetter"/>
+      <w:lvlText w:val="%5."/>
+      <w:lvlJc w:val="left"/>
+      <w:pPr>
+        <w:ind w:left="3600" w:hanging="360"/>
+      </w:pPr>
+    </w:lvl>
+    <w:lvl w:ilvl="5" w:tplc="0409001B" w:tentative="1">
+      <w:start w:val="1"/>
+      <w:numFmt w:val="lowerRoman"/>
+      <w:lvlText w:val="%6."/>
+      <w:lvlJc w:val="right"/>
+      <w:pPr>
+        <w:ind w:left="4320" w:hanging="180"/>
+      </w:pPr>
+    </w:lvl>
+    <w:lvl w:ilvl="6" w:tplc="0409000F" w:tentative="1">
+      <w:start w:val="1"/>
+      <w:numFmt w:val="decimal"/>
+      <w:lvlText w:val="%7."/>
+      <w:lvlJc w:val="left"/>
+      <w:pPr>
+        <w:ind w:left="5040" w:hanging="360"/>
+      </w:pPr>
+    </w:lvl>
+    <w:lvl w:ilvl="7" w:tplc="04090019" w:tentative="1">
+      <w:start w:val="1"/>
+      <w:numFmt w:val="lowerLetter"/>
+      <w:lvlText w:val="%8."/>
+      <w:lvlJc w:val="left"/>
+      <w:pPr>
+        <w:ind w:left="5760" w:hanging="360"/>
+      </w:pPr>
+    </w:lvl>
+    <w:lvl w:ilvl="8" w:tplc="0409001B" w:tentative="1">
+      <w:start w:val="1"/>
+      <w:numFmt w:val="lowerRoman"/>
+      <w:lvlText w:val="%9."/>
+      <w:lvlJc w:val="right"/>
+      <w:pPr>
+        <w:ind w:left="6480" w:hanging="180"/>
+      </w:pPr>
+    </w:lvl>
+  </w:abstractNum>
+  <w:abstractNum w:abstractNumId="16" w15:restartNumberingAfterBreak="0">
+    <w:nsid w:val="61927664"/>
+    <w:multiLevelType w:val="hybridMultilevel"/>
+    <w:tmpl w:val="ABD0D5CA"/>
+    <w:lvl w:ilvl="0" w:tplc="B3821136">
+      <w:start w:val="1"/>
+      <w:numFmt w:val="decimal"/>
+      <w:lvlText w:val="4.%1."/>
+      <w:lvlJc w:val="left"/>
+      <w:pPr>
+        <w:ind w:left="720" w:hanging="360"/>
+      </w:pPr>
+      <w:rPr>
+        <w:rFonts w:hint="default"/>
+      </w:rPr>
+    </w:lvl>
+    <w:lvl w:ilvl="1" w:tplc="04090019" w:tentative="1">
+      <w:start w:val="1"/>
+      <w:numFmt w:val="lowerLetter"/>
+      <w:lvlText w:val="%2."/>
+      <w:lvlJc w:val="left"/>
+      <w:pPr>
+        <w:ind w:left="1440" w:hanging="360"/>
+      </w:pPr>
+    </w:lvl>
+    <w:lvl w:ilvl="2" w:tplc="0409001B" w:tentative="1">
+      <w:start w:val="1"/>
+      <w:numFmt w:val="lowerRoman"/>
+      <w:lvlText w:val="%3."/>
+      <w:lvlJc w:val="right"/>
+      <w:pPr>
+        <w:ind w:left="2160" w:hanging="180"/>
+      </w:pPr>
+    </w:lvl>
+    <w:lvl w:ilvl="3" w:tplc="0409000F" w:tentative="1">
+      <w:start w:val="1"/>
+      <w:numFmt w:val="decimal"/>
+      <w:lvlText w:val="%4."/>
+      <w:lvlJc w:val="left"/>
+      <w:pPr>
+        <w:ind w:left="2880" w:hanging="360"/>
+      </w:pPr>
+    </w:lvl>
+    <w:lvl w:ilvl="4" w:tplc="04090019" w:tentative="1">
+      <w:start w:val="1"/>
+      <w:numFmt w:val="lowerLetter"/>
+      <w:lvlText w:val="%5."/>
+      <w:lvlJc w:val="left"/>
+      <w:pPr>
+        <w:ind w:left="3600" w:hanging="360"/>
+      </w:pPr>
+    </w:lvl>
+    <w:lvl w:ilvl="5" w:tplc="0409001B" w:tentative="1">
+      <w:start w:val="1"/>
+      <w:numFmt w:val="lowerRoman"/>
+      <w:lvlText w:val="%6."/>
+      <w:lvlJc w:val="right"/>
+      <w:pPr>
+        <w:ind w:left="4320" w:hanging="180"/>
+      </w:pPr>
+    </w:lvl>
+    <w:lvl w:ilvl="6" w:tplc="0409000F" w:tentative="1">
+      <w:start w:val="1"/>
+      <w:numFmt w:val="decimal"/>
+      <w:lvlText w:val="%7."/>
+      <w:lvlJc w:val="left"/>
+      <w:pPr>
+        <w:ind w:left="5040" w:hanging="360"/>
+      </w:pPr>
+    </w:lvl>
+    <w:lvl w:ilvl="7" w:tplc="04090019" w:tentative="1">
+      <w:start w:val="1"/>
+      <w:numFmt w:val="lowerLetter"/>
+      <w:lvlText w:val="%8."/>
+      <w:lvlJc w:val="left"/>
+      <w:pPr>
+        <w:ind w:left="5760" w:hanging="360"/>
+      </w:pPr>
+    </w:lvl>
+    <w:lvl w:ilvl="8" w:tplc="0409001B" w:tentative="1">
+      <w:start w:val="1"/>
+      <w:numFmt w:val="lowerRoman"/>
+      <w:lvlText w:val="%9."/>
+      <w:lvlJc w:val="right"/>
+      <w:pPr>
+        <w:ind w:left="6480" w:hanging="180"/>
+      </w:pPr>
+    </w:lvl>
+  </w:abstractNum>
+  <w:abstractNum w:abstractNumId="17" w15:restartNumberingAfterBreak="0">
+    <w:nsid w:val="629C4498"/>
+    <w:multiLevelType w:val="hybridMultilevel"/>
+    <w:tmpl w:val="FAB4699A"/>
+    <w:lvl w:ilvl="0" w:tplc="0409000F">
+      <w:start w:val="1"/>
+      <w:numFmt w:val="decimal"/>
+      <w:lvlText w:val="%1."/>
+      <w:lvlJc w:val="left"/>
+      <w:pPr>
+        <w:ind w:left="720" w:hanging="360"/>
+      </w:pPr>
+      <w:rPr>
+        <w:rFonts w:hint="default"/>
+      </w:rPr>
+    </w:lvl>
+    <w:lvl w:ilvl="1" w:tplc="04090019" w:tentative="1">
+      <w:start w:val="1"/>
+      <w:numFmt w:val="lowerLetter"/>
+      <w:lvlText w:val="%2."/>
+      <w:lvlJc w:val="left"/>
+      <w:pPr>
+        <w:ind w:left="1440" w:hanging="360"/>
+      </w:pPr>
+    </w:lvl>
+    <w:lvl w:ilvl="2" w:tplc="0409001B" w:tentative="1">
+      <w:start w:val="1"/>
+      <w:numFmt w:val="lowerRoman"/>
+      <w:lvlText w:val="%3."/>
+      <w:lvlJc w:val="right"/>
+      <w:pPr>
+        <w:ind w:left="2160" w:hanging="180"/>
+      </w:pPr>
+    </w:lvl>
+    <w:lvl w:ilvl="3" w:tplc="0409000F" w:tentative="1">
+      <w:start w:val="1"/>
+      <w:numFmt w:val="decimal"/>
+      <w:lvlText w:val="%4."/>
+      <w:lvlJc w:val="left"/>
+      <w:pPr>
+        <w:ind w:left="2880" w:hanging="360"/>
+      </w:pPr>
+    </w:lvl>
+    <w:lvl w:ilvl="4" w:tplc="04090019" w:tentative="1">
+      <w:start w:val="1"/>
+      <w:numFmt w:val="lowerLetter"/>
+      <w:lvlText w:val="%5."/>
+      <w:lvlJc w:val="left"/>
+      <w:pPr>
+        <w:ind w:left="3600" w:hanging="360"/>
+      </w:pPr>
+    </w:lvl>
+    <w:lvl w:ilvl="5" w:tplc="0409001B" w:tentative="1">
+      <w:start w:val="1"/>
+      <w:numFmt w:val="lowerRoman"/>
+      <w:lvlText w:val="%6."/>
+      <w:lvlJc w:val="right"/>
+      <w:pPr>
+        <w:ind w:left="4320" w:hanging="180"/>
+      </w:pPr>
+    </w:lvl>
+    <w:lvl w:ilvl="6" w:tplc="0409000F" w:tentative="1">
+      <w:start w:val="1"/>
+      <w:numFmt w:val="decimal"/>
+      <w:lvlText w:val="%7."/>
+      <w:lvlJc w:val="left"/>
+      <w:pPr>
+        <w:ind w:left="5040" w:hanging="360"/>
+      </w:pPr>
+    </w:lvl>
+    <w:lvl w:ilvl="7" w:tplc="04090019" w:tentative="1">
+      <w:start w:val="1"/>
+      <w:numFmt w:val="lowerLetter"/>
+      <w:lvlText w:val="%8."/>
+      <w:lvlJc w:val="left"/>
+      <w:pPr>
+        <w:ind w:left="5760" w:hanging="360"/>
+      </w:pPr>
+    </w:lvl>
+    <w:lvl w:ilvl="8" w:tplc="0409001B" w:tentative="1">
+      <w:start w:val="1"/>
+      <w:numFmt w:val="lowerRoman"/>
+      <w:lvlText w:val="%9."/>
+      <w:lvlJc w:val="right"/>
+      <w:pPr>
+        <w:ind w:left="6480" w:hanging="180"/>
+      </w:pPr>
+    </w:lvl>
+  </w:abstractNum>
+  <w:abstractNum w:abstractNumId="18" w15:restartNumberingAfterBreak="0">
+    <w:nsid w:val="766B3CAE"/>
+    <w:multiLevelType w:val="hybridMultilevel"/>
+    <w:tmpl w:val="AD900650"/>
+    <w:lvl w:ilvl="0" w:tplc="04090011">
+      <w:start w:val="1"/>
+      <w:numFmt w:val="decimal"/>
+      <w:lvlText w:val="%1)"/>
+      <w:lvlJc w:val="left"/>
+      <w:pPr>
+        <w:ind w:left="720" w:hanging="360"/>
+      </w:pPr>
+      <w:rPr>
+        <w:rFonts w:hint="default"/>
+      </w:rPr>
+    </w:lvl>
+    <w:lvl w:ilvl="1" w:tplc="04090019" w:tentative="1">
+      <w:start w:val="1"/>
+      <w:numFmt w:val="lowerLetter"/>
+      <w:lvlText w:val="%2."/>
+      <w:lvlJc w:val="left"/>
+      <w:pPr>
+        <w:ind w:left="1440" w:hanging="360"/>
+      </w:pPr>
+    </w:lvl>
+    <w:lvl w:ilvl="2" w:tplc="0409001B" w:tentative="1">
+      <w:start w:val="1"/>
+      <w:numFmt w:val="lowerRoman"/>
+      <w:lvlText w:val="%3."/>
+      <w:lvlJc w:val="right"/>
+      <w:pPr>
+        <w:ind w:left="2160" w:hanging="180"/>
+      </w:pPr>
+    </w:lvl>
+    <w:lvl w:ilvl="3" w:tplc="0409000F" w:tentative="1">
+      <w:start w:val="1"/>
+      <w:numFmt w:val="decimal"/>
+      <w:lvlText w:val="%4."/>
+      <w:lvlJc w:val="left"/>
+      <w:pPr>
+        <w:ind w:left="2880" w:hanging="360"/>
+      </w:pPr>
+    </w:lvl>
+    <w:lvl w:ilvl="4" w:tplc="04090019" w:tentative="1">
+      <w:start w:val="1"/>
+      <w:numFmt w:val="lowerLetter"/>
+      <w:lvlText w:val="%5."/>
+      <w:lvlJc w:val="left"/>
+      <w:pPr>
+        <w:ind w:left="3600" w:hanging="360"/>
+      </w:pPr>
+    </w:lvl>
+    <w:lvl w:ilvl="5" w:tplc="0409001B" w:tentative="1">
+      <w:start w:val="1"/>
+      <w:numFmt w:val="lowerRoman"/>
+      <w:lvlText w:val="%6."/>
+      <w:lvlJc w:val="right"/>
+      <w:pPr>
+        <w:ind w:left="4320" w:hanging="180"/>
+      </w:pPr>
+    </w:lvl>
+    <w:lvl w:ilvl="6" w:tplc="0409000F" w:tentative="1">
+      <w:start w:val="1"/>
+      <w:numFmt w:val="decimal"/>
+      <w:lvlText w:val="%7."/>
+      <w:lvlJc w:val="left"/>
+      <w:pPr>
+        <w:ind w:left="5040" w:hanging="360"/>
+      </w:pPr>
+    </w:lvl>
+    <w:lvl w:ilvl="7" w:tplc="04090019" w:tentative="1">
+      <w:start w:val="1"/>
+      <w:numFmt w:val="lowerLetter"/>
+      <w:lvlText w:val="%8."/>
+      <w:lvlJc w:val="left"/>
+      <w:pPr>
+        <w:ind w:left="5760" w:hanging="360"/>
+      </w:pPr>
+    </w:lvl>
+    <w:lvl w:ilvl="8" w:tplc="0409001B" w:tentative="1">
+      <w:start w:val="1"/>
+      <w:numFmt w:val="lowerRoman"/>
+      <w:lvlText w:val="%9."/>
+      <w:lvlJc w:val="right"/>
+      <w:pPr>
+        <w:ind w:left="6480" w:hanging="180"/>
+      </w:pPr>
+    </w:lvl>
+  </w:abstractNum>
+  <w:abstractNum w:abstractNumId="19" w15:restartNumberingAfterBreak="0">
+    <w:nsid w:val="7A9D3ACF"/>
+    <w:multiLevelType w:val="hybridMultilevel"/>
+    <w:tmpl w:val="FAB4699A"/>
+    <w:lvl w:ilvl="0" w:tplc="0409000F">
+      <w:start w:val="1"/>
+      <w:numFmt w:val="decimal"/>
+      <w:lvlText w:val="%1."/>
+      <w:lvlJc w:val="left"/>
+      <w:pPr>
+        <w:ind w:left="720" w:hanging="360"/>
+      </w:pPr>
+      <w:rPr>
+        <w:rFonts w:hint="default"/>
+      </w:rPr>
+    </w:lvl>
+    <w:lvl w:ilvl="1" w:tplc="04090019" w:tentative="1">
+      <w:start w:val="1"/>
+      <w:numFmt w:val="lowerLetter"/>
+      <w:lvlText w:val="%2."/>
+      <w:lvlJc w:val="left"/>
+      <w:pPr>
+        <w:ind w:left="1440" w:hanging="360"/>
+      </w:pPr>
+    </w:lvl>
+    <w:lvl w:ilvl="2" w:tplc="0409001B" w:tentative="1">
+      <w:start w:val="1"/>
+      <w:numFmt w:val="lowerRoman"/>
+      <w:lvlText w:val="%3."/>
+      <w:lvlJc w:val="right"/>
+      <w:pPr>
+        <w:ind w:left="2160" w:hanging="180"/>
+      </w:pPr>
+    </w:lvl>
+    <w:lvl w:ilvl="3" w:tplc="0409000F" w:tentative="1">
+      <w:start w:val="1"/>
+      <w:numFmt w:val="decimal"/>
+      <w:lvlText w:val="%4."/>
+      <w:lvlJc w:val="left"/>
+      <w:pPr>
+        <w:ind w:left="2880" w:hanging="360"/>
+      </w:pPr>
+    </w:lvl>
+    <w:lvl w:ilvl="4" w:tplc="04090019" w:tentative="1">
+      <w:start w:val="1"/>
+      <w:numFmt w:val="lowerLetter"/>
+      <w:lvlText w:val="%5."/>
+      <w:lvlJc w:val="left"/>
+      <w:pPr>
+        <w:ind w:left="3600" w:hanging="360"/>
+      </w:pPr>
+    </w:lvl>
+    <w:lvl w:ilvl="5" w:tplc="0409001B" w:tentative="1">
+      <w:start w:val="1"/>
+      <w:numFmt w:val="lowerRoman"/>
+      <w:lvlText w:val="%6."/>
+      <w:lvlJc w:val="right"/>
+      <w:pPr>
+        <w:ind w:left="4320" w:hanging="180"/>
+      </w:pPr>
+    </w:lvl>
+    <w:lvl w:ilvl="6" w:tplc="0409000F" w:tentative="1">
+      <w:start w:val="1"/>
+      <w:numFmt w:val="decimal"/>
+      <w:lvlText w:val="%7."/>
+      <w:lvlJc w:val="left"/>
+      <w:pPr>
+        <w:ind w:left="5040" w:hanging="360"/>
+      </w:pPr>
+    </w:lvl>
+    <w:lvl w:ilvl="7" w:tplc="04090019" w:tentative="1">
+      <w:start w:val="1"/>
+      <w:numFmt w:val="lowerLetter"/>
+      <w:lvlText w:val="%8."/>
+      <w:lvlJc w:val="left"/>
+      <w:pPr>
+        <w:ind w:left="5760" w:hanging="360"/>
+      </w:pPr>
+    </w:lvl>
+    <w:lvl w:ilvl="8" w:tplc="0409001B" w:tentative="1">
+      <w:start w:val="1"/>
+      <w:numFmt w:val="lowerRoman"/>
+      <w:lvlText w:val="%9."/>
+      <w:lvlJc w:val="right"/>
+      <w:pPr>
+        <w:ind w:left="6480" w:hanging="180"/>
+      </w:pPr>
+    </w:lvl>
+  </w:abstractNum>
+  <w:abstractNum w:abstractNumId="20" w15:restartNumberingAfterBreak="0">
+    <w:nsid w:val="7AB13C88"/>
+    <w:multiLevelType w:val="hybridMultilevel"/>
+    <w:tmpl w:val="F8906BBC"/>
+    <w:lvl w:ilvl="0" w:tplc="0409000F">
+      <w:start w:val="1"/>
+      <w:numFmt w:val="decimal"/>
+      <w:lvlText w:val="%1."/>
+      <w:lvlJc w:val="left"/>
+      <w:pPr>
+        <w:ind w:left="1287" w:hanging="360"/>
+      </w:pPr>
+      <w:rPr>
+        <w:rFonts w:hint="default"/>
+      </w:rPr>
+    </w:lvl>
+    <w:lvl w:ilvl="1" w:tplc="851CEABE">
+      <w:start w:val="1"/>
+      <w:numFmt w:val="lowerLetter"/>
+      <w:lvlText w:val="%2."/>
+      <w:lvlJc w:val="left"/>
+      <w:pPr>
+        <w:ind w:left="1353" w:hanging="360"/>
+      </w:pPr>
+      <w:rPr>
+        <w:rFonts w:hint="default"/>
+        <w:i w:val="0"/>
+      </w:rPr>
+    </w:lvl>
+    <w:lvl w:ilvl="2" w:tplc="0409001B">
+      <w:start w:val="1"/>
+      <w:numFmt w:val="lowerRoman"/>
+      <w:lvlText w:val="%3."/>
+      <w:lvlJc w:val="right"/>
+      <w:pPr>
+        <w:ind w:left="2727" w:hanging="180"/>
+      </w:pPr>
+    </w:lvl>
+    <w:lvl w:ilvl="3" w:tplc="0409000F" w:tentative="1">
+      <w:start w:val="1"/>
+      <w:numFmt w:val="decimal"/>
+      <w:lvlText w:val="%4."/>
+      <w:lvlJc w:val="left"/>
+      <w:pPr>
+        <w:ind w:left="3447" w:hanging="360"/>
+      </w:pPr>
+    </w:lvl>
+    <w:lvl w:ilvl="4" w:tplc="04090019" w:tentative="1">
+      <w:start w:val="1"/>
+      <w:numFmt w:val="lowerLetter"/>
+      <w:lvlText w:val="%5."/>
+      <w:lvlJc w:val="left"/>
+      <w:pPr>
+        <w:ind w:left="4167" w:hanging="360"/>
+      </w:pPr>
+    </w:lvl>
+    <w:lvl w:ilvl="5" w:tplc="0409001B" w:tentative="1">
+      <w:start w:val="1"/>
+      <w:numFmt w:val="lowerRoman"/>
+      <w:lvlText w:val="%6."/>
+      <w:lvlJc w:val="right"/>
+      <w:pPr>
+        <w:ind w:left="4887" w:hanging="180"/>
+      </w:pPr>
+    </w:lvl>
+    <w:lvl w:ilvl="6" w:tplc="0409000F" w:tentative="1">
+      <w:start w:val="1"/>
+      <w:numFmt w:val="decimal"/>
+      <w:lvlText w:val="%7."/>
+      <w:lvlJc w:val="left"/>
+      <w:pPr>
+        <w:ind w:left="5607" w:hanging="360"/>
+      </w:pPr>
+    </w:lvl>
+    <w:lvl w:ilvl="7" w:tplc="04090019" w:tentative="1">
+      <w:start w:val="1"/>
+      <w:numFmt w:val="lowerLetter"/>
+      <w:lvlText w:val="%8."/>
+      <w:lvlJc w:val="left"/>
+      <w:pPr>
+        <w:ind w:left="6327" w:hanging="360"/>
+      </w:pPr>
+    </w:lvl>
+    <w:lvl w:ilvl="8" w:tplc="0409001B" w:tentative="1">
+      <w:start w:val="1"/>
+      <w:numFmt w:val="lowerRoman"/>
+      <w:lvlText w:val="%9."/>
+      <w:lvlJc w:val="right"/>
+      <w:pPr>
+        <w:ind w:left="7047" w:hanging="180"/>
+      </w:pPr>
+    </w:lvl>
+  </w:abstractNum>
   <w:num w:numId="1">
     <w:abstractNumId w:val="3"/>
   </w:num>
   <w:num w:numId="2">
-    <w:abstractNumId w:val="15"/>
+    <w:abstractNumId w:val="16"/>
   </w:num>
   <w:num w:numId="3">
     <w:abstractNumId w:val="2"/>
@@ -28898,22 +29628,22 @@
     <w:abstractNumId w:val="1"/>
   </w:num>
   <w:num w:numId="5">
-    <w:abstractNumId w:val="13"/>
+    <w:abstractNumId w:val="14"/>
   </w:num>
   <w:num w:numId="6">
     <w:abstractNumId w:val="8"/>
   </w:num>
   <w:num w:numId="7">
-    <w:abstractNumId w:val="17"/>
+    <w:abstractNumId w:val="18"/>
   </w:num>
   <w:num w:numId="8">
     <w:abstractNumId w:val="9"/>
   </w:num>
   <w:num w:numId="9">
-    <w:abstractNumId w:val="10"/>
+    <w:abstractNumId w:val="11"/>
   </w:num>
   <w:num w:numId="10">
-    <w:abstractNumId w:val="16"/>
+    <w:abstractNumId w:val="17"/>
   </w:num>
   <w:num w:numId="11">
     <w:abstractNumId w:val="7"/>
@@ -28922,16 +29652,16 @@
     <w:abstractNumId w:val="4"/>
   </w:num>
   <w:num w:numId="13">
-    <w:abstractNumId w:val="18"/>
+    <w:abstractNumId w:val="19"/>
   </w:num>
   <w:num w:numId="14">
-    <w:abstractNumId w:val="14"/>
+    <w:abstractNumId w:val="15"/>
   </w:num>
   <w:num w:numId="15">
-    <w:abstractNumId w:val="11"/>
+    <w:abstractNumId w:val="12"/>
   </w:num>
   <w:num w:numId="16">
-    <w:abstractNumId w:val="12"/>
+    <w:abstractNumId w:val="13"/>
   </w:num>
   <w:num w:numId="17">
     <w:abstractNumId w:val="0"/>
@@ -28943,7 +29673,10 @@
     <w:abstractNumId w:val="6"/>
   </w:num>
   <w:num w:numId="20">
-    <w:abstractNumId w:val="19"/>
+    <w:abstractNumId w:val="20"/>
+  </w:num>
+  <w:num w:numId="21">
+    <w:abstractNumId w:val="10"/>
   </w:num>
 </w:numbering>
 </file>
@@ -29707,7 +30440,7 @@
 </file>
 
 <file path=customXml/itemProps1.xml><?xml version="1.0" encoding="utf-8"?>
-<ds:datastoreItem xmlns:ds="http://schemas.openxmlformats.org/officeDocument/2006/customXml" ds:itemID="{BD582A8A-0EFA-4D97-B77A-C42158611A9C}">
+<ds:datastoreItem xmlns:ds="http://schemas.openxmlformats.org/officeDocument/2006/customXml" ds:itemID="{3370F963-7BC3-4FFA-9D43-42C5A3BFE488}">
   <ds:schemaRefs>
     <ds:schemaRef ds:uri="http://schemas.openxmlformats.org/officeDocument/2006/bibliography"/>
   </ds:schemaRefs>

</xml_diff>

<commit_message>
KP - BAB IV Rev I update use case
</commit_message>
<xml_diff>
--- a/KP - BAB IV.docx
+++ b/KP - BAB IV.docx
@@ -117,7 +117,7 @@
           <w:sz w:val="24"/>
           <w:szCs w:val="24"/>
         </w:rPr>
-        <w:t>Saat ini sistem pencatatan inventori dan penjualan barang masih menggunakan prosedur manual yang di lakukan oleh bagian EDP/</w:t>
+        <w:t xml:space="preserve">Saat ini sistem pencatatan inventori dan penjualan barang masih menggunakan prosedur manual yang di lakukan oleh bagian </w:t>
       </w:r>
       <w:r>
         <w:rPr>
@@ -127,6 +127,23 @@
           <w:szCs w:val="24"/>
         </w:rPr>
         <w:t>Entry data processing</w:t>
+      </w:r>
+      <w:r>
+        <w:rPr>
+          <w:rFonts w:ascii="Times New Roman" w:hAnsi="Times New Roman" w:cs="Times New Roman"/>
+          <w:i/>
+          <w:sz w:val="24"/>
+          <w:szCs w:val="24"/>
+        </w:rPr>
+        <w:t xml:space="preserve"> </w:t>
+      </w:r>
+      <w:r>
+        <w:rPr>
+          <w:rFonts w:ascii="Times New Roman" w:hAnsi="Times New Roman" w:cs="Times New Roman"/>
+          <w:sz w:val="24"/>
+          <w:szCs w:val="24"/>
+        </w:rPr>
+        <w:t>(EDP)</w:t>
       </w:r>
       <w:r>
         <w:rPr>
@@ -221,18 +238,8 @@
           <w:sz w:val="24"/>
           <w:szCs w:val="24"/>
         </w:rPr>
-        <w:t xml:space="preserve">Dalam mengimplementasikan aplikasi ini di butuhkan empat buah komponen penting yang akan dianalisa </w:t>
-      </w:r>
-      <w:proofErr w:type="gramStart"/>
-      <w:r>
-        <w:rPr>
-          <w:rFonts w:ascii="Times New Roman" w:hAnsi="Times New Roman" w:cs="Times New Roman"/>
-          <w:sz w:val="24"/>
-          <w:szCs w:val="24"/>
-        </w:rPr>
-        <w:t>kebutuhannya :</w:t>
-      </w:r>
-      <w:proofErr w:type="gramEnd"/>
+        <w:t>Dalam mengimplementasikan aplikasi ini di butuhkan empat buah komponen penting yang akan dianalisa kebutuhannya :</w:t>
+      </w:r>
     </w:p>
     <w:p>
       <w:pPr>
@@ -271,19 +278,14 @@
         </w:rPr>
         <w:t>Perangkat yang disarankan untuk implementasi program</w:t>
       </w:r>
-    </w:p>
-    <w:p>
-      <w:pPr>
-        <w:pStyle w:val="ListParagraph"/>
-        <w:spacing w:line="360" w:lineRule="auto"/>
-        <w:ind w:left="993"/>
-        <w:jc w:val="both"/>
-        <w:rPr>
-          <w:rFonts w:ascii="Times New Roman" w:hAnsi="Times New Roman" w:cs="Times New Roman"/>
-          <w:sz w:val="24"/>
-          <w:szCs w:val="24"/>
-        </w:rPr>
-      </w:pPr>
+      <w:r>
+        <w:rPr>
+          <w:rFonts w:ascii="Times New Roman" w:hAnsi="Times New Roman" w:cs="Times New Roman"/>
+          <w:sz w:val="24"/>
+          <w:szCs w:val="24"/>
+        </w:rPr>
+        <w:t xml:space="preserve">. </w:t>
+      </w:r>
       <w:r>
         <w:rPr>
           <w:rFonts w:ascii="Times New Roman" w:hAnsi="Times New Roman" w:cs="Times New Roman"/>
@@ -490,6 +492,14 @@
         </w:rPr>
         <w:t>Perangkat lunak yang disarankan untuk implementasi program</w:t>
       </w:r>
+      <w:r>
+        <w:rPr>
+          <w:rFonts w:ascii="Times New Roman" w:hAnsi="Times New Roman" w:cs="Times New Roman"/>
+          <w:sz w:val="24"/>
+          <w:szCs w:val="24"/>
+        </w:rPr>
+        <w:t xml:space="preserve"> yaitu :</w:t>
+      </w:r>
     </w:p>
     <w:p>
       <w:pPr>
@@ -753,25 +763,7 @@
           <w:sz w:val="24"/>
           <w:szCs w:val="24"/>
         </w:rPr>
-        <w:t xml:space="preserve">Dalam pembuatan aplikasi ini, daftar kebutuhan data dan informasi yang dikehendaki </w:t>
-      </w:r>
-      <w:proofErr w:type="gramStart"/>
-      <w:r>
-        <w:rPr>
-          <w:rFonts w:ascii="Times New Roman" w:hAnsi="Times New Roman" w:cs="Times New Roman"/>
-          <w:sz w:val="24"/>
-          <w:szCs w:val="24"/>
-        </w:rPr>
-        <w:t>adalah :</w:t>
-      </w:r>
-      <w:proofErr w:type="gramEnd"/>
-      <w:r>
-        <w:rPr>
-          <w:rFonts w:ascii="Times New Roman" w:hAnsi="Times New Roman" w:cs="Times New Roman"/>
-          <w:sz w:val="24"/>
-          <w:szCs w:val="24"/>
-        </w:rPr>
-        <w:t xml:space="preserve"> </w:t>
+        <w:t xml:space="preserve">Dalam pembuatan aplikasi ini, daftar kebutuhan data dan informasi yang dikehendaki adalah : </w:t>
       </w:r>
     </w:p>
     <w:p>
@@ -992,25 +984,7 @@
           <w:sz w:val="24"/>
           <w:szCs w:val="24"/>
         </w:rPr>
-        <w:t xml:space="preserve">User yaitu seorang yang menggunakan website untuk melakukan proses penggajian, </w:t>
-      </w:r>
-      <w:proofErr w:type="gramStart"/>
-      <w:r>
-        <w:rPr>
-          <w:rFonts w:ascii="Times New Roman" w:hAnsi="Times New Roman" w:cs="Times New Roman"/>
-          <w:sz w:val="24"/>
-          <w:szCs w:val="24"/>
-        </w:rPr>
-        <w:t>melakukan  proses</w:t>
-      </w:r>
-      <w:proofErr w:type="gramEnd"/>
-      <w:r>
-        <w:rPr>
-          <w:rFonts w:ascii="Times New Roman" w:hAnsi="Times New Roman" w:cs="Times New Roman"/>
-          <w:sz w:val="24"/>
-          <w:szCs w:val="24"/>
-        </w:rPr>
-        <w:t xml:space="preserve"> pengeluaran barang, cetak laporan penjualan.</w:t>
+        <w:t>User yaitu seorang yang menggunakan website untuk melakukan proses penggajian, melakukan  proses pengeluaran barang, cetak laporan penjualan.</w:t>
       </w:r>
     </w:p>
     <w:p>
@@ -1217,9 +1191,9 @@
         <w:lastRenderedPageBreak/>
         <w:drawing>
           <wp:inline distT="0" distB="0" distL="0" distR="0">
-            <wp:extent cx="5040630" cy="3948008"/>
+            <wp:extent cx="5040630" cy="2790610"/>
             <wp:effectExtent l="0" t="0" r="0" b="0"/>
-            <wp:docPr id="5" name="Picture 5" descr="C:\Users\Nandhief\AppData\Local\Microsoft\Windows\INetCache\Content.Word\Use Case Diagram.png"/>
+            <wp:docPr id="7" name="Picture 7" descr="C:\Users\Nandhief\AppData\Local\Microsoft\Windows\INetCache\Content.Word\Use Case Diagram.png"/>
             <wp:cNvGraphicFramePr>
               <a:graphicFrameLocks xmlns:a="http://schemas.openxmlformats.org/drawingml/2006/main" noChangeAspect="1"/>
             </wp:cNvGraphicFramePr>
@@ -1227,7 +1201,7 @@
               <a:graphicData uri="http://schemas.openxmlformats.org/drawingml/2006/picture">
                 <pic:pic xmlns:pic="http://schemas.openxmlformats.org/drawingml/2006/picture">
                   <pic:nvPicPr>
-                    <pic:cNvPr id="0" name="Picture 12" descr="C:\Users\Nandhief\AppData\Local\Microsoft\Windows\INetCache\Content.Word\Use Case Diagram.png"/>
+                    <pic:cNvPr id="0" name="Picture 1" descr="C:\Users\Nandhief\AppData\Local\Microsoft\Windows\INetCache\Content.Word\Use Case Diagram.png"/>
                     <pic:cNvPicPr>
                       <a:picLocks noChangeAspect="1" noChangeArrowheads="1"/>
                     </pic:cNvPicPr>
@@ -1248,7 +1222,7 @@
                   <pic:spPr bwMode="auto">
                     <a:xfrm>
                       <a:off x="0" y="0"/>
-                      <a:ext cx="5040630" cy="3948008"/>
+                      <a:ext cx="5040630" cy="2790610"/>
                     </a:xfrm>
                     <a:prstGeom prst="rect">
                       <a:avLst/>
@@ -1364,7 +1338,7 @@
         </w:trPr>
         <w:tc>
           <w:tcPr>
-            <w:tcW w:w="520" w:type="dxa"/>
+            <w:tcW w:w="563" w:type="dxa"/>
             <w:vAlign w:val="center"/>
           </w:tcPr>
           <w:p>
@@ -1390,7 +1364,7 @@
         </w:tc>
         <w:tc>
           <w:tcPr>
-            <w:tcW w:w="3132" w:type="dxa"/>
+            <w:tcW w:w="3113" w:type="dxa"/>
             <w:vAlign w:val="center"/>
           </w:tcPr>
           <w:p>
@@ -1416,7 +1390,7 @@
         </w:tc>
         <w:tc>
           <w:tcPr>
-            <w:tcW w:w="4502" w:type="dxa"/>
+            <w:tcW w:w="4478" w:type="dxa"/>
             <w:vAlign w:val="center"/>
           </w:tcPr>
           <w:p>
@@ -1447,7 +1421,7 @@
         </w:trPr>
         <w:tc>
           <w:tcPr>
-            <w:tcW w:w="520" w:type="dxa"/>
+            <w:tcW w:w="563" w:type="dxa"/>
           </w:tcPr>
           <w:p>
             <w:pPr>
@@ -1471,7 +1445,7 @@
         </w:tc>
         <w:tc>
           <w:tcPr>
-            <w:tcW w:w="3132" w:type="dxa"/>
+            <w:tcW w:w="3113" w:type="dxa"/>
           </w:tcPr>
           <w:p>
             <w:pPr>
@@ -1489,13 +1463,29 @@
                 <w:sz w:val="24"/>
                 <w:szCs w:val="24"/>
               </w:rPr>
-              <w:t>Kepala Toko</w:t>
+              <w:t>Pemilik</w:t>
+            </w:r>
+            <w:r>
+              <w:rPr>
+                <w:rFonts w:ascii="Times New Roman" w:hAnsi="Times New Roman" w:cs="Times New Roman"/>
+                <w:sz w:val="24"/>
+                <w:szCs w:val="24"/>
+              </w:rPr>
+              <w:t xml:space="preserve"> Toko</w:t>
+            </w:r>
+            <w:r>
+              <w:rPr>
+                <w:rFonts w:ascii="Times New Roman" w:hAnsi="Times New Roman" w:cs="Times New Roman"/>
+                <w:sz w:val="24"/>
+                <w:szCs w:val="24"/>
+              </w:rPr>
+              <w:t xml:space="preserve"> atau Kasir</w:t>
             </w:r>
           </w:p>
         </w:tc>
         <w:tc>
           <w:tcPr>
-            <w:tcW w:w="4502" w:type="dxa"/>
+            <w:tcW w:w="4478" w:type="dxa"/>
           </w:tcPr>
           <w:p>
             <w:pPr>
@@ -1517,7 +1507,23 @@
                 <w:sz w:val="24"/>
                 <w:szCs w:val="24"/>
               </w:rPr>
-              <w:t xml:space="preserve">Mengelola transaksi, dan mengontrol data produk, </w:t>
+              <w:t xml:space="preserve">Mengelola </w:t>
+            </w:r>
+            <w:r>
+              <w:rPr>
+                <w:rFonts w:ascii="Times New Roman" w:hAnsi="Times New Roman" w:cs="Times New Roman"/>
+                <w:sz w:val="24"/>
+                <w:szCs w:val="24"/>
+              </w:rPr>
+              <w:t>penjualan</w:t>
+            </w:r>
+            <w:r>
+              <w:rPr>
+                <w:rFonts w:ascii="Times New Roman" w:hAnsi="Times New Roman" w:cs="Times New Roman"/>
+                <w:sz w:val="24"/>
+                <w:szCs w:val="24"/>
+              </w:rPr>
+              <w:t xml:space="preserve">, dan mengontrol data produk, </w:t>
             </w:r>
           </w:p>
           <w:p>
@@ -1545,110 +1551,6 @@
           </w:p>
         </w:tc>
       </w:tr>
-      <w:tr>
-        <w:trPr>
-          <w:trHeight w:val="397"/>
-        </w:trPr>
-        <w:tc>
-          <w:tcPr>
-            <w:tcW w:w="520" w:type="dxa"/>
-          </w:tcPr>
-          <w:p>
-            <w:pPr>
-              <w:pStyle w:val="ListParagraph"/>
-              <w:ind w:left="0"/>
-              <w:rPr>
-                <w:rFonts w:ascii="Times New Roman" w:hAnsi="Times New Roman" w:cs="Times New Roman"/>
-                <w:sz w:val="24"/>
-                <w:szCs w:val="24"/>
-              </w:rPr>
-            </w:pPr>
-            <w:r>
-              <w:rPr>
-                <w:rFonts w:ascii="Times New Roman" w:hAnsi="Times New Roman" w:cs="Times New Roman"/>
-                <w:sz w:val="24"/>
-                <w:szCs w:val="24"/>
-              </w:rPr>
-              <w:t>2</w:t>
-            </w:r>
-          </w:p>
-        </w:tc>
-        <w:tc>
-          <w:tcPr>
-            <w:tcW w:w="3132" w:type="dxa"/>
-          </w:tcPr>
-          <w:p>
-            <w:pPr>
-              <w:pStyle w:val="ListParagraph"/>
-              <w:ind w:left="0"/>
-              <w:rPr>
-                <w:rFonts w:ascii="Times New Roman" w:hAnsi="Times New Roman" w:cs="Times New Roman"/>
-                <w:sz w:val="24"/>
-                <w:szCs w:val="24"/>
-              </w:rPr>
-            </w:pPr>
-            <w:r>
-              <w:rPr>
-                <w:rFonts w:ascii="Times New Roman" w:hAnsi="Times New Roman" w:cs="Times New Roman"/>
-                <w:sz w:val="24"/>
-                <w:szCs w:val="24"/>
-              </w:rPr>
-              <w:t>Kasir</w:t>
-            </w:r>
-          </w:p>
-        </w:tc>
-        <w:tc>
-          <w:tcPr>
-            <w:tcW w:w="4502" w:type="dxa"/>
-          </w:tcPr>
-          <w:p>
-            <w:pPr>
-              <w:pStyle w:val="ListParagraph"/>
-              <w:numPr>
-                <w:ilvl w:val="0"/>
-                <w:numId w:val="6"/>
-              </w:numPr>
-              <w:ind w:left="437" w:hanging="425"/>
-              <w:rPr>
-                <w:rFonts w:ascii="Times New Roman" w:hAnsi="Times New Roman" w:cs="Times New Roman"/>
-                <w:sz w:val="24"/>
-                <w:szCs w:val="24"/>
-              </w:rPr>
-            </w:pPr>
-            <w:r>
-              <w:rPr>
-                <w:rFonts w:ascii="Times New Roman" w:hAnsi="Times New Roman" w:cs="Times New Roman"/>
-                <w:sz w:val="24"/>
-                <w:szCs w:val="24"/>
-              </w:rPr>
-              <w:t>Mencetak data transaksi untuk konsumen</w:t>
-            </w:r>
-          </w:p>
-          <w:p>
-            <w:pPr>
-              <w:pStyle w:val="ListParagraph"/>
-              <w:numPr>
-                <w:ilvl w:val="0"/>
-                <w:numId w:val="6"/>
-              </w:numPr>
-              <w:ind w:left="437" w:hanging="425"/>
-              <w:rPr>
-                <w:rFonts w:ascii="Times New Roman" w:hAnsi="Times New Roman" w:cs="Times New Roman"/>
-                <w:sz w:val="24"/>
-                <w:szCs w:val="24"/>
-              </w:rPr>
-            </w:pPr>
-            <w:r>
-              <w:rPr>
-                <w:rFonts w:ascii="Times New Roman" w:hAnsi="Times New Roman" w:cs="Times New Roman"/>
-                <w:sz w:val="24"/>
-                <w:szCs w:val="24"/>
-              </w:rPr>
-              <w:t>Mengelola data dan cetak laporan untuk diberikan kepada kepala toko</w:t>
-            </w:r>
-          </w:p>
-        </w:tc>
-      </w:tr>
     </w:tbl>
     <w:p>
       <w:pPr>
@@ -1893,7 +1795,6 @@
           <w:sz w:val="24"/>
           <w:szCs w:val="24"/>
         </w:rPr>
-        <w:lastRenderedPageBreak/>
         <w:t>Tujuan</w:t>
       </w:r>
       <w:r>
@@ -2053,7 +1954,15 @@
                 <w:sz w:val="24"/>
                 <w:szCs w:val="24"/>
               </w:rPr>
-              <w:t xml:space="preserve">Kepala Toko atau Kasir memasukkan </w:t>
+              <w:t xml:space="preserve">Pemilik </w:t>
+            </w:r>
+            <w:r>
+              <w:rPr>
+                <w:rFonts w:ascii="Times New Roman" w:hAnsi="Times New Roman" w:cs="Times New Roman"/>
+                <w:sz w:val="24"/>
+                <w:szCs w:val="24"/>
+              </w:rPr>
+              <w:t xml:space="preserve">Toko atau Kasir memasukkan </w:t>
             </w:r>
             <w:r>
               <w:rPr>
@@ -2757,7 +2666,15 @@
                 <w:sz w:val="24"/>
                 <w:szCs w:val="24"/>
               </w:rPr>
-              <w:t>Kepala Toko / Kasir masuk ke halaman utama web</w:t>
+              <w:t xml:space="preserve">Pemilik </w:t>
+            </w:r>
+            <w:r>
+              <w:rPr>
+                <w:rFonts w:ascii="Times New Roman" w:hAnsi="Times New Roman" w:cs="Times New Roman"/>
+                <w:sz w:val="24"/>
+                <w:szCs w:val="24"/>
+              </w:rPr>
+              <w:t>Toko / Kasir masuk ke halaman utama web</w:t>
             </w:r>
           </w:p>
         </w:tc>
@@ -2817,7 +2734,15 @@
                 <w:sz w:val="24"/>
                 <w:szCs w:val="24"/>
               </w:rPr>
-              <w:t>Kepala Toko mengakses menu Transaksi untuk melakukan aksi edit, dan hapus data transaksi</w:t>
+              <w:t xml:space="preserve">Pemilik </w:t>
+            </w:r>
+            <w:r>
+              <w:rPr>
+                <w:rFonts w:ascii="Times New Roman" w:hAnsi="Times New Roman" w:cs="Times New Roman"/>
+                <w:sz w:val="24"/>
+                <w:szCs w:val="24"/>
+              </w:rPr>
+              <w:t>Toko mengakses menu Transaksi untuk melakukan aksi edit, dan hapus data transaksi</w:t>
             </w:r>
           </w:p>
         </w:tc>
@@ -2881,17 +2806,6 @@
     </w:p>
     <w:p>
       <w:pPr>
-        <w:spacing w:line="360" w:lineRule="auto"/>
-        <w:jc w:val="center"/>
-        <w:rPr>
-          <w:rFonts w:ascii="Times New Roman" w:hAnsi="Times New Roman" w:cs="Times New Roman"/>
-          <w:sz w:val="24"/>
-          <w:szCs w:val="24"/>
-        </w:rPr>
-      </w:pPr>
-    </w:p>
-    <w:p>
-      <w:pPr>
         <w:pStyle w:val="ListParagraph"/>
         <w:numPr>
           <w:ilvl w:val="0"/>
@@ -2912,7 +2826,6 @@
           <w:sz w:val="24"/>
           <w:szCs w:val="24"/>
         </w:rPr>
-        <w:lastRenderedPageBreak/>
         <w:t xml:space="preserve">Sekenario </w:t>
       </w:r>
       <w:r>
@@ -3202,6 +3115,7 @@
           <w:sz w:val="24"/>
           <w:szCs w:val="24"/>
         </w:rPr>
+        <w:lastRenderedPageBreak/>
         <w:t xml:space="preserve">Tabel 4.4 Sekenario </w:t>
       </w:r>
       <w:r>
@@ -3317,7 +3231,15 @@
                 <w:sz w:val="24"/>
                 <w:szCs w:val="24"/>
               </w:rPr>
-              <w:t>Kepala Toko masuk ke halaman utama web</w:t>
+              <w:t xml:space="preserve">Pemilik </w:t>
+            </w:r>
+            <w:r>
+              <w:rPr>
+                <w:rFonts w:ascii="Times New Roman" w:hAnsi="Times New Roman" w:cs="Times New Roman"/>
+                <w:sz w:val="24"/>
+                <w:szCs w:val="24"/>
+              </w:rPr>
+              <w:t>Toko masuk ke halaman utama web</w:t>
             </w:r>
           </w:p>
         </w:tc>
@@ -3377,7 +3299,15 @@
                 <w:sz w:val="24"/>
                 <w:szCs w:val="24"/>
               </w:rPr>
-              <w:t>Kepala Toko mengakses menu data produk untuk melakukan aksi edit, dan hapus data produk</w:t>
+              <w:t xml:space="preserve">Pemilik </w:t>
+            </w:r>
+            <w:r>
+              <w:rPr>
+                <w:rFonts w:ascii="Times New Roman" w:hAnsi="Times New Roman" w:cs="Times New Roman"/>
+                <w:sz w:val="24"/>
+                <w:szCs w:val="24"/>
+              </w:rPr>
+              <w:t>Toko mengakses menu data produk untuk melakukan aksi edit, dan hapus data produk</w:t>
             </w:r>
           </w:p>
         </w:tc>
@@ -3856,7 +3786,15 @@
                 <w:sz w:val="24"/>
                 <w:szCs w:val="24"/>
               </w:rPr>
-              <w:t>Kepala Toko masuk ke halaman utama web</w:t>
+              <w:t xml:space="preserve">Pemilik </w:t>
+            </w:r>
+            <w:r>
+              <w:rPr>
+                <w:rFonts w:ascii="Times New Roman" w:hAnsi="Times New Roman" w:cs="Times New Roman"/>
+                <w:sz w:val="24"/>
+                <w:szCs w:val="24"/>
+              </w:rPr>
+              <w:t>Toko masuk ke halaman utama web</w:t>
             </w:r>
           </w:p>
         </w:tc>
@@ -3916,7 +3854,15 @@
                 <w:sz w:val="24"/>
                 <w:szCs w:val="24"/>
               </w:rPr>
-              <w:t>Kepala Toko mengakses menu laporan untuk melakukan aksi edit, dan hapus data laporan</w:t>
+              <w:t xml:space="preserve">Pemilik </w:t>
+            </w:r>
+            <w:r>
+              <w:rPr>
+                <w:rFonts w:ascii="Times New Roman" w:hAnsi="Times New Roman" w:cs="Times New Roman"/>
+                <w:sz w:val="24"/>
+                <w:szCs w:val="24"/>
+              </w:rPr>
+              <w:t>Toko mengakses menu laporan untuk melakukan aksi edit, dan hapus data laporan</w:t>
             </w:r>
           </w:p>
         </w:tc>
@@ -4001,7 +3947,6 @@
           <w:sz w:val="24"/>
           <w:szCs w:val="24"/>
         </w:rPr>
-        <w:lastRenderedPageBreak/>
         <w:t xml:space="preserve">Sekenario </w:t>
       </w:r>
       <w:r>
@@ -4270,6 +4215,18 @@
     </w:p>
     <w:p>
       <w:pPr>
+        <w:pStyle w:val="ListParagraph"/>
+        <w:spacing w:line="360" w:lineRule="auto"/>
+        <w:jc w:val="both"/>
+        <w:rPr>
+          <w:rFonts w:ascii="Times New Roman" w:hAnsi="Times New Roman" w:cs="Times New Roman"/>
+          <w:sz w:val="24"/>
+          <w:szCs w:val="24"/>
+        </w:rPr>
+      </w:pPr>
+    </w:p>
+    <w:p>
+      <w:pPr>
         <w:spacing w:line="360" w:lineRule="auto"/>
         <w:jc w:val="center"/>
         <w:rPr>
@@ -4284,6 +4241,7 @@
           <w:sz w:val="24"/>
           <w:szCs w:val="24"/>
         </w:rPr>
+        <w:lastRenderedPageBreak/>
         <w:t>Tabel 4.6</w:t>
       </w:r>
       <w:r>
@@ -4407,7 +4365,15 @@
                 <w:sz w:val="24"/>
                 <w:szCs w:val="24"/>
               </w:rPr>
-              <w:t>Kepala Toko masuk ke halaman utama web</w:t>
+              <w:t xml:space="preserve">Pemilik </w:t>
+            </w:r>
+            <w:r>
+              <w:rPr>
+                <w:rFonts w:ascii="Times New Roman" w:hAnsi="Times New Roman" w:cs="Times New Roman"/>
+                <w:sz w:val="24"/>
+                <w:szCs w:val="24"/>
+              </w:rPr>
+              <w:t>Toko masuk ke halaman utama web</w:t>
             </w:r>
           </w:p>
         </w:tc>
@@ -4467,7 +4433,15 @@
                 <w:sz w:val="24"/>
                 <w:szCs w:val="24"/>
               </w:rPr>
-              <w:t>Kepala Toko mengakses menu untuk melihat perkembangan</w:t>
+              <w:t xml:space="preserve">Pemilik </w:t>
+            </w:r>
+            <w:r>
+              <w:rPr>
+                <w:rFonts w:ascii="Times New Roman" w:hAnsi="Times New Roman" w:cs="Times New Roman"/>
+                <w:sz w:val="24"/>
+                <w:szCs w:val="24"/>
+              </w:rPr>
+              <w:t>Toko mengakses menu untuk melihat perkembangan</w:t>
             </w:r>
           </w:p>
         </w:tc>
@@ -4940,7 +4914,31 @@
                 <w:sz w:val="24"/>
                 <w:szCs w:val="24"/>
               </w:rPr>
-              <w:t>Kepala Toko masuk ke halaman utama web</w:t>
+              <w:t>Pemilik</w:t>
+            </w:r>
+            <w:r>
+              <w:rPr>
+                <w:rFonts w:ascii="Times New Roman" w:hAnsi="Times New Roman" w:cs="Times New Roman"/>
+                <w:sz w:val="24"/>
+                <w:szCs w:val="24"/>
+              </w:rPr>
+              <w:t xml:space="preserve"> </w:t>
+            </w:r>
+            <w:r>
+              <w:rPr>
+                <w:rFonts w:ascii="Times New Roman" w:hAnsi="Times New Roman" w:cs="Times New Roman"/>
+                <w:sz w:val="24"/>
+                <w:szCs w:val="24"/>
+              </w:rPr>
+              <w:t xml:space="preserve">Toko </w:t>
+            </w:r>
+            <w:r>
+              <w:rPr>
+                <w:rFonts w:ascii="Times New Roman" w:hAnsi="Times New Roman" w:cs="Times New Roman"/>
+                <w:sz w:val="24"/>
+                <w:szCs w:val="24"/>
+              </w:rPr>
+              <w:t>masuk ke halaman utama web</w:t>
             </w:r>
           </w:p>
         </w:tc>
@@ -5000,7 +4998,15 @@
                 <w:sz w:val="24"/>
                 <w:szCs w:val="24"/>
               </w:rPr>
-              <w:t>Kepala Toko mengakses menu untuk mengelola edit, tambah, hapus hak akses pengguna</w:t>
+              <w:t xml:space="preserve">Pemilik </w:t>
+            </w:r>
+            <w:r>
+              <w:rPr>
+                <w:rFonts w:ascii="Times New Roman" w:hAnsi="Times New Roman" w:cs="Times New Roman"/>
+                <w:sz w:val="24"/>
+                <w:szCs w:val="24"/>
+              </w:rPr>
+              <w:t>Toko mengakses menu untuk mengelola edit, tambah, hapus hak akses pengguna</w:t>
             </w:r>
           </w:p>
         </w:tc>
@@ -5109,7 +5115,6 @@
           <w:sz w:val="24"/>
           <w:szCs w:val="24"/>
         </w:rPr>
-        <w:lastRenderedPageBreak/>
         <w:t xml:space="preserve">Sekenario </w:t>
       </w:r>
       <w:r>
@@ -5360,6 +5365,7 @@
           <w:sz w:val="24"/>
           <w:szCs w:val="24"/>
         </w:rPr>
+        <w:lastRenderedPageBreak/>
         <w:t>Tabel 4.</w:t>
       </w:r>
       <w:r>
@@ -5393,7 +5399,17 @@
           <w:sz w:val="24"/>
           <w:szCs w:val="24"/>
         </w:rPr>
-        <w:t xml:space="preserve">Masuk </w:t>
+        <w:t>Keluar</w:t>
+      </w:r>
+      <w:bookmarkStart w:id="3" w:name="_GoBack"/>
+      <w:bookmarkEnd w:id="3"/>
+      <w:r>
+        <w:rPr>
+          <w:rFonts w:ascii="Times New Roman" w:hAnsi="Times New Roman" w:cs="Times New Roman"/>
+          <w:sz w:val="24"/>
+          <w:szCs w:val="24"/>
+        </w:rPr>
+        <w:t xml:space="preserve"> </w:t>
       </w:r>
     </w:p>
     <w:tbl>
@@ -5491,7 +5507,15 @@
                 <w:sz w:val="24"/>
                 <w:szCs w:val="24"/>
               </w:rPr>
-              <w:t>Kepala Toko atau Kasir masuk dalam halaman web</w:t>
+              <w:t>Pemilik toko</w:t>
+            </w:r>
+            <w:r>
+              <w:rPr>
+                <w:rFonts w:ascii="Times New Roman" w:hAnsi="Times New Roman" w:cs="Times New Roman"/>
+                <w:sz w:val="24"/>
+                <w:szCs w:val="24"/>
+              </w:rPr>
+              <w:t xml:space="preserve"> atau Kasir masuk dalam halaman web</w:t>
             </w:r>
           </w:p>
         </w:tc>
@@ -5859,32 +5883,32 @@
           <w:sz w:val="24"/>
           <w:szCs w:val="24"/>
         </w:rPr>
+        <w:t>Activity diagram</w:t>
+      </w:r>
+      <w:r>
+        <w:rPr>
+          <w:rFonts w:ascii="Times New Roman" w:hAnsi="Times New Roman" w:cs="Times New Roman"/>
+          <w:sz w:val="24"/>
+          <w:szCs w:val="24"/>
+        </w:rPr>
+        <w:t xml:space="preserve"> mengelola transaksi</w:t>
+      </w:r>
+    </w:p>
+    <w:p>
+      <w:pPr>
+        <w:spacing w:line="360" w:lineRule="auto"/>
+        <w:jc w:val="center"/>
+        <w:rPr>
+          <w:rFonts w:ascii="Times New Roman" w:hAnsi="Times New Roman" w:cs="Times New Roman"/>
+          <w:sz w:val="24"/>
+          <w:szCs w:val="24"/>
+        </w:rPr>
+      </w:pPr>
+      <w:r>
+        <w:rPr>
+          <w:noProof/>
+        </w:rPr>
         <w:lastRenderedPageBreak/>
-        <w:t>Activity diagram</w:t>
-      </w:r>
-      <w:r>
-        <w:rPr>
-          <w:rFonts w:ascii="Times New Roman" w:hAnsi="Times New Roman" w:cs="Times New Roman"/>
-          <w:sz w:val="24"/>
-          <w:szCs w:val="24"/>
-        </w:rPr>
-        <w:t xml:space="preserve"> mengelola transaksi</w:t>
-      </w:r>
-    </w:p>
-    <w:p>
-      <w:pPr>
-        <w:spacing w:line="360" w:lineRule="auto"/>
-        <w:jc w:val="center"/>
-        <w:rPr>
-          <w:rFonts w:ascii="Times New Roman" w:hAnsi="Times New Roman" w:cs="Times New Roman"/>
-          <w:sz w:val="24"/>
-          <w:szCs w:val="24"/>
-        </w:rPr>
-      </w:pPr>
-      <w:r>
-        <w:rPr>
-          <w:noProof/>
-        </w:rPr>
         <w:drawing>
           <wp:inline distT="0" distB="0" distL="0" distR="0">
             <wp:extent cx="3905250" cy="5962650"/>
@@ -6054,48 +6078,48 @@
           <w:sz w:val="24"/>
           <w:szCs w:val="24"/>
         </w:rPr>
+        <w:t>Activity diagram</w:t>
+      </w:r>
+      <w:r>
+        <w:rPr>
+          <w:rFonts w:ascii="Times New Roman" w:hAnsi="Times New Roman" w:cs="Times New Roman"/>
+          <w:sz w:val="24"/>
+          <w:szCs w:val="24"/>
+        </w:rPr>
+        <w:t xml:space="preserve"> </w:t>
+      </w:r>
+      <w:r>
+        <w:rPr>
+          <w:rFonts w:ascii="Times New Roman" w:hAnsi="Times New Roman" w:cs="Times New Roman"/>
+          <w:sz w:val="24"/>
+          <w:szCs w:val="24"/>
+        </w:rPr>
+        <w:t xml:space="preserve">mengelola </w:t>
+      </w:r>
+      <w:r>
+        <w:rPr>
+          <w:rFonts w:ascii="Times New Roman" w:hAnsi="Times New Roman" w:cs="Times New Roman"/>
+          <w:sz w:val="24"/>
+          <w:szCs w:val="24"/>
+        </w:rPr>
+        <w:t>data produk</w:t>
+      </w:r>
+    </w:p>
+    <w:p>
+      <w:pPr>
+        <w:spacing w:line="360" w:lineRule="auto"/>
+        <w:jc w:val="center"/>
+        <w:rPr>
+          <w:rFonts w:ascii="Times New Roman" w:hAnsi="Times New Roman" w:cs="Times New Roman"/>
+          <w:sz w:val="24"/>
+          <w:szCs w:val="24"/>
+        </w:rPr>
+      </w:pPr>
+      <w:r>
+        <w:rPr>
+          <w:noProof/>
+        </w:rPr>
         <w:lastRenderedPageBreak/>
-        <w:t>Activity diagram</w:t>
-      </w:r>
-      <w:r>
-        <w:rPr>
-          <w:rFonts w:ascii="Times New Roman" w:hAnsi="Times New Roman" w:cs="Times New Roman"/>
-          <w:sz w:val="24"/>
-          <w:szCs w:val="24"/>
-        </w:rPr>
-        <w:t xml:space="preserve"> </w:t>
-      </w:r>
-      <w:r>
-        <w:rPr>
-          <w:rFonts w:ascii="Times New Roman" w:hAnsi="Times New Roman" w:cs="Times New Roman"/>
-          <w:sz w:val="24"/>
-          <w:szCs w:val="24"/>
-        </w:rPr>
-        <w:t xml:space="preserve">mengelola </w:t>
-      </w:r>
-      <w:r>
-        <w:rPr>
-          <w:rFonts w:ascii="Times New Roman" w:hAnsi="Times New Roman" w:cs="Times New Roman"/>
-          <w:sz w:val="24"/>
-          <w:szCs w:val="24"/>
-        </w:rPr>
-        <w:t>data produk</w:t>
-      </w:r>
-    </w:p>
-    <w:p>
-      <w:pPr>
-        <w:spacing w:line="360" w:lineRule="auto"/>
-        <w:jc w:val="center"/>
-        <w:rPr>
-          <w:rFonts w:ascii="Times New Roman" w:hAnsi="Times New Roman" w:cs="Times New Roman"/>
-          <w:sz w:val="24"/>
-          <w:szCs w:val="24"/>
-        </w:rPr>
-      </w:pPr>
-      <w:r>
-        <w:rPr>
-          <w:noProof/>
-        </w:rPr>
         <w:drawing>
           <wp:inline distT="0" distB="0" distL="0" distR="0">
             <wp:extent cx="3886200" cy="5934075"/>
@@ -6281,40 +6305,40 @@
           <w:sz w:val="24"/>
           <w:szCs w:val="24"/>
         </w:rPr>
+        <w:t>Activity diagram</w:t>
+      </w:r>
+      <w:r>
+        <w:rPr>
+          <w:rFonts w:ascii="Times New Roman" w:hAnsi="Times New Roman" w:cs="Times New Roman"/>
+          <w:sz w:val="24"/>
+          <w:szCs w:val="24"/>
+        </w:rPr>
+        <w:t xml:space="preserve"> </w:t>
+      </w:r>
+      <w:r>
+        <w:rPr>
+          <w:rFonts w:ascii="Times New Roman" w:hAnsi="Times New Roman" w:cs="Times New Roman"/>
+          <w:sz w:val="24"/>
+          <w:szCs w:val="24"/>
+        </w:rPr>
+        <w:t>mengelola laporan</w:t>
+      </w:r>
+    </w:p>
+    <w:p>
+      <w:pPr>
+        <w:spacing w:line="360" w:lineRule="auto"/>
+        <w:jc w:val="center"/>
+        <w:rPr>
+          <w:rFonts w:ascii="Times New Roman" w:hAnsi="Times New Roman" w:cs="Times New Roman"/>
+          <w:sz w:val="24"/>
+          <w:szCs w:val="24"/>
+        </w:rPr>
+      </w:pPr>
+      <w:r>
+        <w:rPr>
+          <w:noProof/>
+        </w:rPr>
         <w:lastRenderedPageBreak/>
-        <w:t>Activity diagram</w:t>
-      </w:r>
-      <w:r>
-        <w:rPr>
-          <w:rFonts w:ascii="Times New Roman" w:hAnsi="Times New Roman" w:cs="Times New Roman"/>
-          <w:sz w:val="24"/>
-          <w:szCs w:val="24"/>
-        </w:rPr>
-        <w:t xml:space="preserve"> </w:t>
-      </w:r>
-      <w:r>
-        <w:rPr>
-          <w:rFonts w:ascii="Times New Roman" w:hAnsi="Times New Roman" w:cs="Times New Roman"/>
-          <w:sz w:val="24"/>
-          <w:szCs w:val="24"/>
-        </w:rPr>
-        <w:t>mengelola laporan</w:t>
-      </w:r>
-    </w:p>
-    <w:p>
-      <w:pPr>
-        <w:spacing w:line="360" w:lineRule="auto"/>
-        <w:jc w:val="center"/>
-        <w:rPr>
-          <w:rFonts w:ascii="Times New Roman" w:hAnsi="Times New Roman" w:cs="Times New Roman"/>
-          <w:sz w:val="24"/>
-          <w:szCs w:val="24"/>
-        </w:rPr>
-      </w:pPr>
-      <w:r>
-        <w:rPr>
-          <w:noProof/>
-        </w:rPr>
         <w:drawing>
           <wp:inline distT="0" distB="0" distL="0" distR="0">
             <wp:extent cx="3895725" cy="5915025"/>
@@ -6492,40 +6516,40 @@
           <w:sz w:val="24"/>
           <w:szCs w:val="24"/>
         </w:rPr>
+        <w:t>Activity diagram</w:t>
+      </w:r>
+      <w:r>
+        <w:rPr>
+          <w:rFonts w:ascii="Times New Roman" w:hAnsi="Times New Roman" w:cs="Times New Roman"/>
+          <w:sz w:val="24"/>
+          <w:szCs w:val="24"/>
+        </w:rPr>
+        <w:t xml:space="preserve"> </w:t>
+      </w:r>
+      <w:r>
+        <w:rPr>
+          <w:rFonts w:ascii="Times New Roman" w:hAnsi="Times New Roman" w:cs="Times New Roman"/>
+          <w:sz w:val="24"/>
+          <w:szCs w:val="24"/>
+        </w:rPr>
+        <w:t>cetak laporan</w:t>
+      </w:r>
+    </w:p>
+    <w:p>
+      <w:pPr>
+        <w:spacing w:line="360" w:lineRule="auto"/>
+        <w:jc w:val="center"/>
+        <w:rPr>
+          <w:rFonts w:ascii="Times New Roman" w:hAnsi="Times New Roman" w:cs="Times New Roman"/>
+          <w:sz w:val="24"/>
+          <w:szCs w:val="24"/>
+        </w:rPr>
+      </w:pPr>
+      <w:r>
+        <w:rPr>
+          <w:noProof/>
+        </w:rPr>
         <w:lastRenderedPageBreak/>
-        <w:t>Activity diagram</w:t>
-      </w:r>
-      <w:r>
-        <w:rPr>
-          <w:rFonts w:ascii="Times New Roman" w:hAnsi="Times New Roman" w:cs="Times New Roman"/>
-          <w:sz w:val="24"/>
-          <w:szCs w:val="24"/>
-        </w:rPr>
-        <w:t xml:space="preserve"> </w:t>
-      </w:r>
-      <w:r>
-        <w:rPr>
-          <w:rFonts w:ascii="Times New Roman" w:hAnsi="Times New Roman" w:cs="Times New Roman"/>
-          <w:sz w:val="24"/>
-          <w:szCs w:val="24"/>
-        </w:rPr>
-        <w:t>cetak laporan</w:t>
-      </w:r>
-    </w:p>
-    <w:p>
-      <w:pPr>
-        <w:spacing w:line="360" w:lineRule="auto"/>
-        <w:jc w:val="center"/>
-        <w:rPr>
-          <w:rFonts w:ascii="Times New Roman" w:hAnsi="Times New Roman" w:cs="Times New Roman"/>
-          <w:sz w:val="24"/>
-          <w:szCs w:val="24"/>
-        </w:rPr>
-      </w:pPr>
-      <w:r>
-        <w:rPr>
-          <w:noProof/>
-        </w:rPr>
         <w:drawing>
           <wp:inline distT="0" distB="0" distL="0" distR="0">
             <wp:extent cx="1992630" cy="2714625"/>
@@ -6828,32 +6852,32 @@
           <w:sz w:val="24"/>
           <w:szCs w:val="24"/>
         </w:rPr>
+        <w:t>Activity diagram</w:t>
+      </w:r>
+      <w:r>
+        <w:rPr>
+          <w:rFonts w:ascii="Times New Roman" w:hAnsi="Times New Roman" w:cs="Times New Roman"/>
+          <w:sz w:val="24"/>
+          <w:szCs w:val="24"/>
+        </w:rPr>
+        <w:t xml:space="preserve"> mengelola pengguna</w:t>
+      </w:r>
+    </w:p>
+    <w:p>
+      <w:pPr>
+        <w:spacing w:line="360" w:lineRule="auto"/>
+        <w:jc w:val="center"/>
+        <w:rPr>
+          <w:rFonts w:ascii="Times New Roman" w:hAnsi="Times New Roman" w:cs="Times New Roman"/>
+          <w:sz w:val="24"/>
+          <w:szCs w:val="24"/>
+        </w:rPr>
+      </w:pPr>
+      <w:r>
+        <w:rPr>
+          <w:noProof/>
+        </w:rPr>
         <w:lastRenderedPageBreak/>
-        <w:t>Activity diagram</w:t>
-      </w:r>
-      <w:r>
-        <w:rPr>
-          <w:rFonts w:ascii="Times New Roman" w:hAnsi="Times New Roman" w:cs="Times New Roman"/>
-          <w:sz w:val="24"/>
-          <w:szCs w:val="24"/>
-        </w:rPr>
-        <w:t xml:space="preserve"> mengelola pengguna</w:t>
-      </w:r>
-    </w:p>
-    <w:p>
-      <w:pPr>
-        <w:spacing w:line="360" w:lineRule="auto"/>
-        <w:jc w:val="center"/>
-        <w:rPr>
-          <w:rFonts w:ascii="Times New Roman" w:hAnsi="Times New Roman" w:cs="Times New Roman"/>
-          <w:sz w:val="24"/>
-          <w:szCs w:val="24"/>
-        </w:rPr>
-      </w:pPr>
-      <w:r>
-        <w:rPr>
-          <w:noProof/>
-        </w:rPr>
         <w:drawing>
           <wp:inline distT="0" distB="0" distL="0" distR="0" wp14:anchorId="0FA7D4F4" wp14:editId="34A14A4A">
             <wp:extent cx="3905250" cy="5705475"/>
@@ -7039,41 +7063,41 @@
           <w:sz w:val="24"/>
           <w:szCs w:val="24"/>
         </w:rPr>
+        <w:t>Activity diagram</w:t>
+      </w:r>
+      <w:r>
+        <w:rPr>
+          <w:rFonts w:ascii="Times New Roman" w:hAnsi="Times New Roman" w:cs="Times New Roman"/>
+          <w:sz w:val="24"/>
+          <w:szCs w:val="24"/>
+        </w:rPr>
+        <w:t xml:space="preserve"> </w:t>
+      </w:r>
+      <w:r>
+        <w:rPr>
+          <w:rFonts w:ascii="Times New Roman" w:hAnsi="Times New Roman" w:cs="Times New Roman"/>
+          <w:i/>
+          <w:sz w:val="24"/>
+          <w:szCs w:val="24"/>
+        </w:rPr>
+        <w:t>edit password</w:t>
+      </w:r>
+    </w:p>
+    <w:p>
+      <w:pPr>
+        <w:spacing w:line="360" w:lineRule="auto"/>
+        <w:jc w:val="center"/>
+        <w:rPr>
+          <w:rFonts w:ascii="Times New Roman" w:hAnsi="Times New Roman" w:cs="Times New Roman"/>
+          <w:sz w:val="24"/>
+          <w:szCs w:val="24"/>
+        </w:rPr>
+      </w:pPr>
+      <w:r>
+        <w:rPr>
+          <w:noProof/>
+        </w:rPr>
         <w:lastRenderedPageBreak/>
-        <w:t>Activity diagram</w:t>
-      </w:r>
-      <w:r>
-        <w:rPr>
-          <w:rFonts w:ascii="Times New Roman" w:hAnsi="Times New Roman" w:cs="Times New Roman"/>
-          <w:sz w:val="24"/>
-          <w:szCs w:val="24"/>
-        </w:rPr>
-        <w:t xml:space="preserve"> </w:t>
-      </w:r>
-      <w:r>
-        <w:rPr>
-          <w:rFonts w:ascii="Times New Roman" w:hAnsi="Times New Roman" w:cs="Times New Roman"/>
-          <w:i/>
-          <w:sz w:val="24"/>
-          <w:szCs w:val="24"/>
-        </w:rPr>
-        <w:t>edit password</w:t>
-      </w:r>
-    </w:p>
-    <w:p>
-      <w:pPr>
-        <w:spacing w:line="360" w:lineRule="auto"/>
-        <w:jc w:val="center"/>
-        <w:rPr>
-          <w:rFonts w:ascii="Times New Roman" w:hAnsi="Times New Roman" w:cs="Times New Roman"/>
-          <w:sz w:val="24"/>
-          <w:szCs w:val="24"/>
-        </w:rPr>
-      </w:pPr>
-      <w:r>
-        <w:rPr>
-          <w:noProof/>
-        </w:rPr>
         <w:drawing>
           <wp:inline distT="0" distB="0" distL="0" distR="0">
             <wp:extent cx="1866900" cy="3086100"/>
@@ -7392,7 +7416,6 @@
           <w:sz w:val="24"/>
           <w:szCs w:val="24"/>
         </w:rPr>
-        <w:lastRenderedPageBreak/>
         <w:t>Sequence Diagram</w:t>
       </w:r>
     </w:p>
@@ -7415,6 +7438,7 @@
           <w:sz w:val="24"/>
           <w:szCs w:val="24"/>
         </w:rPr>
+        <w:lastRenderedPageBreak/>
         <w:t>Sequence diagram</w:t>
       </w:r>
       <w:r>
@@ -7804,7 +7828,6 @@
           <w:sz w:val="24"/>
           <w:szCs w:val="24"/>
         </w:rPr>
-        <w:lastRenderedPageBreak/>
         <w:t>sequence diagram</w:t>
       </w:r>
       <w:r>
@@ -7830,6 +7853,7 @@
         <w:rPr>
           <w:noProof/>
         </w:rPr>
+        <w:lastRenderedPageBreak/>
         <w:drawing>
           <wp:inline distT="0" distB="0" distL="0" distR="0">
             <wp:extent cx="3523846" cy="2962395"/>
@@ -8106,7 +8130,6 @@
           <w:sz w:val="24"/>
           <w:szCs w:val="24"/>
         </w:rPr>
-        <w:lastRenderedPageBreak/>
         <w:t>sequence diagram</w:t>
       </w:r>
       <w:r>
@@ -8132,6 +8155,7 @@
         <w:rPr>
           <w:noProof/>
         </w:rPr>
+        <w:lastRenderedPageBreak/>
         <w:drawing>
           <wp:inline distT="0" distB="0" distL="0" distR="0">
             <wp:extent cx="3770333" cy="3143250"/>
@@ -11809,8 +11833,6 @@
           <w:szCs w:val="24"/>
         </w:rPr>
       </w:pPr>
-      <w:bookmarkStart w:id="3" w:name="_GoBack"/>
-      <w:bookmarkEnd w:id="3"/>
       <w:r>
         <w:rPr>
           <w:rFonts w:ascii="Times New Roman" w:hAnsi="Times New Roman" w:cs="Times New Roman"/>
@@ -16141,7 +16163,7 @@
           <w:rPr>
             <w:noProof/>
           </w:rPr>
-          <w:t>54</w:t>
+          <w:t>44</w:t>
         </w:r>
         <w:r>
           <w:rPr>
@@ -18993,7 +19015,7 @@
 </file>
 
 <file path=customXml/itemProps1.xml><?xml version="1.0" encoding="utf-8"?>
-<ds:datastoreItem xmlns:ds="http://schemas.openxmlformats.org/officeDocument/2006/customXml" ds:itemID="{0D659051-4D96-4328-AD3E-76BDD512AC6B}">
+<ds:datastoreItem xmlns:ds="http://schemas.openxmlformats.org/officeDocument/2006/customXml" ds:itemID="{B11E5440-E9A9-48A2-B7D1-8B03A324A879}">
   <ds:schemaRefs>
     <ds:schemaRef ds:uri="http://schemas.openxmlformats.org/officeDocument/2006/bibliography"/>
   </ds:schemaRefs>

</xml_diff>